<commit_message>
Final Report unless joint 4 got fixed
</commit_message>
<xml_diff>
--- a/final report/ENSC488_final_report.docx
+++ b/final report/ENSC488_final_report.docx
@@ -214,8 +214,6 @@
           <w:sz w:val="28"/>
         </w:rPr>
       </w:pPr>
-      <w:bookmarkStart w:id="0" w:name="_GoBack"/>
-      <w:bookmarkEnd w:id="0"/>
     </w:p>
     <w:p>
       <w:pPr>
@@ -389,6 +387,12 @@
     </w:p>
     <w:sdt>
       <w:sdtPr>
+        <w:rPr>
+          <w:rFonts w:asciiTheme="minorHAnsi" w:eastAsia="SimSun" w:hAnsiTheme="minorHAnsi" w:cstheme="minorBidi"/>
+          <w:color w:val="auto"/>
+          <w:sz w:val="22"/>
+          <w:szCs w:val="22"/>
+        </w:rPr>
         <w:id w:val="-1475758240"/>
         <w:docPartObj>
           <w:docPartGallery w:val="Table of Contents"/>
@@ -397,13 +401,9 @@
       </w:sdtPr>
       <w:sdtEndPr>
         <w:rPr>
-          <w:rFonts w:asciiTheme="minorHAnsi" w:eastAsia="SimSun" w:hAnsiTheme="minorHAnsi" w:cstheme="minorBidi"/>
           <w:b/>
           <w:bCs/>
           <w:noProof/>
-          <w:color w:val="auto"/>
-          <w:sz w:val="22"/>
-          <w:szCs w:val="22"/>
         </w:rPr>
       </w:sdtEndPr>
       <w:sdtContent>
@@ -422,7 +422,9 @@
               <w:tab w:val="right" w:leader="dot" w:pos="9350"/>
             </w:tabs>
             <w:rPr>
+              <w:rFonts w:eastAsiaTheme="minorEastAsia"/>
               <w:noProof/>
+              <w:lang w:val="en-CA" w:eastAsia="zh-CN"/>
             </w:rPr>
           </w:pPr>
           <w:r>
@@ -434,7 +436,7 @@
           <w:r>
             <w:fldChar w:fldCharType="separate"/>
           </w:r>
-          <w:hyperlink w:anchor="_Toc479542628" w:history="1">
+          <w:hyperlink w:anchor="_Toc479545557" w:history="1">
             <w:r>
               <w:rPr>
                 <w:rStyle w:val="Hyperlink"/>
@@ -461,171 +463,7 @@
                 <w:noProof/>
                 <w:webHidden/>
               </w:rPr>
-              <w:instrText xml:space="preserve"> PAGEREF _Toc479542628 \h </w:instrText>
-            </w:r>
-            <w:r>
-              <w:rPr>
-                <w:noProof/>
-                <w:webHidden/>
-              </w:rPr>
-            </w:r>
-            <w:r>
-              <w:rPr>
-                <w:noProof/>
-                <w:webHidden/>
-              </w:rPr>
-              <w:fldChar w:fldCharType="separate"/>
-            </w:r>
-            <w:r>
-              <w:rPr>
-                <w:noProof/>
-                <w:webHidden/>
-              </w:rPr>
-              <w:t>2</w:t>
-            </w:r>
-            <w:r>
-              <w:rPr>
-                <w:noProof/>
-                <w:webHidden/>
-              </w:rPr>
-              <w:fldChar w:fldCharType="end"/>
-            </w:r>
-          </w:hyperlink>
-        </w:p>
-        <w:p>
-          <w:pPr>
-            <w:pStyle w:val="TOC2"/>
-            <w:tabs>
-              <w:tab w:val="left" w:pos="660"/>
-              <w:tab w:val="right" w:leader="dot" w:pos="9350"/>
-            </w:tabs>
-            <w:rPr>
-              <w:noProof/>
-            </w:rPr>
-          </w:pPr>
-          <w:hyperlink w:anchor="_Toc479542629" w:history="1">
-            <w:r>
-              <w:rPr>
-                <w:rStyle w:val="Hyperlink"/>
-                <w:noProof/>
-              </w:rPr>
-              <w:t>1.</w:t>
-            </w:r>
-            <w:r>
-              <w:rPr>
-                <w:noProof/>
-              </w:rPr>
-              <w:tab/>
-            </w:r>
-            <w:r>
-              <w:rPr>
-                <w:rStyle w:val="Hyperlink"/>
-                <w:noProof/>
-              </w:rPr>
-              <w:t>Frame assignment</w:t>
-            </w:r>
-            <w:r>
-              <w:rPr>
-                <w:noProof/>
-                <w:webHidden/>
-              </w:rPr>
-              <w:tab/>
-            </w:r>
-            <w:r>
-              <w:rPr>
-                <w:noProof/>
-                <w:webHidden/>
-              </w:rPr>
-              <w:fldChar w:fldCharType="begin"/>
-            </w:r>
-            <w:r>
-              <w:rPr>
-                <w:noProof/>
-                <w:webHidden/>
-              </w:rPr>
-              <w:instrText xml:space="preserve"> PAGEREF _Toc479542629 \h </w:instrText>
-            </w:r>
-            <w:r>
-              <w:rPr>
-                <w:noProof/>
-                <w:webHidden/>
-              </w:rPr>
-            </w:r>
-            <w:r>
-              <w:rPr>
-                <w:noProof/>
-                <w:webHidden/>
-              </w:rPr>
-              <w:fldChar w:fldCharType="separate"/>
-            </w:r>
-            <w:r>
-              <w:rPr>
-                <w:noProof/>
-                <w:webHidden/>
-              </w:rPr>
-              <w:t>2</w:t>
-            </w:r>
-            <w:r>
-              <w:rPr>
-                <w:noProof/>
-                <w:webHidden/>
-              </w:rPr>
-              <w:fldChar w:fldCharType="end"/>
-            </w:r>
-          </w:hyperlink>
-        </w:p>
-        <w:p>
-          <w:pPr>
-            <w:pStyle w:val="TOC2"/>
-            <w:tabs>
-              <w:tab w:val="left" w:pos="660"/>
-              <w:tab w:val="right" w:leader="dot" w:pos="9350"/>
-            </w:tabs>
-            <w:rPr>
-              <w:noProof/>
-            </w:rPr>
-          </w:pPr>
-          <w:hyperlink w:anchor="_Toc479542630" w:history="1">
-            <w:r>
-              <w:rPr>
-                <w:rStyle w:val="Hyperlink"/>
-                <w:noProof/>
-              </w:rPr>
-              <w:t>2.</w:t>
-            </w:r>
-            <w:r>
-              <w:rPr>
-                <w:noProof/>
-              </w:rPr>
-              <w:tab/>
-            </w:r>
-            <w:r>
-              <w:rPr>
-                <w:rStyle w:val="Hyperlink"/>
-                <w:noProof/>
-              </w:rPr>
-              <w:t>Homogenous Matrix Transformations</w:t>
-            </w:r>
-            <w:r>
-              <w:rPr>
-                <w:noProof/>
-                <w:webHidden/>
-              </w:rPr>
-              <w:tab/>
-            </w:r>
-            <w:r>
-              <w:rPr>
-                <w:noProof/>
-                <w:webHidden/>
-              </w:rPr>
-              <w:fldChar w:fldCharType="begin"/>
-            </w:r>
-            <w:r>
-              <w:rPr>
-                <w:noProof/>
-                <w:webHidden/>
-              </w:rPr>
-              <w:instrText xml:space="preserve"> PAGEREF _Toc479542630 \h </w:instrText>
+              <w:instrText xml:space="preserve"> PAGEREF _Toc479545557 \h </w:instrText>
             </w:r>
             <w:r>
               <w:rPr>
@@ -659,25 +497,25 @@
         <w:p>
           <w:pPr>
             <w:pStyle w:val="TOC2"/>
-            <w:tabs>
-              <w:tab w:val="left" w:pos="660"/>
-              <w:tab w:val="right" w:leader="dot" w:pos="9350"/>
-            </w:tabs>
             <w:rPr>
+              <w:rFonts w:eastAsiaTheme="minorEastAsia"/>
               <w:noProof/>
+              <w:lang w:val="en-CA" w:eastAsia="zh-CN"/>
             </w:rPr>
           </w:pPr>
-          <w:hyperlink w:anchor="_Toc479542631" w:history="1">
+          <w:hyperlink w:anchor="_Toc479545558" w:history="1">
             <w:r>
               <w:rPr>
                 <w:rStyle w:val="Hyperlink"/>
                 <w:noProof/>
               </w:rPr>
-              <w:t>3.</w:t>
+              <w:t>1.</w:t>
             </w:r>
             <w:r>
               <w:rPr>
+                <w:rFonts w:eastAsiaTheme="minorEastAsia"/>
                 <w:noProof/>
+                <w:lang w:val="en-CA" w:eastAsia="zh-CN"/>
               </w:rPr>
               <w:tab/>
             </w:r>
@@ -686,7 +524,7 @@
                 <w:rStyle w:val="Hyperlink"/>
                 <w:noProof/>
               </w:rPr>
-              <w:t>Position and Orientation of Tool Frame</w:t>
+              <w:t>Frame assignment</w:t>
             </w:r>
             <w:r>
               <w:rPr>
@@ -707,7 +545,89 @@
                 <w:noProof/>
                 <w:webHidden/>
               </w:rPr>
-              <w:instrText xml:space="preserve"> PAGEREF _Toc479542631 \h </w:instrText>
+              <w:instrText xml:space="preserve"> PAGEREF _Toc479545558 \h </w:instrText>
+            </w:r>
+            <w:r>
+              <w:rPr>
+                <w:noProof/>
+                <w:webHidden/>
+              </w:rPr>
+            </w:r>
+            <w:r>
+              <w:rPr>
+                <w:noProof/>
+                <w:webHidden/>
+              </w:rPr>
+              <w:fldChar w:fldCharType="separate"/>
+            </w:r>
+            <w:r>
+              <w:rPr>
+                <w:noProof/>
+                <w:webHidden/>
+              </w:rPr>
+              <w:t>3</w:t>
+            </w:r>
+            <w:r>
+              <w:rPr>
+                <w:noProof/>
+                <w:webHidden/>
+              </w:rPr>
+              <w:fldChar w:fldCharType="end"/>
+            </w:r>
+          </w:hyperlink>
+        </w:p>
+        <w:p>
+          <w:pPr>
+            <w:pStyle w:val="TOC2"/>
+            <w:rPr>
+              <w:rFonts w:eastAsiaTheme="minorEastAsia"/>
+              <w:noProof/>
+              <w:lang w:val="en-CA" w:eastAsia="zh-CN"/>
+            </w:rPr>
+          </w:pPr>
+          <w:hyperlink w:anchor="_Toc479545559" w:history="1">
+            <w:r>
+              <w:rPr>
+                <w:rStyle w:val="Hyperlink"/>
+                <w:noProof/>
+              </w:rPr>
+              <w:t>2.</w:t>
+            </w:r>
+            <w:r>
+              <w:rPr>
+                <w:rFonts w:eastAsiaTheme="minorEastAsia"/>
+                <w:noProof/>
+                <w:lang w:val="en-CA" w:eastAsia="zh-CN"/>
+              </w:rPr>
+              <w:tab/>
+            </w:r>
+            <w:r>
+              <w:rPr>
+                <w:rStyle w:val="Hyperlink"/>
+                <w:noProof/>
+              </w:rPr>
+              <w:t>Homogenous Matrix Transformations</w:t>
+            </w:r>
+            <w:r>
+              <w:rPr>
+                <w:noProof/>
+                <w:webHidden/>
+              </w:rPr>
+              <w:tab/>
+            </w:r>
+            <w:r>
+              <w:rPr>
+                <w:noProof/>
+                <w:webHidden/>
+              </w:rPr>
+              <w:fldChar w:fldCharType="begin"/>
+            </w:r>
+            <w:r>
+              <w:rPr>
+                <w:noProof/>
+                <w:webHidden/>
+              </w:rPr>
+              <w:instrText xml:space="preserve"> PAGEREF _Toc479545559 \h </w:instrText>
             </w:r>
             <w:r>
               <w:rPr>
@@ -741,25 +661,25 @@
         <w:p>
           <w:pPr>
             <w:pStyle w:val="TOC2"/>
-            <w:tabs>
-              <w:tab w:val="left" w:pos="660"/>
-              <w:tab w:val="right" w:leader="dot" w:pos="9350"/>
-            </w:tabs>
             <w:rPr>
+              <w:rFonts w:eastAsiaTheme="minorEastAsia"/>
               <w:noProof/>
+              <w:lang w:val="en-CA" w:eastAsia="zh-CN"/>
             </w:rPr>
           </w:pPr>
-          <w:hyperlink w:anchor="_Toc479542632" w:history="1">
+          <w:hyperlink w:anchor="_Toc479545560" w:history="1">
             <w:r>
               <w:rPr>
                 <w:rStyle w:val="Hyperlink"/>
                 <w:noProof/>
               </w:rPr>
-              <w:t>4.</w:t>
+              <w:t>3.</w:t>
             </w:r>
             <w:r>
               <w:rPr>
+                <w:rFonts w:eastAsiaTheme="minorEastAsia"/>
                 <w:noProof/>
+                <w:lang w:val="en-CA" w:eastAsia="zh-CN"/>
               </w:rPr>
               <w:tab/>
             </w:r>
@@ -768,7 +688,7 @@
                 <w:rStyle w:val="Hyperlink"/>
                 <w:noProof/>
               </w:rPr>
-              <w:t>Possible inverse kinematic solutions</w:t>
+              <w:t>Position and Orientation of Tool Frame</w:t>
             </w:r>
             <w:r>
               <w:rPr>
@@ -789,157 +709,7 @@
                 <w:noProof/>
                 <w:webHidden/>
               </w:rPr>
-              <w:instrText xml:space="preserve"> PAGEREF _Toc479542632 \h </w:instrText>
-            </w:r>
-            <w:r>
-              <w:rPr>
-                <w:noProof/>
-                <w:webHidden/>
-              </w:rPr>
-            </w:r>
-            <w:r>
-              <w:rPr>
-                <w:noProof/>
-                <w:webHidden/>
-              </w:rPr>
-              <w:fldChar w:fldCharType="separate"/>
-            </w:r>
-            <w:r>
-              <w:rPr>
-                <w:noProof/>
-                <w:webHidden/>
-              </w:rPr>
-              <w:t>4</w:t>
-            </w:r>
-            <w:r>
-              <w:rPr>
-                <w:noProof/>
-                <w:webHidden/>
-              </w:rPr>
-              <w:fldChar w:fldCharType="end"/>
-            </w:r>
-          </w:hyperlink>
-        </w:p>
-        <w:p>
-          <w:pPr>
-            <w:pStyle w:val="TOC2"/>
-            <w:tabs>
-              <w:tab w:val="left" w:pos="660"/>
-              <w:tab w:val="right" w:leader="dot" w:pos="9350"/>
-            </w:tabs>
-            <w:rPr>
-              <w:noProof/>
-            </w:rPr>
-          </w:pPr>
-          <w:hyperlink w:anchor="_Toc479542633" w:history="1">
-            <w:r>
-              <w:rPr>
-                <w:rStyle w:val="Hyperlink"/>
-                <w:noProof/>
-              </w:rPr>
-              <w:t>5.</w:t>
-            </w:r>
-            <w:r>
-              <w:rPr>
-                <w:noProof/>
-              </w:rPr>
-              <w:tab/>
-            </w:r>
-            <w:r>
-              <w:rPr>
-                <w:rStyle w:val="Hyperlink"/>
-                <w:noProof/>
-              </w:rPr>
-              <w:t>Method of position choice</w:t>
-            </w:r>
-            <w:r>
-              <w:rPr>
-                <w:noProof/>
-                <w:webHidden/>
-              </w:rPr>
-              <w:tab/>
-            </w:r>
-            <w:r>
-              <w:rPr>
-                <w:noProof/>
-                <w:webHidden/>
-              </w:rPr>
-              <w:fldChar w:fldCharType="begin"/>
-            </w:r>
-            <w:r>
-              <w:rPr>
-                <w:noProof/>
-                <w:webHidden/>
-              </w:rPr>
-              <w:instrText xml:space="preserve"> PAGEREF _Toc479542633 \h </w:instrText>
-            </w:r>
-            <w:r>
-              <w:rPr>
-                <w:noProof/>
-                <w:webHidden/>
-              </w:rPr>
-            </w:r>
-            <w:r>
-              <w:rPr>
-                <w:noProof/>
-                <w:webHidden/>
-              </w:rPr>
-              <w:fldChar w:fldCharType="separate"/>
-            </w:r>
-            <w:r>
-              <w:rPr>
-                <w:noProof/>
-                <w:webHidden/>
-              </w:rPr>
-              <w:t>4</w:t>
-            </w:r>
-            <w:r>
-              <w:rPr>
-                <w:noProof/>
-                <w:webHidden/>
-              </w:rPr>
-              <w:fldChar w:fldCharType="end"/>
-            </w:r>
-          </w:hyperlink>
-        </w:p>
-        <w:p>
-          <w:pPr>
-            <w:pStyle w:val="TOC1"/>
-            <w:tabs>
-              <w:tab w:val="right" w:leader="dot" w:pos="9350"/>
-            </w:tabs>
-            <w:rPr>
-              <w:noProof/>
-            </w:rPr>
-          </w:pPr>
-          <w:hyperlink w:anchor="_Toc479542634" w:history="1">
-            <w:r>
-              <w:rPr>
-                <w:rStyle w:val="Hyperlink"/>
-                <w:noProof/>
-              </w:rPr>
-              <w:t>Part two:</w:t>
-            </w:r>
-            <w:r>
-              <w:rPr>
-                <w:noProof/>
-                <w:webHidden/>
-              </w:rPr>
-              <w:tab/>
-            </w:r>
-            <w:r>
-              <w:rPr>
-                <w:noProof/>
-                <w:webHidden/>
-              </w:rPr>
-              <w:fldChar w:fldCharType="begin"/>
-            </w:r>
-            <w:r>
-              <w:rPr>
-                <w:noProof/>
-                <w:webHidden/>
-              </w:rPr>
-              <w:instrText xml:space="preserve"> PAGEREF _Toc479542634 \h </w:instrText>
+              <w:instrText xml:space="preserve"> PAGEREF _Toc479545560 \h </w:instrText>
             </w:r>
             <w:r>
               <w:rPr>
@@ -973,25 +743,25 @@
         <w:p>
           <w:pPr>
             <w:pStyle w:val="TOC2"/>
-            <w:tabs>
-              <w:tab w:val="left" w:pos="660"/>
-              <w:tab w:val="right" w:leader="dot" w:pos="9350"/>
-            </w:tabs>
             <w:rPr>
+              <w:rFonts w:eastAsiaTheme="minorEastAsia"/>
               <w:noProof/>
+              <w:lang w:val="en-CA" w:eastAsia="zh-CN"/>
             </w:rPr>
           </w:pPr>
-          <w:hyperlink w:anchor="_Toc479542635" w:history="1">
+          <w:hyperlink w:anchor="_Toc479545561" w:history="1">
             <w:r>
               <w:rPr>
                 <w:rStyle w:val="Hyperlink"/>
                 <w:noProof/>
               </w:rPr>
-              <w:t>1.</w:t>
+              <w:t>4.</w:t>
             </w:r>
             <w:r>
               <w:rPr>
+                <w:rFonts w:eastAsiaTheme="minorEastAsia"/>
                 <w:noProof/>
+                <w:lang w:val="en-CA" w:eastAsia="zh-CN"/>
               </w:rPr>
               <w:tab/>
             </w:r>
@@ -1000,7 +770,7 @@
                 <w:rStyle w:val="Hyperlink"/>
                 <w:noProof/>
               </w:rPr>
-              <w:t>Description of trajectory planner</w:t>
+              <w:t>Possible inverse kinematic solutions</w:t>
             </w:r>
             <w:r>
               <w:rPr>
@@ -1021,7 +791,7 @@
                 <w:noProof/>
                 <w:webHidden/>
               </w:rPr>
-              <w:instrText xml:space="preserve"> PAGEREF _Toc479542635 \h </w:instrText>
+              <w:instrText xml:space="preserve"> PAGEREF _Toc479545561 \h </w:instrText>
             </w:r>
             <w:r>
               <w:rPr>
@@ -1055,25 +825,25 @@
         <w:p>
           <w:pPr>
             <w:pStyle w:val="TOC2"/>
-            <w:tabs>
-              <w:tab w:val="left" w:pos="660"/>
-              <w:tab w:val="right" w:leader="dot" w:pos="9350"/>
-            </w:tabs>
             <w:rPr>
+              <w:rFonts w:eastAsiaTheme="minorEastAsia"/>
               <w:noProof/>
+              <w:lang w:val="en-CA" w:eastAsia="zh-CN"/>
             </w:rPr>
           </w:pPr>
-          <w:hyperlink w:anchor="_Toc479542636" w:history="1">
+          <w:hyperlink w:anchor="_Toc479545562" w:history="1">
             <w:r>
               <w:rPr>
                 <w:rStyle w:val="Hyperlink"/>
                 <w:noProof/>
               </w:rPr>
-              <w:t>2.</w:t>
+              <w:t>5.</w:t>
             </w:r>
             <w:r>
               <w:rPr>
+                <w:rFonts w:eastAsiaTheme="minorEastAsia"/>
                 <w:noProof/>
+                <w:lang w:val="en-CA" w:eastAsia="zh-CN"/>
               </w:rPr>
               <w:tab/>
             </w:r>
@@ -1082,7 +852,7 @@
                 <w:rStyle w:val="Hyperlink"/>
                 <w:noProof/>
               </w:rPr>
-              <w:t>Cubic spline interpolation coefficients</w:t>
+              <w:t>Method of position choice</w:t>
             </w:r>
             <w:r>
               <w:rPr>
@@ -1103,7 +873,7 @@
                 <w:noProof/>
                 <w:webHidden/>
               </w:rPr>
-              <w:instrText xml:space="preserve"> PAGEREF _Toc479542636 \h </w:instrText>
+              <w:instrText xml:space="preserve"> PAGEREF _Toc479545562 \h </w:instrText>
             </w:r>
             <w:r>
               <w:rPr>
@@ -1141,10 +911,246 @@
               <w:tab w:val="right" w:leader="dot" w:pos="9350"/>
             </w:tabs>
             <w:rPr>
+              <w:rFonts w:eastAsiaTheme="minorEastAsia"/>
               <w:noProof/>
+              <w:lang w:val="en-CA" w:eastAsia="zh-CN"/>
             </w:rPr>
           </w:pPr>
-          <w:hyperlink w:anchor="_Toc479542637" w:history="1">
+          <w:hyperlink w:anchor="_Toc479545563" w:history="1">
+            <w:r>
+              <w:rPr>
+                <w:rStyle w:val="Hyperlink"/>
+                <w:noProof/>
+              </w:rPr>
+              <w:t>Part two:</w:t>
+            </w:r>
+            <w:r>
+              <w:rPr>
+                <w:noProof/>
+                <w:webHidden/>
+              </w:rPr>
+              <w:tab/>
+            </w:r>
+            <w:r>
+              <w:rPr>
+                <w:noProof/>
+                <w:webHidden/>
+              </w:rPr>
+              <w:fldChar w:fldCharType="begin"/>
+            </w:r>
+            <w:r>
+              <w:rPr>
+                <w:noProof/>
+                <w:webHidden/>
+              </w:rPr>
+              <w:instrText xml:space="preserve"> PAGEREF _Toc479545563 \h </w:instrText>
+            </w:r>
+            <w:r>
+              <w:rPr>
+                <w:noProof/>
+                <w:webHidden/>
+              </w:rPr>
+            </w:r>
+            <w:r>
+              <w:rPr>
+                <w:noProof/>
+                <w:webHidden/>
+              </w:rPr>
+              <w:fldChar w:fldCharType="separate"/>
+            </w:r>
+            <w:r>
+              <w:rPr>
+                <w:noProof/>
+                <w:webHidden/>
+              </w:rPr>
+              <w:t>6</w:t>
+            </w:r>
+            <w:r>
+              <w:rPr>
+                <w:noProof/>
+                <w:webHidden/>
+              </w:rPr>
+              <w:fldChar w:fldCharType="end"/>
+            </w:r>
+          </w:hyperlink>
+        </w:p>
+        <w:p>
+          <w:pPr>
+            <w:pStyle w:val="TOC2"/>
+            <w:rPr>
+              <w:rFonts w:eastAsiaTheme="minorEastAsia"/>
+              <w:noProof/>
+              <w:lang w:val="en-CA" w:eastAsia="zh-CN"/>
+            </w:rPr>
+          </w:pPr>
+          <w:hyperlink w:anchor="_Toc479545564" w:history="1">
+            <w:r>
+              <w:rPr>
+                <w:rStyle w:val="Hyperlink"/>
+                <w:noProof/>
+              </w:rPr>
+              <w:t>1.</w:t>
+            </w:r>
+            <w:r>
+              <w:rPr>
+                <w:rFonts w:eastAsiaTheme="minorEastAsia"/>
+                <w:noProof/>
+                <w:lang w:val="en-CA" w:eastAsia="zh-CN"/>
+              </w:rPr>
+              <w:tab/>
+            </w:r>
+            <w:r>
+              <w:rPr>
+                <w:rStyle w:val="Hyperlink"/>
+                <w:noProof/>
+              </w:rPr>
+              <w:t>Description of trajectory planner</w:t>
+            </w:r>
+            <w:r>
+              <w:rPr>
+                <w:noProof/>
+                <w:webHidden/>
+              </w:rPr>
+              <w:tab/>
+            </w:r>
+            <w:r>
+              <w:rPr>
+                <w:noProof/>
+                <w:webHidden/>
+              </w:rPr>
+              <w:fldChar w:fldCharType="begin"/>
+            </w:r>
+            <w:r>
+              <w:rPr>
+                <w:noProof/>
+                <w:webHidden/>
+              </w:rPr>
+              <w:instrText xml:space="preserve"> PAGEREF _Toc479545564 \h </w:instrText>
+            </w:r>
+            <w:r>
+              <w:rPr>
+                <w:noProof/>
+                <w:webHidden/>
+              </w:rPr>
+            </w:r>
+            <w:r>
+              <w:rPr>
+                <w:noProof/>
+                <w:webHidden/>
+              </w:rPr>
+              <w:fldChar w:fldCharType="separate"/>
+            </w:r>
+            <w:r>
+              <w:rPr>
+                <w:noProof/>
+                <w:webHidden/>
+              </w:rPr>
+              <w:t>6</w:t>
+            </w:r>
+            <w:r>
+              <w:rPr>
+                <w:noProof/>
+                <w:webHidden/>
+              </w:rPr>
+              <w:fldChar w:fldCharType="end"/>
+            </w:r>
+          </w:hyperlink>
+        </w:p>
+        <w:p>
+          <w:pPr>
+            <w:pStyle w:val="TOC2"/>
+            <w:rPr>
+              <w:rFonts w:eastAsiaTheme="minorEastAsia"/>
+              <w:noProof/>
+              <w:lang w:val="en-CA" w:eastAsia="zh-CN"/>
+            </w:rPr>
+          </w:pPr>
+          <w:hyperlink w:anchor="_Toc479545565" w:history="1">
+            <w:r>
+              <w:rPr>
+                <w:rStyle w:val="Hyperlink"/>
+                <w:noProof/>
+              </w:rPr>
+              <w:t>2.</w:t>
+            </w:r>
+            <w:r>
+              <w:rPr>
+                <w:rFonts w:eastAsiaTheme="minorEastAsia"/>
+                <w:noProof/>
+                <w:lang w:val="en-CA" w:eastAsia="zh-CN"/>
+              </w:rPr>
+              <w:tab/>
+            </w:r>
+            <w:r>
+              <w:rPr>
+                <w:rStyle w:val="Hyperlink"/>
+                <w:noProof/>
+              </w:rPr>
+              <w:t>Cubic spline interpolation coefficients</w:t>
+            </w:r>
+            <w:r>
+              <w:rPr>
+                <w:noProof/>
+                <w:webHidden/>
+              </w:rPr>
+              <w:tab/>
+            </w:r>
+            <w:r>
+              <w:rPr>
+                <w:noProof/>
+                <w:webHidden/>
+              </w:rPr>
+              <w:fldChar w:fldCharType="begin"/>
+            </w:r>
+            <w:r>
+              <w:rPr>
+                <w:noProof/>
+                <w:webHidden/>
+              </w:rPr>
+              <w:instrText xml:space="preserve"> PAGEREF _Toc479545565 \h </w:instrText>
+            </w:r>
+            <w:r>
+              <w:rPr>
+                <w:noProof/>
+                <w:webHidden/>
+              </w:rPr>
+            </w:r>
+            <w:r>
+              <w:rPr>
+                <w:noProof/>
+                <w:webHidden/>
+              </w:rPr>
+              <w:fldChar w:fldCharType="separate"/>
+            </w:r>
+            <w:r>
+              <w:rPr>
+                <w:noProof/>
+                <w:webHidden/>
+              </w:rPr>
+              <w:t>6</w:t>
+            </w:r>
+            <w:r>
+              <w:rPr>
+                <w:noProof/>
+                <w:webHidden/>
+              </w:rPr>
+              <w:fldChar w:fldCharType="end"/>
+            </w:r>
+          </w:hyperlink>
+        </w:p>
+        <w:p>
+          <w:pPr>
+            <w:pStyle w:val="TOC1"/>
+            <w:tabs>
+              <w:tab w:val="right" w:leader="dot" w:pos="9350"/>
+            </w:tabs>
+            <w:rPr>
+              <w:rFonts w:eastAsiaTheme="minorEastAsia"/>
+              <w:noProof/>
+              <w:lang w:val="en-CA" w:eastAsia="zh-CN"/>
+            </w:rPr>
+          </w:pPr>
+          <w:hyperlink w:anchor="_Toc479545566" w:history="1">
             <w:r>
               <w:rPr>
                 <w:rStyle w:val="Hyperlink"/>
@@ -1171,7 +1177,7 @@
                 <w:noProof/>
                 <w:webHidden/>
               </w:rPr>
-              <w:instrText xml:space="preserve"> PAGEREF _Toc479542637 \h </w:instrText>
+              <w:instrText xml:space="preserve"> PAGEREF _Toc479545566 \h </w:instrText>
             </w:r>
             <w:r>
               <w:rPr>
@@ -1191,7 +1197,7 @@
                 <w:noProof/>
                 <w:webHidden/>
               </w:rPr>
-              <w:t>7</w:t>
+              <w:t>8</w:t>
             </w:r>
             <w:r>
               <w:rPr>
@@ -1205,14 +1211,13 @@
         <w:p>
           <w:pPr>
             <w:pStyle w:val="TOC2"/>
-            <w:tabs>
-              <w:tab w:val="right" w:leader="dot" w:pos="9350"/>
-            </w:tabs>
             <w:rPr>
+              <w:rFonts w:eastAsiaTheme="minorEastAsia"/>
               <w:noProof/>
+              <w:lang w:val="en-CA" w:eastAsia="zh-CN"/>
             </w:rPr>
           </w:pPr>
-          <w:hyperlink w:anchor="_Toc479542638" w:history="1">
+          <w:hyperlink w:anchor="_Toc479545567" w:history="1">
             <w:r>
               <w:rPr>
                 <w:rStyle w:val="Hyperlink"/>
@@ -1239,7 +1244,7 @@
                 <w:noProof/>
                 <w:webHidden/>
               </w:rPr>
-              <w:instrText xml:space="preserve"> PAGEREF _Toc479542638 \h </w:instrText>
+              <w:instrText xml:space="preserve"> PAGEREF _Toc479545567 \h </w:instrText>
             </w:r>
             <w:r>
               <w:rPr>
@@ -1259,7 +1264,7 @@
                 <w:noProof/>
                 <w:webHidden/>
               </w:rPr>
-              <w:t>7</w:t>
+              <w:t>8</w:t>
             </w:r>
             <w:r>
               <w:rPr>
@@ -1273,14 +1278,13 @@
         <w:p>
           <w:pPr>
             <w:pStyle w:val="TOC2"/>
-            <w:tabs>
-              <w:tab w:val="right" w:leader="dot" w:pos="9350"/>
-            </w:tabs>
             <w:rPr>
+              <w:rFonts w:eastAsiaTheme="minorEastAsia"/>
               <w:noProof/>
+              <w:lang w:val="en-CA" w:eastAsia="zh-CN"/>
             </w:rPr>
           </w:pPr>
-          <w:hyperlink w:anchor="_Toc479542639" w:history="1">
+          <w:hyperlink w:anchor="_Toc479545568" w:history="1">
             <w:r>
               <w:rPr>
                 <w:rStyle w:val="Hyperlink"/>
@@ -1307,7 +1311,7 @@
                 <w:noProof/>
                 <w:webHidden/>
               </w:rPr>
-              <w:instrText xml:space="preserve"> PAGEREF _Toc479542639 \h </w:instrText>
+              <w:instrText xml:space="preserve"> PAGEREF _Toc479545568 \h </w:instrText>
             </w:r>
             <w:r>
               <w:rPr>
@@ -1327,7 +1331,7 @@
                 <w:noProof/>
                 <w:webHidden/>
               </w:rPr>
-              <w:t>9</w:t>
+              <w:t>10</w:t>
             </w:r>
             <w:r>
               <w:rPr>
@@ -1341,14 +1345,13 @@
         <w:p>
           <w:pPr>
             <w:pStyle w:val="TOC2"/>
-            <w:tabs>
-              <w:tab w:val="right" w:leader="dot" w:pos="9350"/>
-            </w:tabs>
             <w:rPr>
+              <w:rFonts w:eastAsiaTheme="minorEastAsia"/>
               <w:noProof/>
+              <w:lang w:val="en-CA" w:eastAsia="zh-CN"/>
             </w:rPr>
           </w:pPr>
-          <w:hyperlink w:anchor="_Toc479542640" w:history="1">
+          <w:hyperlink w:anchor="_Toc479545569" w:history="1">
             <w:r>
               <w:rPr>
                 <w:rStyle w:val="Hyperlink"/>
@@ -1375,7 +1378,7 @@
                 <w:noProof/>
                 <w:webHidden/>
               </w:rPr>
-              <w:instrText xml:space="preserve"> PAGEREF _Toc479542640 \h </w:instrText>
+              <w:instrText xml:space="preserve"> PAGEREF _Toc479545569 \h </w:instrText>
             </w:r>
             <w:r>
               <w:rPr>
@@ -1413,10 +1416,12 @@
               <w:tab w:val="right" w:leader="dot" w:pos="9350"/>
             </w:tabs>
             <w:rPr>
+              <w:rFonts w:eastAsiaTheme="minorEastAsia"/>
               <w:noProof/>
+              <w:lang w:val="en-CA" w:eastAsia="zh-CN"/>
             </w:rPr>
           </w:pPr>
-          <w:hyperlink w:anchor="_Toc479542641" w:history="1">
+          <w:hyperlink w:anchor="_Toc479545570" w:history="1">
             <w:r>
               <w:rPr>
                 <w:rStyle w:val="Hyperlink"/>
@@ -1443,7 +1448,7 @@
                 <w:noProof/>
                 <w:webHidden/>
               </w:rPr>
-              <w:instrText xml:space="preserve"> PAGEREF _Toc479542641 \h </w:instrText>
+              <w:instrText xml:space="preserve"> PAGEREF _Toc479545570 \h </w:instrText>
             </w:r>
             <w:r>
               <w:rPr>
@@ -1463,7 +1468,7 @@
                 <w:noProof/>
                 <w:webHidden/>
               </w:rPr>
-              <w:t>10</w:t>
+              <w:t>11</w:t>
             </w:r>
             <w:r>
               <w:rPr>
@@ -1477,15 +1482,13 @@
         <w:p>
           <w:pPr>
             <w:pStyle w:val="TOC2"/>
-            <w:tabs>
-              <w:tab w:val="left" w:pos="660"/>
-              <w:tab w:val="right" w:leader="dot" w:pos="9350"/>
-            </w:tabs>
             <w:rPr>
+              <w:rFonts w:eastAsiaTheme="minorEastAsia"/>
               <w:noProof/>
+              <w:lang w:val="en-CA" w:eastAsia="zh-CN"/>
             </w:rPr>
           </w:pPr>
-          <w:hyperlink w:anchor="_Toc479542642" w:history="1">
+          <w:hyperlink w:anchor="_Toc479545571" w:history="1">
             <w:r>
               <w:rPr>
                 <w:rStyle w:val="Hyperlink"/>
@@ -1495,7 +1498,9 @@
             </w:r>
             <w:r>
               <w:rPr>
+                <w:rFonts w:eastAsiaTheme="minorEastAsia"/>
                 <w:noProof/>
+                <w:lang w:val="en-CA" w:eastAsia="zh-CN"/>
               </w:rPr>
               <w:tab/>
             </w:r>
@@ -1525,7 +1530,7 @@
                 <w:noProof/>
                 <w:webHidden/>
               </w:rPr>
-              <w:instrText xml:space="preserve"> PAGEREF _Toc479542642 \h </w:instrText>
+              <w:instrText xml:space="preserve"> PAGEREF _Toc479545571 \h </w:instrText>
             </w:r>
             <w:r>
               <w:rPr>
@@ -1545,7 +1550,7 @@
                 <w:noProof/>
                 <w:webHidden/>
               </w:rPr>
-              <w:t>10</w:t>
+              <w:t>11</w:t>
             </w:r>
             <w:r>
               <w:rPr>
@@ -1559,15 +1564,13 @@
         <w:p>
           <w:pPr>
             <w:pStyle w:val="TOC2"/>
-            <w:tabs>
-              <w:tab w:val="left" w:pos="660"/>
-              <w:tab w:val="right" w:leader="dot" w:pos="9350"/>
-            </w:tabs>
             <w:rPr>
+              <w:rFonts w:eastAsiaTheme="minorEastAsia"/>
               <w:noProof/>
+              <w:lang w:val="en-CA" w:eastAsia="zh-CN"/>
             </w:rPr>
           </w:pPr>
-          <w:hyperlink w:anchor="_Toc479542643" w:history="1">
+          <w:hyperlink w:anchor="_Toc479545572" w:history="1">
             <w:r>
               <w:rPr>
                 <w:rStyle w:val="Hyperlink"/>
@@ -1577,7 +1580,9 @@
             </w:r>
             <w:r>
               <w:rPr>
+                <w:rFonts w:eastAsiaTheme="minorEastAsia"/>
                 <w:noProof/>
+                <w:lang w:val="en-CA" w:eastAsia="zh-CN"/>
               </w:rPr>
               <w:tab/>
             </w:r>
@@ -1585,7 +1590,6 @@
               <w:rPr>
                 <w:rStyle w:val="Hyperlink"/>
                 <w:noProof/>
-                <w:highlight w:val="yellow"/>
               </w:rPr>
               <w:t>Part 3</w:t>
             </w:r>
@@ -1608,7 +1612,7 @@
                 <w:noProof/>
                 <w:webHidden/>
               </w:rPr>
-              <w:instrText xml:space="preserve"> PAGEREF _Toc479542643 \h </w:instrText>
+              <w:instrText xml:space="preserve"> PAGEREF _Toc479545572 \h </w:instrText>
             </w:r>
             <w:r>
               <w:rPr>
@@ -1646,24 +1650,18 @@
               <w:tab w:val="right" w:leader="dot" w:pos="9350"/>
             </w:tabs>
             <w:rPr>
+              <w:rFonts w:eastAsiaTheme="minorEastAsia"/>
               <w:noProof/>
+              <w:lang w:val="en-CA" w:eastAsia="zh-CN"/>
             </w:rPr>
           </w:pPr>
-          <w:hyperlink w:anchor="_Toc479542644" w:history="1">
-            <w:r>
-              <w:rPr>
-                <w:rStyle w:val="Hyperlink"/>
-                <w:noProof/>
-                <w:highlight w:val="yellow"/>
-              </w:rPr>
-              <w:t>Observations and conclusion</w:t>
-            </w:r>
+          <w:hyperlink w:anchor="_Toc479545573" w:history="1">
             <w:r>
               <w:rPr>
                 <w:rStyle w:val="Hyperlink"/>
                 <w:noProof/>
               </w:rPr>
-              <w:t>(optional)</w:t>
+              <w:t>Observations:</w:t>
             </w:r>
             <w:r>
               <w:rPr>
@@ -1684,75 +1682,7 @@
                 <w:noProof/>
                 <w:webHidden/>
               </w:rPr>
-              <w:instrText xml:space="preserve"> PAGEREF _Toc479542644 \h </w:instrText>
-            </w:r>
-            <w:r>
-              <w:rPr>
-                <w:noProof/>
-                <w:webHidden/>
-              </w:rPr>
-            </w:r>
-            <w:r>
-              <w:rPr>
-                <w:noProof/>
-                <w:webHidden/>
-              </w:rPr>
-              <w:fldChar w:fldCharType="separate"/>
-            </w:r>
-            <w:r>
-              <w:rPr>
-                <w:noProof/>
-                <w:webHidden/>
-              </w:rPr>
-              <w:t>12</w:t>
-            </w:r>
-            <w:r>
-              <w:rPr>
-                <w:noProof/>
-                <w:webHidden/>
-              </w:rPr>
-              <w:fldChar w:fldCharType="end"/>
-            </w:r>
-          </w:hyperlink>
-        </w:p>
-        <w:p>
-          <w:pPr>
-            <w:pStyle w:val="TOC1"/>
-            <w:tabs>
-              <w:tab w:val="right" w:leader="dot" w:pos="9350"/>
-            </w:tabs>
-            <w:rPr>
-              <w:noProof/>
-            </w:rPr>
-          </w:pPr>
-          <w:hyperlink w:anchor="_Toc479542645" w:history="1">
-            <w:r>
-              <w:rPr>
-                <w:rStyle w:val="Hyperlink"/>
-                <w:noProof/>
-              </w:rPr>
-              <w:t>Team Contributions:</w:t>
-            </w:r>
-            <w:r>
-              <w:rPr>
-                <w:noProof/>
-                <w:webHidden/>
-              </w:rPr>
-              <w:tab/>
-            </w:r>
-            <w:r>
-              <w:rPr>
-                <w:noProof/>
-                <w:webHidden/>
-              </w:rPr>
-              <w:fldChar w:fldCharType="begin"/>
-            </w:r>
-            <w:r>
-              <w:rPr>
-                <w:noProof/>
-                <w:webHidden/>
-              </w:rPr>
-              <w:instrText xml:space="preserve"> PAGEREF _Toc479542645 \h </w:instrText>
+              <w:instrText xml:space="preserve"> PAGEREF _Toc479545573 \h </w:instrText>
             </w:r>
             <w:r>
               <w:rPr>
@@ -1785,16 +1715,84 @@
         </w:p>
         <w:p>
           <w:pPr>
-            <w:pStyle w:val="TOC2"/>
+            <w:pStyle w:val="TOC1"/>
             <w:tabs>
-              <w:tab w:val="left" w:pos="660"/>
               <w:tab w:val="right" w:leader="dot" w:pos="9350"/>
             </w:tabs>
             <w:rPr>
+              <w:rFonts w:eastAsiaTheme="minorEastAsia"/>
               <w:noProof/>
+              <w:lang w:val="en-CA" w:eastAsia="zh-CN"/>
             </w:rPr>
           </w:pPr>
-          <w:hyperlink w:anchor="_Toc479542646" w:history="1">
+          <w:hyperlink w:anchor="_Toc479545574" w:history="1">
+            <w:r>
+              <w:rPr>
+                <w:rStyle w:val="Hyperlink"/>
+                <w:noProof/>
+              </w:rPr>
+              <w:t>Team Contributions:</w:t>
+            </w:r>
+            <w:r>
+              <w:rPr>
+                <w:noProof/>
+                <w:webHidden/>
+              </w:rPr>
+              <w:tab/>
+            </w:r>
+            <w:r>
+              <w:rPr>
+                <w:noProof/>
+                <w:webHidden/>
+              </w:rPr>
+              <w:fldChar w:fldCharType="begin"/>
+            </w:r>
+            <w:r>
+              <w:rPr>
+                <w:noProof/>
+                <w:webHidden/>
+              </w:rPr>
+              <w:instrText xml:space="preserve"> PAGEREF _Toc479545574 \h </w:instrText>
+            </w:r>
+            <w:r>
+              <w:rPr>
+                <w:noProof/>
+                <w:webHidden/>
+              </w:rPr>
+            </w:r>
+            <w:r>
+              <w:rPr>
+                <w:noProof/>
+                <w:webHidden/>
+              </w:rPr>
+              <w:fldChar w:fldCharType="separate"/>
+            </w:r>
+            <w:r>
+              <w:rPr>
+                <w:noProof/>
+                <w:webHidden/>
+              </w:rPr>
+              <w:t>14</w:t>
+            </w:r>
+            <w:r>
+              <w:rPr>
+                <w:noProof/>
+                <w:webHidden/>
+              </w:rPr>
+              <w:fldChar w:fldCharType="end"/>
+            </w:r>
+          </w:hyperlink>
+        </w:p>
+        <w:p>
+          <w:pPr>
+            <w:pStyle w:val="TOC2"/>
+            <w:rPr>
+              <w:rFonts w:eastAsiaTheme="minorEastAsia"/>
+              <w:noProof/>
+              <w:lang w:val="en-CA" w:eastAsia="zh-CN"/>
+            </w:rPr>
+          </w:pPr>
+          <w:hyperlink w:anchor="_Toc479545575" w:history="1">
             <w:r>
               <w:rPr>
                 <w:rStyle w:val="Hyperlink"/>
@@ -1804,7 +1802,9 @@
             </w:r>
             <w:r>
               <w:rPr>
+                <w:rFonts w:eastAsiaTheme="minorEastAsia"/>
                 <w:noProof/>
+                <w:lang w:val="en-CA" w:eastAsia="zh-CN"/>
               </w:rPr>
               <w:tab/>
             </w:r>
@@ -1834,7 +1834,7 @@
                 <w:noProof/>
                 <w:webHidden/>
               </w:rPr>
-              <w:instrText xml:space="preserve"> PAGEREF _Toc479542646 \h </w:instrText>
+              <w:instrText xml:space="preserve"> PAGEREF _Toc479545575 \h </w:instrText>
             </w:r>
             <w:r>
               <w:rPr>
@@ -1854,7 +1854,7 @@
                 <w:noProof/>
                 <w:webHidden/>
               </w:rPr>
-              <w:t>13</w:t>
+              <w:t>14</w:t>
             </w:r>
             <w:r>
               <w:rPr>
@@ -1868,15 +1868,13 @@
         <w:p>
           <w:pPr>
             <w:pStyle w:val="TOC2"/>
-            <w:tabs>
-              <w:tab w:val="left" w:pos="660"/>
-              <w:tab w:val="right" w:leader="dot" w:pos="9350"/>
-            </w:tabs>
             <w:rPr>
+              <w:rFonts w:eastAsiaTheme="minorEastAsia"/>
               <w:noProof/>
+              <w:lang w:val="en-CA" w:eastAsia="zh-CN"/>
             </w:rPr>
           </w:pPr>
-          <w:hyperlink w:anchor="_Toc479542647" w:history="1">
+          <w:hyperlink w:anchor="_Toc479545576" w:history="1">
             <w:r>
               <w:rPr>
                 <w:rStyle w:val="Hyperlink"/>
@@ -1886,7 +1884,9 @@
             </w:r>
             <w:r>
               <w:rPr>
+                <w:rFonts w:eastAsiaTheme="minorEastAsia"/>
                 <w:noProof/>
+                <w:lang w:val="en-CA" w:eastAsia="zh-CN"/>
               </w:rPr>
               <w:tab/>
             </w:r>
@@ -1916,7 +1916,7 @@
                 <w:noProof/>
                 <w:webHidden/>
               </w:rPr>
-              <w:instrText xml:space="preserve"> PAGEREF _Toc479542647 \h </w:instrText>
+              <w:instrText xml:space="preserve"> PAGEREF _Toc479545576 \h </w:instrText>
             </w:r>
             <w:r>
               <w:rPr>
@@ -1936,7 +1936,7 @@
                 <w:noProof/>
                 <w:webHidden/>
               </w:rPr>
-              <w:t>13</w:t>
+              <w:t>14</w:t>
             </w:r>
             <w:r>
               <w:rPr>
@@ -1950,15 +1950,13 @@
         <w:p>
           <w:pPr>
             <w:pStyle w:val="TOC2"/>
-            <w:tabs>
-              <w:tab w:val="left" w:pos="660"/>
-              <w:tab w:val="right" w:leader="dot" w:pos="9350"/>
-            </w:tabs>
             <w:rPr>
+              <w:rFonts w:eastAsiaTheme="minorEastAsia"/>
               <w:noProof/>
+              <w:lang w:val="en-CA" w:eastAsia="zh-CN"/>
             </w:rPr>
           </w:pPr>
-          <w:hyperlink w:anchor="_Toc479542648" w:history="1">
+          <w:hyperlink w:anchor="_Toc479545577" w:history="1">
             <w:r>
               <w:rPr>
                 <w:rStyle w:val="Hyperlink"/>
@@ -1968,7 +1966,9 @@
             </w:r>
             <w:r>
               <w:rPr>
+                <w:rFonts w:eastAsiaTheme="minorEastAsia"/>
                 <w:noProof/>
+                <w:lang w:val="en-CA" w:eastAsia="zh-CN"/>
               </w:rPr>
               <w:tab/>
             </w:r>
@@ -1998,7 +1998,7 @@
                 <w:noProof/>
                 <w:webHidden/>
               </w:rPr>
-              <w:instrText xml:space="preserve"> PAGEREF _Toc479542648 \h </w:instrText>
+              <w:instrText xml:space="preserve"> PAGEREF _Toc479545577 \h </w:instrText>
             </w:r>
             <w:r>
               <w:rPr>
@@ -2018,7 +2018,7 @@
                 <w:noProof/>
                 <w:webHidden/>
               </w:rPr>
-              <w:t>13</w:t>
+              <w:t>14</w:t>
             </w:r>
             <w:r>
               <w:rPr>
@@ -2032,15 +2032,13 @@
         <w:p>
           <w:pPr>
             <w:pStyle w:val="TOC2"/>
-            <w:tabs>
-              <w:tab w:val="left" w:pos="660"/>
-              <w:tab w:val="right" w:leader="dot" w:pos="9350"/>
-            </w:tabs>
             <w:rPr>
+              <w:rFonts w:eastAsiaTheme="minorEastAsia"/>
               <w:noProof/>
+              <w:lang w:val="en-CA" w:eastAsia="zh-CN"/>
             </w:rPr>
           </w:pPr>
-          <w:hyperlink w:anchor="_Toc479542649" w:history="1">
+          <w:hyperlink w:anchor="_Toc479545578" w:history="1">
             <w:r>
               <w:rPr>
                 <w:rStyle w:val="Hyperlink"/>
@@ -2050,7 +2048,9 @@
             </w:r>
             <w:r>
               <w:rPr>
+                <w:rFonts w:eastAsiaTheme="minorEastAsia"/>
                 <w:noProof/>
+                <w:lang w:val="en-CA" w:eastAsia="zh-CN"/>
               </w:rPr>
               <w:tab/>
             </w:r>
@@ -2080,7 +2080,7 @@
                 <w:noProof/>
                 <w:webHidden/>
               </w:rPr>
-              <w:instrText xml:space="preserve"> PAGEREF _Toc479542649 \h </w:instrText>
+              <w:instrText xml:space="preserve"> PAGEREF _Toc479545578 \h </w:instrText>
             </w:r>
             <w:r>
               <w:rPr>
@@ -2100,7 +2100,7 @@
                 <w:noProof/>
                 <w:webHidden/>
               </w:rPr>
-              <w:t>13</w:t>
+              <w:t>14</w:t>
             </w:r>
             <w:r>
               <w:rPr>
@@ -2133,7 +2133,6 @@
           <w:szCs w:val="32"/>
         </w:rPr>
       </w:pPr>
-      <w:bookmarkStart w:id="1" w:name="_Toc479542628"/>
       <w:r>
         <w:rPr>
           <w:noProof/>
@@ -2148,6 +2147,7 @@
           <w:noProof/>
         </w:rPr>
       </w:pPr>
+      <w:bookmarkStart w:id="0" w:name="_Toc479545557"/>
       <w:r>
         <w:rPr>
           <w:noProof/>
@@ -2155,7 +2155,7 @@
         <w:lastRenderedPageBreak/>
         <w:t>Part one:</w:t>
       </w:r>
-      <w:bookmarkEnd w:id="1"/>
+      <w:bookmarkEnd w:id="0"/>
     </w:p>
     <w:p>
       <w:pPr>
@@ -2168,14 +2168,14 @@
           <w:noProof/>
         </w:rPr>
       </w:pPr>
-      <w:bookmarkStart w:id="2" w:name="_Toc479542629"/>
+      <w:bookmarkStart w:id="1" w:name="_Toc479545558"/>
       <w:r>
         <w:rPr>
           <w:noProof/>
         </w:rPr>
         <w:t>Frame assignment</w:t>
       </w:r>
-      <w:bookmarkEnd w:id="2"/>
+      <w:bookmarkEnd w:id="1"/>
     </w:p>
     <w:p>
       <w:r>
@@ -6896,12 +6896,12 @@
           <w:numId w:val="3"/>
         </w:numPr>
       </w:pPr>
-      <w:bookmarkStart w:id="3" w:name="_Toc479542630"/>
+      <w:bookmarkStart w:id="2" w:name="_Toc479545559"/>
       <w:r>
         <w:lastRenderedPageBreak/>
         <w:t>Homogenous Matrix Transformations</w:t>
       </w:r>
-      <w:bookmarkEnd w:id="3"/>
+      <w:bookmarkEnd w:id="2"/>
     </w:p>
     <w:p/>
     <w:p>
@@ -10889,12 +10889,12 @@
           <w:numId w:val="3"/>
         </w:numPr>
       </w:pPr>
-      <w:bookmarkStart w:id="4" w:name="_Toc479542631"/>
+      <w:bookmarkStart w:id="3" w:name="_Toc479545560"/>
       <w:r>
         <w:lastRenderedPageBreak/>
         <w:t>Position and Orientation of Tool Frame</w:t>
       </w:r>
-      <w:bookmarkEnd w:id="4"/>
+      <w:bookmarkEnd w:id="3"/>
     </w:p>
     <w:p>
       <w:pPr>
@@ -11213,11 +11213,11 @@
           <w:numId w:val="3"/>
         </w:numPr>
       </w:pPr>
-      <w:bookmarkStart w:id="5" w:name="_Toc479542632"/>
+      <w:bookmarkStart w:id="4" w:name="_Toc479545561"/>
       <w:r>
         <w:t>Possible inverse kinematic solutions</w:t>
       </w:r>
-      <w:bookmarkEnd w:id="5"/>
+      <w:bookmarkEnd w:id="4"/>
     </w:p>
     <w:p/>
     <w:p>
@@ -12246,11 +12246,11 @@
           <w:numId w:val="3"/>
         </w:numPr>
       </w:pPr>
-      <w:bookmarkStart w:id="6" w:name="_Toc479542633"/>
+      <w:bookmarkStart w:id="5" w:name="_Toc479545562"/>
       <w:r>
         <w:t>Method of position choice</w:t>
       </w:r>
-      <w:bookmarkEnd w:id="6"/>
+      <w:bookmarkEnd w:id="5"/>
     </w:p>
     <w:p/>
     <w:p>
@@ -12458,12 +12458,12 @@
       <w:pPr>
         <w:pStyle w:val="Heading1"/>
       </w:pPr>
-      <w:bookmarkStart w:id="7" w:name="_Toc479542634"/>
+      <w:bookmarkStart w:id="6" w:name="_Toc479545563"/>
       <w:r>
         <w:lastRenderedPageBreak/>
         <w:t>Part two:</w:t>
       </w:r>
-      <w:bookmarkEnd w:id="7"/>
+      <w:bookmarkEnd w:id="6"/>
       <w:r>
         <w:t xml:space="preserve"> </w:t>
       </w:r>
@@ -12476,11 +12476,11 @@
           <w:numId w:val="5"/>
         </w:numPr>
       </w:pPr>
-      <w:bookmarkStart w:id="8" w:name="_Toc479542635"/>
+      <w:bookmarkStart w:id="7" w:name="_Toc479545564"/>
       <w:r>
         <w:t>Description of trajectory planner</w:t>
       </w:r>
-      <w:bookmarkEnd w:id="8"/>
+      <w:bookmarkEnd w:id="7"/>
     </w:p>
     <w:p>
       <w:r>
@@ -12510,11 +12510,11 @@
           <w:numId w:val="5"/>
         </w:numPr>
       </w:pPr>
-      <w:bookmarkStart w:id="9" w:name="_Toc479542636"/>
+      <w:bookmarkStart w:id="8" w:name="_Toc479545565"/>
       <w:r>
         <w:t>Cubic spline interpolation coefficients</w:t>
       </w:r>
-      <w:bookmarkEnd w:id="9"/>
+      <w:bookmarkEnd w:id="8"/>
     </w:p>
     <w:p>
       <w:r>
@@ -18968,18 +18968,18 @@
       <w:pPr>
         <w:pStyle w:val="Heading1"/>
       </w:pPr>
-      <w:bookmarkStart w:id="10" w:name="_Toc479542637"/>
+      <w:bookmarkStart w:id="9" w:name="_Toc479545566"/>
       <w:r>
         <w:lastRenderedPageBreak/>
         <w:t>Part three:</w:t>
       </w:r>
-      <w:bookmarkEnd w:id="10"/>
+      <w:bookmarkEnd w:id="9"/>
     </w:p>
     <w:p>
       <w:pPr>
         <w:pStyle w:val="Heading2"/>
       </w:pPr>
-      <w:bookmarkStart w:id="11" w:name="_Toc479542638"/>
+      <w:bookmarkStart w:id="10" w:name="_Toc479545567"/>
       <w:r>
         <w:t xml:space="preserve">1. </w:t>
       </w:r>
@@ -18992,7 +18992,7 @@
       <w:r>
         <w:t>and calculations</w:t>
       </w:r>
-      <w:bookmarkEnd w:id="11"/>
+      <w:bookmarkEnd w:id="10"/>
     </w:p>
     <w:p>
       <w:pPr>
@@ -19538,10 +19538,7 @@
         <w:t>=</w:t>
       </w:r>
       <w:r>
-        <w:t xml:space="preserve"> </w:t>
-      </w:r>
-      <w:r>
-        <w:t>-M4*(l9*l9)</w:t>
+        <w:t xml:space="preserve"> -M4*(l9*l9)</w:t>
       </w:r>
       <w:r>
         <w:t>*2.0</w:t>
@@ -20005,13 +20002,7 @@
         <w:rPr>
           <w:b/>
         </w:rPr>
-        <w:t>1</w:t>
-      </w:r>
-      <w:r>
-        <w:rPr>
-          <w:b/>
-        </w:rPr>
-        <w:t xml:space="preserve">] </w:t>
+        <w:t xml:space="preserve">1] </w:t>
       </w:r>
       <w:r>
         <w:t>= 0</w:t>
@@ -20033,13 +20024,7 @@
         <w:rPr>
           <w:b/>
         </w:rPr>
-        <w:t>2</w:t>
-      </w:r>
-      <w:r>
-        <w:rPr>
-          <w:b/>
-        </w:rPr>
-        <w:t xml:space="preserve">] </w:t>
+        <w:t xml:space="preserve">2] </w:t>
       </w:r>
       <w:r>
         <w:t xml:space="preserve">= </w:t>
@@ -20064,13 +20049,7 @@
         <w:rPr>
           <w:b/>
         </w:rPr>
-        <w:t>3</w:t>
-      </w:r>
-      <w:r>
-        <w:rPr>
-          <w:b/>
-        </w:rPr>
-        <w:t xml:space="preserve">] </w:t>
+        <w:t xml:space="preserve">3] </w:t>
       </w:r>
       <w:r>
         <w:t>= 0</w:t>
@@ -20100,13 +20079,7 @@
         <w:rPr>
           <w:b/>
         </w:rPr>
-        <w:t>V</w:t>
-      </w:r>
-      <w:r>
-        <w:rPr>
-          <w:b/>
-        </w:rPr>
-        <w:t>[</w:t>
+        <w:t>V[</w:t>
       </w:r>
       <w:proofErr w:type="gramEnd"/>
       <w:r>
@@ -20140,13 +20113,7 @@
         <w:rPr>
           <w:b/>
         </w:rPr>
-        <w:t>V</w:t>
-      </w:r>
-      <w:r>
-        <w:rPr>
-          <w:b/>
-        </w:rPr>
-        <w:t>[</w:t>
+        <w:t>V[</w:t>
       </w:r>
       <w:proofErr w:type="gramEnd"/>
       <w:r>
@@ -20183,13 +20150,7 @@
         <w:rPr>
           <w:b/>
         </w:rPr>
-        <w:t>V</w:t>
-      </w:r>
-      <w:r>
-        <w:rPr>
-          <w:b/>
-        </w:rPr>
-        <w:t>[</w:t>
+        <w:t>V[</w:t>
       </w:r>
       <w:proofErr w:type="gramEnd"/>
       <w:r>
@@ -20211,13 +20172,7 @@
         <w:rPr>
           <w:b/>
         </w:rPr>
-        <w:t>V</w:t>
-      </w:r>
-      <w:r>
-        <w:rPr>
-          <w:b/>
-        </w:rPr>
-        <w:t>[</w:t>
+        <w:t>V[</w:t>
       </w:r>
       <w:proofErr w:type="gramEnd"/>
       <w:r>
@@ -20456,7 +20411,7 @@
       <w:pPr>
         <w:pStyle w:val="Heading2"/>
       </w:pPr>
-      <w:bookmarkStart w:id="12" w:name="_Toc479542639"/>
+      <w:bookmarkStart w:id="11" w:name="_Toc479545568"/>
       <w:r>
         <w:lastRenderedPageBreak/>
         <w:t>2. Control system</w:t>
@@ -20464,7 +20419,7 @@
       <w:r>
         <w:t xml:space="preserve"> and calculations</w:t>
       </w:r>
-      <w:bookmarkEnd w:id="12"/>
+      <w:bookmarkEnd w:id="11"/>
     </w:p>
     <w:p>
       <w:r>
@@ -20490,8 +20445,8 @@
           <mc:Choice Requires="wpc">
             <w:drawing>
               <wp:inline distT="0" distB="0" distL="0" distR="0">
-                <wp:extent cx="5943600" cy="3566160"/>
-                <wp:effectExtent l="19050" t="19050" r="57150" b="15240"/>
+                <wp:extent cx="5716905" cy="3017521"/>
+                <wp:effectExtent l="19050" t="19050" r="55245" b="11430"/>
                 <wp:docPr id="90" name="Canvas 90"/>
                 <wp:cNvGraphicFramePr>
                   <a:graphicFrameLocks xmlns:a="http://schemas.openxmlformats.org/drawingml/2006/main" noChangeAspect="1"/>
@@ -20519,7 +20474,7 @@
                         <wps:cNvSpPr/>
                         <wps:spPr>
                           <a:xfrm>
-                            <a:off x="1036258" y="2426358"/>
+                            <a:off x="848883" y="2426358"/>
                             <a:ext cx="470123" cy="401410"/>
                           </a:xfrm>
                           <a:prstGeom prst="ellipse">
@@ -20573,7 +20528,7 @@
                         <wps:cNvSpPr/>
                         <wps:spPr>
                           <a:xfrm>
-                            <a:off x="1067972" y="518276"/>
+                            <a:off x="880597" y="518276"/>
                             <a:ext cx="469900" cy="401320"/>
                           </a:xfrm>
                           <a:prstGeom prst="ellipse">
@@ -20627,7 +20582,7 @@
                         <wps:cNvSpPr/>
                         <wps:spPr>
                           <a:xfrm>
-                            <a:off x="1807948" y="1776145"/>
+                            <a:off x="1620573" y="1776145"/>
                             <a:ext cx="469900" cy="401320"/>
                           </a:xfrm>
                           <a:prstGeom prst="ellipse">
@@ -20681,7 +20636,7 @@
                         <wps:cNvSpPr/>
                         <wps:spPr>
                           <a:xfrm>
-                            <a:off x="1078252" y="1183963"/>
+                            <a:off x="890877" y="1183963"/>
                             <a:ext cx="417558" cy="317133"/>
                           </a:xfrm>
                           <a:prstGeom prst="rect">
@@ -20730,7 +20685,7 @@
                         <wps:cNvSpPr/>
                         <wps:spPr>
                           <a:xfrm>
-                            <a:off x="1823805" y="1183963"/>
+                            <a:off x="1636430" y="1183963"/>
                             <a:ext cx="417195" cy="316865"/>
                           </a:xfrm>
                           <a:prstGeom prst="rect">
@@ -20779,7 +20734,7 @@
                         <wps:cNvSpPr/>
                         <wps:spPr>
                           <a:xfrm>
-                            <a:off x="2547636" y="539127"/>
+                            <a:off x="2360261" y="539127"/>
                             <a:ext cx="808689" cy="332989"/>
                           </a:xfrm>
                           <a:prstGeom prst="rect">
@@ -20839,7 +20794,7 @@
                         <wps:cNvSpPr/>
                         <wps:spPr>
                           <a:xfrm>
-                            <a:off x="4265821" y="1379820"/>
+                            <a:off x="4078446" y="1379820"/>
                             <a:ext cx="845305" cy="420017"/>
                           </a:xfrm>
                           <a:prstGeom prst="rect">
@@ -21013,7 +20968,7 @@
                         <wps:cNvSpPr/>
                         <wps:spPr>
                           <a:xfrm>
-                            <a:off x="4265821" y="518276"/>
+                            <a:off x="4078446" y="518276"/>
                             <a:ext cx="915779" cy="406695"/>
                           </a:xfrm>
                           <a:prstGeom prst="rect">
@@ -21043,10 +20998,7 @@
                                 <w:jc w:val="center"/>
                               </w:pPr>
                               <w:r>
-                                <w:t>SI</w:t>
-                              </w:r>
-                              <w:r>
-                                <w:t>MULATOR</w:t>
+                                <w:t>SIMULATOR</w:t>
                               </w:r>
                             </w:p>
                           </w:txbxContent>
@@ -21063,7 +21015,7 @@
                         <wps:cNvSpPr/>
                         <wps:spPr>
                           <a:xfrm>
-                            <a:off x="3636749" y="777267"/>
+                            <a:off x="3449374" y="777267"/>
                             <a:ext cx="469900" cy="401320"/>
                           </a:xfrm>
                           <a:prstGeom prst="ellipse">
@@ -21117,7 +21069,7 @@
                         <wps:cNvCnPr/>
                         <wps:spPr>
                           <a:xfrm>
-                            <a:off x="491556" y="1987366"/>
+                            <a:off x="304181" y="1987366"/>
                             <a:ext cx="1273817" cy="0"/>
                           </a:xfrm>
                           <a:prstGeom prst="straightConnector1">
@@ -21148,7 +21100,7 @@
                         <wps:cNvCnPr/>
                         <wps:spPr>
                           <a:xfrm>
-                            <a:off x="428129" y="708264"/>
+                            <a:off x="240754" y="708264"/>
                             <a:ext cx="591982" cy="0"/>
                           </a:xfrm>
                           <a:prstGeom prst="straightConnector1">
@@ -21181,7 +21133,7 @@
                         </wps:cNvCnPr>
                         <wps:spPr>
                           <a:xfrm flipV="1">
-                            <a:off x="1271320" y="1527524"/>
+                            <a:off x="1083945" y="1527524"/>
                             <a:ext cx="0" cy="898834"/>
                           </a:xfrm>
                           <a:prstGeom prst="straightConnector1">
@@ -21212,7 +21164,7 @@
                         <wps:cNvCnPr/>
                         <wps:spPr>
                           <a:xfrm>
-                            <a:off x="491556" y="2637489"/>
+                            <a:off x="304181" y="2637489"/>
                             <a:ext cx="507413" cy="0"/>
                           </a:xfrm>
                           <a:prstGeom prst="straightConnector1">
@@ -21243,7 +21195,7 @@
                         <wps:cNvCnPr/>
                         <wps:spPr>
                           <a:xfrm>
-                            <a:off x="5105840" y="665977"/>
+                            <a:off x="4918465" y="665977"/>
                             <a:ext cx="660694" cy="0"/>
                           </a:xfrm>
                           <a:prstGeom prst="straightConnector1">
@@ -21274,7 +21226,7 @@
                         <wps:cNvCnPr/>
                         <wps:spPr>
                           <a:xfrm rot="10800000" flipV="1">
-                            <a:off x="2283357" y="665978"/>
+                            <a:off x="2095982" y="665978"/>
                             <a:ext cx="3092046" cy="1368957"/>
                           </a:xfrm>
                           <a:prstGeom prst="bentConnector3">
@@ -21307,7 +21259,7 @@
                         <wps:cNvCnPr/>
                         <wps:spPr>
                           <a:xfrm rot="10800000" flipV="1">
-                            <a:off x="1527524" y="819259"/>
+                            <a:off x="1340149" y="819259"/>
                             <a:ext cx="3551889" cy="1844657"/>
                           </a:xfrm>
                           <a:prstGeom prst="bentConnector3">
@@ -21340,7 +21292,7 @@
                         <wps:cNvCnPr/>
                         <wps:spPr>
                           <a:xfrm flipV="1">
-                            <a:off x="2050793" y="1527524"/>
+                            <a:off x="1863418" y="1527524"/>
                             <a:ext cx="0" cy="227279"/>
                           </a:xfrm>
                           <a:prstGeom prst="straightConnector1">
@@ -21373,7 +21325,7 @@
                         </wps:cNvCnPr>
                         <wps:spPr>
                           <a:xfrm flipH="1" flipV="1">
-                            <a:off x="1284388" y="924971"/>
+                            <a:off x="1097013" y="924971"/>
                             <a:ext cx="2643" cy="258992"/>
                           </a:xfrm>
                           <a:prstGeom prst="straightConnector1">
@@ -21404,7 +21356,7 @@
                         <wps:cNvCnPr/>
                         <wps:spPr>
                           <a:xfrm flipH="1" flipV="1">
-                            <a:off x="1495810" y="872116"/>
+                            <a:off x="1308435" y="872116"/>
                             <a:ext cx="533841" cy="306471"/>
                           </a:xfrm>
                           <a:prstGeom prst="straightConnector1">
@@ -21435,7 +21387,7 @@
                         <wps:cNvCnPr/>
                         <wps:spPr>
                           <a:xfrm>
-                            <a:off x="1548666" y="729406"/>
+                            <a:off x="1361291" y="729406"/>
                             <a:ext cx="977826" cy="5285"/>
                           </a:xfrm>
                           <a:prstGeom prst="straightConnector1">
@@ -21468,7 +21420,7 @@
                         </wps:cNvCnPr>
                         <wps:spPr>
                           <a:xfrm>
-                            <a:off x="3377466" y="724120"/>
+                            <a:off x="3190091" y="724120"/>
                             <a:ext cx="328098" cy="111919"/>
                           </a:xfrm>
                           <a:prstGeom prst="straightConnector1">
@@ -21501,7 +21453,7 @@
                         </wps:cNvCnPr>
                         <wps:spPr>
                           <a:xfrm flipV="1">
-                            <a:off x="4037834" y="708264"/>
+                            <a:off x="3850459" y="708264"/>
                             <a:ext cx="238175" cy="127775"/>
                           </a:xfrm>
                           <a:prstGeom prst="straightConnector1">
@@ -21535,7 +21487,7 @@
                         </wps:cNvCnPr>
                         <wps:spPr>
                           <a:xfrm flipH="1" flipV="1">
-                            <a:off x="4037834" y="1119815"/>
+                            <a:off x="3850459" y="1119815"/>
                             <a:ext cx="227987" cy="470014"/>
                           </a:xfrm>
                           <a:prstGeom prst="straightConnector1">
@@ -21566,7 +21518,7 @@
                         <wps:cNvCnPr/>
                         <wps:spPr>
                           <a:xfrm flipH="1">
-                            <a:off x="5126983" y="1522238"/>
+                            <a:off x="4939608" y="1522238"/>
                             <a:ext cx="195565" cy="0"/>
                           </a:xfrm>
                           <a:prstGeom prst="straightConnector1">
@@ -21597,7 +21549,7 @@
                         <wps:cNvCnPr/>
                         <wps:spPr>
                           <a:xfrm flipH="1">
-                            <a:off x="5153410" y="1664948"/>
+                            <a:off x="4966035" y="1664948"/>
                             <a:ext cx="354132" cy="0"/>
                           </a:xfrm>
                           <a:prstGeom prst="straightConnector1">
@@ -21628,7 +21580,7 @@
                         <wps:cNvSpPr/>
                         <wps:spPr>
                           <a:xfrm>
-                            <a:off x="1649381" y="2050794"/>
+                            <a:off x="1462006" y="2050794"/>
                             <a:ext cx="158567" cy="137424"/>
                           </a:xfrm>
                           <a:prstGeom prst="mathPlus">
@@ -21663,7 +21615,7 @@
                         <wps:cNvSpPr/>
                         <wps:spPr>
                           <a:xfrm>
-                            <a:off x="888263" y="2695921"/>
+                            <a:off x="700888" y="2695921"/>
                             <a:ext cx="158115" cy="137160"/>
                           </a:xfrm>
                           <a:prstGeom prst="mathPlus">
@@ -21698,7 +21650,7 @@
                         <wps:cNvSpPr/>
                         <wps:spPr>
                           <a:xfrm>
-                            <a:off x="1052116" y="909406"/>
+                            <a:off x="864741" y="909406"/>
                             <a:ext cx="158115" cy="137160"/>
                           </a:xfrm>
                           <a:prstGeom prst="mathPlus">
@@ -21733,7 +21685,7 @@
                         <wps:cNvSpPr/>
                         <wps:spPr>
                           <a:xfrm>
-                            <a:off x="1385106" y="909406"/>
+                            <a:off x="1197731" y="909406"/>
                             <a:ext cx="158115" cy="137160"/>
                           </a:xfrm>
                           <a:prstGeom prst="mathPlus">
@@ -21768,7 +21720,7 @@
                         <wps:cNvSpPr/>
                         <wps:spPr>
                           <a:xfrm>
-                            <a:off x="3922168" y="1183963"/>
+                            <a:off x="3734793" y="1183963"/>
                             <a:ext cx="158115" cy="137160"/>
                           </a:xfrm>
                           <a:prstGeom prst="mathPlus">
@@ -21803,7 +21755,7 @@
                         <wps:cNvSpPr/>
                         <wps:spPr>
                           <a:xfrm>
-                            <a:off x="3488753" y="830122"/>
+                            <a:off x="3301378" y="830122"/>
                             <a:ext cx="121277" cy="110706"/>
                           </a:xfrm>
                           <a:prstGeom prst="mathPlus">
@@ -21838,7 +21790,7 @@
                         <wps:cNvSpPr/>
                         <wps:spPr>
                           <a:xfrm>
-                            <a:off x="1479550" y="2731481"/>
+                            <a:off x="1292175" y="2731481"/>
                             <a:ext cx="155575" cy="96287"/>
                           </a:xfrm>
                           <a:prstGeom prst="mathMinus">
@@ -21873,7 +21825,7 @@
                         <wps:cNvSpPr/>
                         <wps:spPr>
                           <a:xfrm>
-                            <a:off x="2277848" y="2088175"/>
+                            <a:off x="2090473" y="2088175"/>
                             <a:ext cx="155575" cy="95885"/>
                           </a:xfrm>
                           <a:prstGeom prst="mathMinus">
@@ -21908,7 +21860,7 @@
                         <wps:cNvSpPr txBox="1"/>
                         <wps:spPr>
                           <a:xfrm>
-                            <a:off x="223428" y="595809"/>
+                            <a:off x="36053" y="595809"/>
                             <a:ext cx="277216" cy="240230"/>
                           </a:xfrm>
                           <a:prstGeom prst="rect">
@@ -21988,7 +21940,7 @@
                         <wps:cNvSpPr txBox="1"/>
                         <wps:spPr>
                           <a:xfrm>
-                            <a:off x="233789" y="1855710"/>
+                            <a:off x="46414" y="1855710"/>
                             <a:ext cx="276860" cy="240030"/>
                           </a:xfrm>
                           <a:prstGeom prst="rect">
@@ -22081,7 +22033,7 @@
                         <wps:cNvSpPr txBox="1"/>
                         <wps:spPr>
                           <a:xfrm>
-                            <a:off x="223428" y="2517719"/>
+                            <a:off x="36053" y="2517719"/>
                             <a:ext cx="276860" cy="240030"/>
                           </a:xfrm>
                           <a:prstGeom prst="rect">
@@ -22158,7 +22110,7 @@
                         <wps:cNvSpPr txBox="1"/>
                         <wps:spPr>
                           <a:xfrm>
-                            <a:off x="5627529" y="879785"/>
+                            <a:off x="5440154" y="879785"/>
                             <a:ext cx="276860" cy="240030"/>
                           </a:xfrm>
                           <a:prstGeom prst="rect">
@@ -22251,7 +22203,7 @@
                         <wps:cNvSpPr txBox="1"/>
                         <wps:spPr>
                           <a:xfrm>
-                            <a:off x="5571236" y="341365"/>
+                            <a:off x="5383861" y="341365"/>
                             <a:ext cx="276860" cy="240030"/>
                           </a:xfrm>
                           <a:prstGeom prst="rect">
@@ -22328,7 +22280,7 @@
                         <wps:cNvCnPr/>
                         <wps:spPr>
                           <a:xfrm flipV="1">
-                            <a:off x="5159533" y="815099"/>
+                            <a:off x="4972158" y="815099"/>
                             <a:ext cx="736485" cy="4159"/>
                           </a:xfrm>
                           <a:prstGeom prst="straightConnector1">
@@ -22362,7 +22314,7 @@
           </mc:Choice>
           <mc:Fallback>
             <w:pict>
-              <v:group id="Canvas 90" o:spid="_x0000_s1032" editas="canvas" style="width:468pt;height:280.8pt;mso-position-horizontal-relative:char;mso-position-vertical-relative:line" coordsize="59436,35661" o:gfxdata="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">
+              <v:group id="Canvas 90" o:spid="_x0000_s1032" editas="canvas" style="width:450.15pt;height:237.6pt;mso-position-horizontal-relative:char;mso-position-vertical-relative:line" coordsize="57169,30175" o:gfxdata="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">
                 <v:shapetype id="_x0000_t75" coordsize="21600,21600" o:spt="75" o:preferrelative="t" path="m@4@5l@4@11@9@11@9@5xe" filled="f" stroked="f">
                   <v:stroke joinstyle="miter"/>
                   <v:formulas>
@@ -22382,11 +22334,11 @@
                   <v:path o:extrusionok="f" gradientshapeok="t" o:connecttype="rect"/>
                   <o:lock v:ext="edit" aspectratio="t"/>
                 </v:shapetype>
-                <v:shape id="_x0000_s1033" type="#_x0000_t75" style="position:absolute;width:59436;height:35661;visibility:visible;mso-wrap-style:square" filled="t" fillcolor="#deeaf6 [660]" stroked="t" strokecolor="#5b9bd5 [3204]" strokeweight="3pt">
+                <v:shape id="_x0000_s1033" type="#_x0000_t75" style="position:absolute;width:57169;height:30175;visibility:visible;mso-wrap-style:square" filled="t" fillcolor="#deeaf6 [660]" stroked="t" strokecolor="#5b9bd5 [3204]" strokeweight="3pt">
                   <v:fill o:detectmouseclick="t"/>
                   <v:path o:connecttype="none"/>
                 </v:shape>
-                <v:oval id="Oval 60" o:spid="_x0000_s1034" style="position:absolute;left:10362;top:24263;width:4701;height:4014;visibility:visible;mso-wrap-style:square;v-text-anchor:middle" o:gfxdata="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" fillcolor="#5b9bd5 [3204]" strokecolor="#1f4d78 [1604]" strokeweight="1pt">
+                <v:oval id="Oval 60" o:spid="_x0000_s1034" style="position:absolute;left:8488;top:24263;width:4702;height:4014;visibility:visible;mso-wrap-style:square;v-text-anchor:middle" o:gfxdata="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" fillcolor="#5b9bd5 [3204]" strokecolor="#1f4d78 [1604]" strokeweight="1pt">
                   <v:stroke joinstyle="miter"/>
                   <v:textbox>
                     <w:txbxContent>
@@ -22408,7 +22360,7 @@
                     </w:txbxContent>
                   </v:textbox>
                 </v:oval>
-                <v:oval id="Oval 61" o:spid="_x0000_s1035" style="position:absolute;left:10679;top:5182;width:4699;height:4013;visibility:visible;mso-wrap-style:square;v-text-anchor:middle" o:gfxdata="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" fillcolor="#5b9bd5 [3204]" strokecolor="#1f4d78 [1604]" strokeweight="1pt">
+                <v:oval id="Oval 61" o:spid="_x0000_s1035" style="position:absolute;left:8805;top:5182;width:4699;height:4013;visibility:visible;mso-wrap-style:square;v-text-anchor:middle" o:gfxdata="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" fillcolor="#5b9bd5 [3204]" strokecolor="#1f4d78 [1604]" strokeweight="1pt">
                   <v:stroke joinstyle="miter"/>
                   <v:textbox>
                     <w:txbxContent>
@@ -22430,7 +22382,7 @@
                     </w:txbxContent>
                   </v:textbox>
                 </v:oval>
-                <v:oval id="Oval 62" o:spid="_x0000_s1036" style="position:absolute;left:18079;top:17761;width:4699;height:4013;visibility:visible;mso-wrap-style:square;v-text-anchor:middle" o:gfxdata="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" fillcolor="#5b9bd5 [3204]" strokecolor="#1f4d78 [1604]" strokeweight="1pt">
+                <v:oval id="Oval 62" o:spid="_x0000_s1036" style="position:absolute;left:16205;top:17761;width:4699;height:4013;visibility:visible;mso-wrap-style:square;v-text-anchor:middle" o:gfxdata="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" fillcolor="#5b9bd5 [3204]" strokecolor="#1f4d78 [1604]" strokeweight="1pt">
                   <v:stroke joinstyle="miter"/>
                   <v:textbox>
                     <w:txbxContent>
@@ -22452,7 +22404,7 @@
                     </w:txbxContent>
                   </v:textbox>
                 </v:oval>
-                <v:rect id="Rectangle 59" o:spid="_x0000_s1037" style="position:absolute;left:10782;top:11839;width:4176;height:3171;visibility:visible;mso-wrap-style:square;v-text-anchor:middle" o:gfxdata="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" fillcolor="#5b9bd5 [3204]" strokecolor="#1f4d78 [1604]" strokeweight="1pt">
+                <v:rect id="Rectangle 59" o:spid="_x0000_s1037" style="position:absolute;left:8908;top:11839;width:4176;height:3171;visibility:visible;mso-wrap-style:square;v-text-anchor:middle" o:gfxdata="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" fillcolor="#5b9bd5 [3204]" strokecolor="#1f4d78 [1604]" strokeweight="1pt">
                   <v:textbox>
                     <w:txbxContent>
                       <w:p>
@@ -22468,7 +22420,7 @@
                     </w:txbxContent>
                   </v:textbox>
                 </v:rect>
-                <v:rect id="Rectangle 64" o:spid="_x0000_s1038" style="position:absolute;left:18238;top:11839;width:4172;height:3169;visibility:visible;mso-wrap-style:square;v-text-anchor:middle" o:gfxdata="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" fillcolor="#5b9bd5 [3204]" strokecolor="#1f4d78 [1604]" strokeweight="1pt">
+                <v:rect id="Rectangle 64" o:spid="_x0000_s1038" style="position:absolute;left:16364;top:11839;width:4172;height:3169;visibility:visible;mso-wrap-style:square;v-text-anchor:middle" o:gfxdata="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" fillcolor="#5b9bd5 [3204]" strokecolor="#1f4d78 [1604]" strokeweight="1pt">
                   <v:textbox>
                     <w:txbxContent>
                       <w:p>
@@ -22484,7 +22436,7 @@
                     </w:txbxContent>
                   </v:textbox>
                 </v:rect>
-                <v:rect id="Rectangle 63" o:spid="_x0000_s1039" style="position:absolute;left:25476;top:5391;width:8087;height:3330;visibility:visible;mso-wrap-style:square;v-text-anchor:middle" o:gfxdata="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" fillcolor="#5b9bd5 [3204]" strokecolor="#1f4d78 [1604]" strokeweight="1pt">
+                <v:rect id="Rectangle 63" o:spid="_x0000_s1039" style="position:absolute;left:23602;top:5391;width:8087;height:3330;visibility:visible;mso-wrap-style:square;v-text-anchor:middle" o:gfxdata="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" fillcolor="#5b9bd5 [3204]" strokecolor="#1f4d78 [1604]" strokeweight="1pt">
                   <v:textbox>
                     <w:txbxContent>
                       <w:p>
@@ -22511,7 +22463,7 @@
                     </w:txbxContent>
                   </v:textbox>
                 </v:rect>
-                <v:rect id="Rectangle 66" o:spid="_x0000_s1040" style="position:absolute;left:42658;top:13798;width:8453;height:4200;visibility:visible;mso-wrap-style:square;v-text-anchor:middle" o:gfxdata="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" fillcolor="#5b9bd5 [3204]" strokecolor="#1f4d78 [1604]" strokeweight="1pt">
+                <v:rect id="Rectangle 66" o:spid="_x0000_s1040" style="position:absolute;left:40784;top:13798;width:8453;height:4200;visibility:visible;mso-wrap-style:square;v-text-anchor:middle" o:gfxdata="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" fillcolor="#5b9bd5 [3204]" strokecolor="#1f4d78 [1604]" strokeweight="1pt">
                   <v:textbox>
                     <w:txbxContent>
                       <w:p>
@@ -22652,7 +22604,7 @@
                     </w:txbxContent>
                   </v:textbox>
                 </v:rect>
-                <v:rect id="Rectangle 67" o:spid="_x0000_s1041" style="position:absolute;left:42658;top:5182;width:9158;height:4067;visibility:visible;mso-wrap-style:square;v-text-anchor:middle" o:gfxdata="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" fillcolor="#5b9bd5 [3204]" strokecolor="#1f4d78 [1604]" strokeweight="1pt">
+                <v:rect id="Rectangle 67" o:spid="_x0000_s1041" style="position:absolute;left:40784;top:5182;width:9158;height:4067;visibility:visible;mso-wrap-style:square;v-text-anchor:middle" o:gfxdata="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" fillcolor="#5b9bd5 [3204]" strokecolor="#1f4d78 [1604]" strokeweight="1pt">
                   <v:textbox>
                     <w:txbxContent>
                       <w:p>
@@ -22660,16 +22612,13 @@
                           <w:jc w:val="center"/>
                         </w:pPr>
                         <w:r>
-                          <w:t>SI</w:t>
-                        </w:r>
-                        <w:r>
-                          <w:t>MULATOR</w:t>
+                          <w:t>SIMULATOR</w:t>
                         </w:r>
                       </w:p>
                     </w:txbxContent>
                   </v:textbox>
                 </v:rect>
-                <v:oval id="Oval 68" o:spid="_x0000_s1042" style="position:absolute;left:36367;top:7772;width:4699;height:4013;visibility:visible;mso-wrap-style:square;v-text-anchor:middle" o:gfxdata="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" fillcolor="#5b9bd5 [3204]" strokecolor="#1f4d78 [1604]" strokeweight="1pt">
+                <v:oval id="Oval 68" o:spid="_x0000_s1042" style="position:absolute;left:34493;top:7772;width:4699;height:4013;visibility:visible;mso-wrap-style:square;v-text-anchor:middle" o:gfxdata="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" fillcolor="#5b9bd5 [3204]" strokecolor="#1f4d78 [1604]" strokeweight="1pt">
                   <v:stroke joinstyle="miter"/>
                   <v:textbox>
                     <w:txbxContent>
@@ -22695,19 +22644,19 @@
                   <v:path arrowok="t" fillok="f" o:connecttype="none"/>
                   <o:lock v:ext="edit" shapetype="t"/>
                 </v:shapetype>
-                <v:shape id="Straight Arrow Connector 65" o:spid="_x0000_s1043" type="#_x0000_t32" style="position:absolute;left:4915;top:19873;width:12738;height:0;visibility:visible;mso-wrap-style:square" o:connectortype="straight" o:gfxdata="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" strokecolor="#5b9bd5 [3204]" strokeweight=".5pt">
+                <v:shape id="Straight Arrow Connector 65" o:spid="_x0000_s1043" type="#_x0000_t32" style="position:absolute;left:3041;top:19873;width:12738;height:0;visibility:visible;mso-wrap-style:square" o:connectortype="straight" o:gfxdata="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" strokecolor="#5b9bd5 [3204]" strokeweight=".5pt">
                   <v:stroke endarrow="block" joinstyle="miter"/>
                 </v:shape>
-                <v:shape id="Straight Arrow Connector 69" o:spid="_x0000_s1044" type="#_x0000_t32" style="position:absolute;left:4281;top:7082;width:5920;height:0;visibility:visible;mso-wrap-style:square" o:connectortype="straight" o:gfxdata="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" strokecolor="#5b9bd5 [3204]" strokeweight=".5pt">
+                <v:shape id="Straight Arrow Connector 69" o:spid="_x0000_s1044" type="#_x0000_t32" style="position:absolute;left:2407;top:7082;width:5920;height:0;visibility:visible;mso-wrap-style:square" o:connectortype="straight" o:gfxdata="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" strokecolor="#5b9bd5 [3204]" strokeweight=".5pt">
                   <v:stroke endarrow="block" joinstyle="miter"/>
                 </v:shape>
-                <v:shape id="Straight Arrow Connector 71" o:spid="_x0000_s1045" type="#_x0000_t32" style="position:absolute;left:12713;top:15275;width:0;height:8988;flip:y;visibility:visible;mso-wrap-style:square" o:connectortype="straight" o:gfxdata="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" strokecolor="#5b9bd5 [3204]" strokeweight=".5pt">
+                <v:shape id="Straight Arrow Connector 71" o:spid="_x0000_s1045" type="#_x0000_t32" style="position:absolute;left:10839;top:15275;width:0;height:8988;flip:y;visibility:visible;mso-wrap-style:square" o:connectortype="straight" o:gfxdata="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" strokecolor="#5b9bd5 [3204]" strokeweight=".5pt">
                   <v:stroke endarrow="block" joinstyle="miter"/>
                 </v:shape>
-                <v:shape id="Straight Arrow Connector 72" o:spid="_x0000_s1046" type="#_x0000_t32" style="position:absolute;left:4915;top:26374;width:5074;height:0;visibility:visible;mso-wrap-style:square" o:connectortype="straight" o:gfxdata="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" strokecolor="#5b9bd5 [3204]" strokeweight=".5pt">
+                <v:shape id="Straight Arrow Connector 72" o:spid="_x0000_s1046" type="#_x0000_t32" style="position:absolute;left:3041;top:26374;width:5074;height:0;visibility:visible;mso-wrap-style:square" o:connectortype="straight" o:gfxdata="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" strokecolor="#5b9bd5 [3204]" strokeweight=".5pt">
                   <v:stroke endarrow="block" joinstyle="miter"/>
                 </v:shape>
-                <v:shape id="Straight Arrow Connector 73" o:spid="_x0000_s1047" type="#_x0000_t32" style="position:absolute;left:51058;top:6659;width:6607;height:0;visibility:visible;mso-wrap-style:square" o:connectortype="straight" o:gfxdata="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" strokecolor="#5b9bd5 [3204]" strokeweight=".5pt">
+                <v:shape id="Straight Arrow Connector 73" o:spid="_x0000_s1047" type="#_x0000_t32" style="position:absolute;left:49184;top:6659;width:6607;height:0;visibility:visible;mso-wrap-style:square" o:connectortype="straight" o:gfxdata="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" strokecolor="#5b9bd5 [3204]" strokeweight=".5pt">
                   <v:stroke endarrow="block" joinstyle="miter"/>
                 </v:shape>
                 <v:shapetype id="_x0000_t34" coordsize="21600,21600" o:spt="34" o:oned="t" adj="10800" path="m,l@0,0@0,21600,21600,21600e" filled="f">
@@ -22721,72 +22670,72 @@
                   </v:handles>
                   <o:lock v:ext="edit" shapetype="t"/>
                 </v:shapetype>
-                <v:shape id="Elbow Connector 74" o:spid="_x0000_s1048" type="#_x0000_t34" style="position:absolute;left:22833;top:6659;width:30921;height:13690;rotation:180;flip:y;visibility:visible;mso-wrap-style:square" o:connectortype="elbow" o:gfxdata="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" adj="388" strokecolor="#5b9bd5 [3204]" strokeweight=".5pt">
+                <v:shape id="Elbow Connector 74" o:spid="_x0000_s1048" type="#_x0000_t34" style="position:absolute;left:20959;top:6659;width:30921;height:13690;rotation:180;flip:y;visibility:visible;mso-wrap-style:square" o:connectortype="elbow" o:gfxdata="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" adj="388" strokecolor="#5b9bd5 [3204]" strokeweight=".5pt">
                   <v:stroke endarrow="block"/>
                 </v:shape>
-                <v:shape id="Elbow Connector 75" o:spid="_x0000_s1049" type="#_x0000_t34" style="position:absolute;left:15275;top:8192;width:35519;height:18447;rotation:180;flip:y;visibility:visible;mso-wrap-style:square" o:connectortype="elbow" o:gfxdata="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" adj="-2571" strokecolor="#5b9bd5 [3204]" strokeweight=".5pt">
+                <v:shape id="Elbow Connector 75" o:spid="_x0000_s1049" type="#_x0000_t34" style="position:absolute;left:13401;top:8192;width:35519;height:18447;rotation:180;flip:y;visibility:visible;mso-wrap-style:square" o:connectortype="elbow" o:gfxdata="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" adj="-2571" strokecolor="#5b9bd5 [3204]" strokeweight=".5pt">
                   <v:stroke endarrow="block"/>
                 </v:shape>
-                <v:shape id="Straight Arrow Connector 76" o:spid="_x0000_s1050" type="#_x0000_t32" style="position:absolute;left:20507;top:15275;width:0;height:2273;flip:y;visibility:visible;mso-wrap-style:square" o:connectortype="straight" o:gfxdata="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" strokecolor="#5b9bd5 [3204]" strokeweight=".5pt">
+                <v:shape id="Straight Arrow Connector 76" o:spid="_x0000_s1050" type="#_x0000_t32" style="position:absolute;left:18634;top:15275;width:0;height:2273;flip:y;visibility:visible;mso-wrap-style:square" o:connectortype="straight" o:gfxdata="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" strokecolor="#5b9bd5 [3204]" strokeweight=".5pt">
                   <v:stroke endarrow="block" joinstyle="miter"/>
                 </v:shape>
-                <v:shape id="Straight Arrow Connector 77" o:spid="_x0000_s1051" type="#_x0000_t32" style="position:absolute;left:12843;top:9249;width:27;height:2590;flip:x y;visibility:visible;mso-wrap-style:square" o:connectortype="straight" o:gfxdata="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" strokecolor="#5b9bd5 [3204]" strokeweight=".5pt">
+                <v:shape id="Straight Arrow Connector 77" o:spid="_x0000_s1051" type="#_x0000_t32" style="position:absolute;left:10970;top:9249;width:26;height:2590;flip:x y;visibility:visible;mso-wrap-style:square" o:connectortype="straight" o:gfxdata="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" strokecolor="#5b9bd5 [3204]" strokeweight=".5pt">
                   <v:stroke endarrow="block" joinstyle="miter"/>
                 </v:shape>
-                <v:shape id="Straight Arrow Connector 78" o:spid="_x0000_s1052" type="#_x0000_t32" style="position:absolute;left:14958;top:8721;width:5338;height:3064;flip:x y;visibility:visible;mso-wrap-style:square" o:connectortype="straight" o:gfxdata="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" strokecolor="#5b9bd5 [3204]" strokeweight=".5pt">
+                <v:shape id="Straight Arrow Connector 78" o:spid="_x0000_s1052" type="#_x0000_t32" style="position:absolute;left:13084;top:8721;width:5338;height:3064;flip:x y;visibility:visible;mso-wrap-style:square" o:connectortype="straight" o:gfxdata="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" strokecolor="#5b9bd5 [3204]" strokeweight=".5pt">
                   <v:stroke endarrow="block" joinstyle="miter"/>
                 </v:shape>
-                <v:shape id="Straight Arrow Connector 79" o:spid="_x0000_s1053" type="#_x0000_t32" style="position:absolute;left:15486;top:7294;width:9778;height:52;visibility:visible;mso-wrap-style:square" o:connectortype="straight" o:gfxdata="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" strokecolor="#5b9bd5 [3204]" strokeweight=".5pt">
+                <v:shape id="Straight Arrow Connector 79" o:spid="_x0000_s1053" type="#_x0000_t32" style="position:absolute;left:13612;top:7294;width:9779;height:52;visibility:visible;mso-wrap-style:square" o:connectortype="straight" o:gfxdata="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" strokecolor="#5b9bd5 [3204]" strokeweight=".5pt">
                   <v:stroke endarrow="block" joinstyle="miter"/>
                 </v:shape>
-                <v:shape id="Straight Arrow Connector 80" o:spid="_x0000_s1054" type="#_x0000_t32" style="position:absolute;left:33774;top:7241;width:3281;height:1119;visibility:visible;mso-wrap-style:square" o:connectortype="straight" o:gfxdata="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" strokecolor="#5b9bd5 [3204]" strokeweight=".5pt">
+                <v:shape id="Straight Arrow Connector 80" o:spid="_x0000_s1054" type="#_x0000_t32" style="position:absolute;left:31900;top:7241;width:3281;height:1119;visibility:visible;mso-wrap-style:square" o:connectortype="straight" o:gfxdata="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" strokecolor="#5b9bd5 [3204]" strokeweight=".5pt">
                   <v:stroke endarrow="block" joinstyle="miter"/>
                 </v:shape>
-                <v:shape id="Straight Arrow Connector 81" o:spid="_x0000_s1055" type="#_x0000_t32" style="position:absolute;left:40378;top:7082;width:2382;height:1278;flip:y;visibility:visible;mso-wrap-style:square" o:connectortype="straight" o:gfxdata="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" strokecolor="#5b9bd5 [3204]" strokeweight=".5pt">
+                <v:shape id="Straight Arrow Connector 81" o:spid="_x0000_s1055" type="#_x0000_t32" style="position:absolute;left:38504;top:7082;width:2382;height:1278;flip:y;visibility:visible;mso-wrap-style:square" o:connectortype="straight" o:gfxdata="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" strokecolor="#5b9bd5 [3204]" strokeweight=".5pt">
                   <v:stroke endarrow="block" joinstyle="miter"/>
                 </v:shape>
-                <v:shape id="Straight Arrow Connector 82" o:spid="_x0000_s1056" type="#_x0000_t32" style="position:absolute;left:40378;top:11198;width:2280;height:4700;flip:x y;visibility:visible;mso-wrap-style:square" o:connectortype="straight" o:gfxdata="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" strokecolor="#5b9bd5 [3204]" strokeweight=".5pt">
+                <v:shape id="Straight Arrow Connector 82" o:spid="_x0000_s1056" type="#_x0000_t32" style="position:absolute;left:38504;top:11198;width:2280;height:4700;flip:x y;visibility:visible;mso-wrap-style:square" o:connectortype="straight" o:gfxdata="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" strokecolor="#5b9bd5 [3204]" strokeweight=".5pt">
                   <v:stroke endarrow="block" joinstyle="miter"/>
                 </v:shape>
-                <v:shape id="Straight Arrow Connector 83" o:spid="_x0000_s1057" type="#_x0000_t32" style="position:absolute;left:51269;top:15222;width:1956;height:0;flip:x;visibility:visible;mso-wrap-style:square" o:connectortype="straight" o:gfxdata="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" strokecolor="#5b9bd5 [3204]" strokeweight=".5pt">
+                <v:shape id="Straight Arrow Connector 83" o:spid="_x0000_s1057" type="#_x0000_t32" style="position:absolute;left:49396;top:15222;width:1955;height:0;flip:x;visibility:visible;mso-wrap-style:square" o:connectortype="straight" o:gfxdata="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" strokecolor="#5b9bd5 [3204]" strokeweight=".5pt">
                   <v:stroke endarrow="block" joinstyle="miter"/>
                 </v:shape>
-                <v:shape id="Straight Arrow Connector 84" o:spid="_x0000_s1058" type="#_x0000_t32" style="position:absolute;left:51534;top:16649;width:3541;height:0;flip:x;visibility:visible;mso-wrap-style:square" o:connectortype="straight" o:gfxdata="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" strokecolor="#5b9bd5 [3204]" strokeweight=".5pt">
+                <v:shape id="Straight Arrow Connector 84" o:spid="_x0000_s1058" type="#_x0000_t32" style="position:absolute;left:49660;top:16649;width:3541;height:0;flip:x;visibility:visible;mso-wrap-style:square" o:connectortype="straight" o:gfxdata="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" strokecolor="#5b9bd5 [3204]" strokeweight=".5pt">
                   <v:stroke endarrow="block" joinstyle="miter"/>
                 </v:shape>
-                <v:shape id="Plus 85" o:spid="_x0000_s1059" style="position:absolute;left:16493;top:20507;width:1586;height:1375;visibility:visible;mso-wrap-style:square;v-text-anchor:middle" coordsize="158567,137424" o:gfxdata="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" path="m21018,52551r42104,l63122,18216r32323,l95445,52551r42104,l137549,84873r-42104,l95445,119208r-32323,l63122,84873r-42104,l21018,52551xe" fillcolor="#5b9bd5 [3204]" strokecolor="#1f4d78 [1604]" strokeweight="1pt">
+                <v:shape id="Plus 85" o:spid="_x0000_s1059" style="position:absolute;left:14620;top:20507;width:1585;height:1375;visibility:visible;mso-wrap-style:square;v-text-anchor:middle" coordsize="158567,137424" o:gfxdata="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" path="m21018,52551r42104,l63122,18216r32323,l95445,52551r42104,l137549,84873r-42104,l95445,119208r-32323,l63122,84873r-42104,l21018,52551xe" fillcolor="#5b9bd5 [3204]" strokecolor="#1f4d78 [1604]" strokeweight="1pt">
                   <v:stroke joinstyle="miter"/>
                   <v:path arrowok="t" o:connecttype="custom" o:connectlocs="21018,52551;63122,52551;63122,18216;95445,18216;95445,52551;137549,52551;137549,84873;95445,84873;95445,119208;63122,119208;63122,84873;21018,84873;21018,52551" o:connectangles="0,0,0,0,0,0,0,0,0,0,0,0,0"/>
                 </v:shape>
-                <v:shape id="Plus 87" o:spid="_x0000_s1060" style="position:absolute;left:8882;top:26959;width:1581;height:1371;visibility:visible;mso-wrap-style:square;v-text-anchor:middle" coordsize="158115,137160" o:gfxdata="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" path="m20958,52450r41969,l62927,18181r32261,l95188,52450r41969,l137157,84710r-41969,l95188,118979r-32261,l62927,84710r-41969,l20958,52450xe" fillcolor="#5b9bd5 [3204]" strokecolor="#1f4d78 [1604]" strokeweight="1pt">
+                <v:shape id="Plus 87" o:spid="_x0000_s1060" style="position:absolute;left:7008;top:26959;width:1582;height:1371;visibility:visible;mso-wrap-style:square;v-text-anchor:middle" coordsize="158115,137160" o:gfxdata="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" path="m20958,52450r41969,l62927,18181r32261,l95188,52450r41969,l137157,84710r-41969,l95188,118979r-32261,l62927,84710r-41969,l20958,52450xe" fillcolor="#5b9bd5 [3204]" strokecolor="#1f4d78 [1604]" strokeweight="1pt">
                   <v:stroke joinstyle="miter"/>
                   <v:path arrowok="t" o:connecttype="custom" o:connectlocs="20958,52450;62927,52450;62927,18181;95188,18181;95188,52450;137157,52450;137157,84710;95188,84710;95188,118979;62927,118979;62927,84710;20958,84710;20958,52450" o:connectangles="0,0,0,0,0,0,0,0,0,0,0,0,0"/>
                 </v:shape>
-                <v:shape id="Plus 88" o:spid="_x0000_s1061" style="position:absolute;left:10521;top:9094;width:1581;height:1371;visibility:visible;mso-wrap-style:square;v-text-anchor:middle" coordsize="158115,137160" o:gfxdata="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" path="m20958,52450r41969,l62927,18181r32261,l95188,52450r41969,l137157,84710r-41969,l95188,118979r-32261,l62927,84710r-41969,l20958,52450xe" fillcolor="#5b9bd5 [3204]" strokecolor="#1f4d78 [1604]" strokeweight="1pt">
+                <v:shape id="Plus 88" o:spid="_x0000_s1061" style="position:absolute;left:8647;top:9094;width:1581;height:1371;visibility:visible;mso-wrap-style:square;v-text-anchor:middle" coordsize="158115,137160" o:gfxdata="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" path="m20958,52450r41969,l62927,18181r32261,l95188,52450r41969,l137157,84710r-41969,l95188,118979r-32261,l62927,84710r-41969,l20958,52450xe" fillcolor="#5b9bd5 [3204]" strokecolor="#1f4d78 [1604]" strokeweight="1pt">
                   <v:stroke joinstyle="miter"/>
                   <v:path arrowok="t" o:connecttype="custom" o:connectlocs="20958,52450;62927,52450;62927,18181;95188,18181;95188,52450;137157,52450;137157,84710;95188,84710;95188,118979;62927,118979;62927,84710;20958,84710;20958,52450" o:connectangles="0,0,0,0,0,0,0,0,0,0,0,0,0"/>
                 </v:shape>
-                <v:shape id="Plus 89" o:spid="_x0000_s1062" style="position:absolute;left:13851;top:9094;width:1581;height:1371;visibility:visible;mso-wrap-style:square;v-text-anchor:middle" coordsize="158115,137160" o:gfxdata="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" path="m20958,52450r41969,l62927,18181r32261,l95188,52450r41969,l137157,84710r-41969,l95188,118979r-32261,l62927,84710r-41969,l20958,52450xe" fillcolor="#5b9bd5 [3204]" strokecolor="#1f4d78 [1604]" strokeweight="1pt">
+                <v:shape id="Plus 89" o:spid="_x0000_s1062" style="position:absolute;left:11977;top:9094;width:1581;height:1371;visibility:visible;mso-wrap-style:square;v-text-anchor:middle" coordsize="158115,137160" o:gfxdata="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" path="m20958,52450r41969,l62927,18181r32261,l95188,52450r41969,l137157,84710r-41969,l95188,118979r-32261,l62927,84710r-41969,l20958,52450xe" fillcolor="#5b9bd5 [3204]" strokecolor="#1f4d78 [1604]" strokeweight="1pt">
                   <v:stroke joinstyle="miter"/>
                   <v:path arrowok="t" o:connecttype="custom" o:connectlocs="20958,52450;62927,52450;62927,18181;95188,18181;95188,52450;137157,52450;137157,84710;95188,84710;95188,118979;62927,118979;62927,84710;20958,84710;20958,52450" o:connectangles="0,0,0,0,0,0,0,0,0,0,0,0,0"/>
                 </v:shape>
-                <v:shape id="Plus 91" o:spid="_x0000_s1063" style="position:absolute;left:39221;top:11839;width:1581;height:1372;visibility:visible;mso-wrap-style:square;v-text-anchor:middle" coordsize="158115,137160" o:gfxdata="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" path="m20958,52450r41969,l62927,18181r32261,l95188,52450r41969,l137157,84710r-41969,l95188,118979r-32261,l62927,84710r-41969,l20958,52450xe" fillcolor="#5b9bd5 [3204]" strokecolor="#1f4d78 [1604]" strokeweight="1pt">
+                <v:shape id="Plus 91" o:spid="_x0000_s1063" style="position:absolute;left:37347;top:11839;width:1582;height:1372;visibility:visible;mso-wrap-style:square;v-text-anchor:middle" coordsize="158115,137160" o:gfxdata="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" path="m20958,52450r41969,l62927,18181r32261,l95188,52450r41969,l137157,84710r-41969,l95188,118979r-32261,l62927,84710r-41969,l20958,52450xe" fillcolor="#5b9bd5 [3204]" strokecolor="#1f4d78 [1604]" strokeweight="1pt">
                   <v:stroke joinstyle="miter"/>
                   <v:path arrowok="t" o:connecttype="custom" o:connectlocs="20958,52450;62927,52450;62927,18181;95188,18181;95188,52450;137157,52450;137157,84710;95188,84710;95188,118979;62927,118979;62927,84710;20958,84710;20958,52450" o:connectangles="0,0,0,0,0,0,0,0,0,0,0,0,0"/>
                 </v:shape>
-                <v:shape id="Plus 92" o:spid="_x0000_s1064" style="position:absolute;left:34887;top:8301;width:1213;height:1107;visibility:visible;mso-wrap-style:square;v-text-anchor:middle" coordsize="121277,110706" o:gfxdata="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" path="m16075,42334r31544,l47619,14674r26039,l73658,42334r31544,l105202,68372r-31544,l73658,96032r-26039,l47619,68372r-31544,l16075,42334xe" fillcolor="#5b9bd5 [3204]" strokecolor="#1f4d78 [1604]" strokeweight="1pt">
+                <v:shape id="Plus 92" o:spid="_x0000_s1064" style="position:absolute;left:33013;top:8301;width:1213;height:1107;visibility:visible;mso-wrap-style:square;v-text-anchor:middle" coordsize="121277,110706" o:gfxdata="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" path="m16075,42334r31544,l47619,14674r26039,l73658,42334r31544,l105202,68372r-31544,l73658,96032r-26039,l47619,68372r-31544,l16075,42334xe" fillcolor="#5b9bd5 [3204]" strokecolor="#1f4d78 [1604]" strokeweight="1pt">
                   <v:stroke joinstyle="miter"/>
                   <v:path arrowok="t" o:connecttype="custom" o:connectlocs="16075,42334;47619,42334;47619,14674;73658,14674;73658,42334;105202,42334;105202,68372;73658,68372;73658,96032;47619,96032;47619,68372;16075,68372;16075,42334" o:connectangles="0,0,0,0,0,0,0,0,0,0,0,0,0"/>
                 </v:shape>
-                <v:shape id="Minus 86" o:spid="_x0000_s1065" style="position:absolute;left:14795;top:27314;width:1556;height:963;visibility:visible;mso-wrap-style:square;v-text-anchor:middle" coordsize="155575,96287" o:gfxdata="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" path="m20621,36820r114333,l134954,59467r-114333,l20621,36820xe" fillcolor="#5b9bd5 [3204]" strokecolor="#1f4d78 [1604]" strokeweight="1pt">
+                <v:shape id="Minus 86" o:spid="_x0000_s1065" style="position:absolute;left:12921;top:27314;width:1556;height:963;visibility:visible;mso-wrap-style:square;v-text-anchor:middle" coordsize="155575,96287" o:gfxdata="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" path="m20621,36820r114333,l134954,59467r-114333,l20621,36820xe" fillcolor="#5b9bd5 [3204]" strokecolor="#1f4d78 [1604]" strokeweight="1pt">
                   <v:stroke joinstyle="miter"/>
                   <v:path arrowok="t" o:connecttype="custom" o:connectlocs="20621,36820;134954,36820;134954,59467;20621,59467;20621,36820" o:connectangles="0,0,0,0,0"/>
                 </v:shape>
-                <v:shape id="Minus 94" o:spid="_x0000_s1066" style="position:absolute;left:22778;top:20881;width:1556;height:959;visibility:visible;mso-wrap-style:square;v-text-anchor:middle" coordsize="155575,95885" o:gfxdata="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" path="m20621,36666r114333,l134954,59219r-114333,l20621,36666xe" fillcolor="#5b9bd5 [3204]" strokecolor="#1f4d78 [1604]" strokeweight="1pt">
+                <v:shape id="Minus 94" o:spid="_x0000_s1066" style="position:absolute;left:20904;top:20881;width:1556;height:959;visibility:visible;mso-wrap-style:square;v-text-anchor:middle" coordsize="155575,95885" o:gfxdata="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" path="m20621,36666r114333,l134954,59219r-114333,l20621,36666xe" fillcolor="#5b9bd5 [3204]" strokecolor="#1f4d78 [1604]" strokeweight="1pt">
                   <v:stroke joinstyle="miter"/>
                   <v:path arrowok="t" o:connecttype="custom" o:connectlocs="20621,36666;134954,36666;134954,59219;20621,59219;20621,36666" o:connectangles="0,0,0,0,0"/>
                 </v:shape>
-                <v:shape id="Text Box 95" o:spid="_x0000_s1067" type="#_x0000_t202" style="position:absolute;left:2234;top:5958;width:2772;height:2402;visibility:visible;mso-wrap-style:square;v-text-anchor:top" o:gfxdata="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" fillcolor="white [3201]" strokeweight=".5pt">
+                <v:shape id="Text Box 95" o:spid="_x0000_s1067" type="#_x0000_t202" style="position:absolute;left:360;top:5958;width:2772;height:2402;visibility:visible;mso-wrap-style:square;v-text-anchor:top" o:gfxdata="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" fillcolor="white [3201]" strokeweight=".5pt">
                   <v:textbox>
                     <w:txbxContent>
                       <w:p>
@@ -22841,7 +22790,7 @@
                     </w:txbxContent>
                   </v:textbox>
                 </v:shape>
-                <v:shape id="Text Box 95" o:spid="_x0000_s1068" type="#_x0000_t202" style="position:absolute;left:2337;top:18557;width:2769;height:2400;visibility:visible;mso-wrap-style:square;v-text-anchor:top" o:gfxdata="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" fillcolor="white [3201]" strokeweight=".5pt">
+                <v:shape id="Text Box 95" o:spid="_x0000_s1068" type="#_x0000_t202" style="position:absolute;left:464;top:18557;width:2768;height:2400;visibility:visible;mso-wrap-style:square;v-text-anchor:top" o:gfxdata="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" fillcolor="white [3201]" strokeweight=".5pt">
                   <v:textbox>
                     <w:txbxContent>
                       <w:p>
@@ -22909,7 +22858,7 @@
                     </w:txbxContent>
                   </v:textbox>
                 </v:shape>
-                <v:shape id="Text Box 95" o:spid="_x0000_s1069" type="#_x0000_t202" style="position:absolute;left:2234;top:25177;width:2768;height:2400;visibility:visible;mso-wrap-style:square;v-text-anchor:top" o:gfxdata="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" fillcolor="white [3201]" strokeweight=".5pt">
+                <v:shape id="Text Box 95" o:spid="_x0000_s1069" type="#_x0000_t202" style="position:absolute;left:360;top:25177;width:2769;height:2400;visibility:visible;mso-wrap-style:square;v-text-anchor:top" o:gfxdata="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" fillcolor="white [3201]" strokeweight=".5pt">
                   <v:textbox>
                     <w:txbxContent>
                       <w:p>
@@ -22961,7 +22910,7 @@
                     </w:txbxContent>
                   </v:textbox>
                 </v:shape>
-                <v:shape id="Text Box 95" o:spid="_x0000_s1070" type="#_x0000_t202" style="position:absolute;left:56275;top:8797;width:2768;height:2401;visibility:visible;mso-wrap-style:square;v-text-anchor:top" o:gfxdata="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" fillcolor="white [3201]" strokeweight=".5pt">
+                <v:shape id="Text Box 95" o:spid="_x0000_s1070" type="#_x0000_t202" style="position:absolute;left:54401;top:8797;width:2769;height:2401;visibility:visible;mso-wrap-style:square;v-text-anchor:top" o:gfxdata="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" fillcolor="white [3201]" strokeweight=".5pt">
                   <v:textbox>
                     <w:txbxContent>
                       <w:p>
@@ -23029,7 +22978,7 @@
                     </w:txbxContent>
                   </v:textbox>
                 </v:shape>
-                <v:shape id="Text Box 95" o:spid="_x0000_s1071" type="#_x0000_t202" style="position:absolute;left:55712;top:3413;width:2768;height:2400;visibility:visible;mso-wrap-style:square;v-text-anchor:top" o:gfxdata="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" fillcolor="white [3201]" strokeweight=".5pt">
+                <v:shape id="Text Box 95" o:spid="_x0000_s1071" type="#_x0000_t202" style="position:absolute;left:53838;top:3413;width:2769;height:2400;visibility:visible;mso-wrap-style:square;v-text-anchor:top" o:gfxdata="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" fillcolor="white [3201]" strokeweight=".5pt">
                   <v:textbox>
                     <w:txbxContent>
                       <w:p>
@@ -23081,7 +23030,7 @@
                     </w:txbxContent>
                   </v:textbox>
                 </v:shape>
-                <v:shape id="Straight Arrow Connector 103" o:spid="_x0000_s1072" type="#_x0000_t32" style="position:absolute;left:51595;top:8150;width:7365;height:42;flip:y;visibility:visible;mso-wrap-style:square" o:connectortype="straight" o:gfxdata="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" strokecolor="#5b9bd5 [3204]" strokeweight=".5pt">
+                <v:shape id="Straight Arrow Connector 103" o:spid="_x0000_s1072" type="#_x0000_t32" style="position:absolute;left:49721;top:8150;width:7365;height:42;flip:y;visibility:visible;mso-wrap-style:square" o:connectortype="straight" o:gfxdata="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" strokecolor="#5b9bd5 [3204]" strokeweight=".5pt">
                   <v:stroke endarrow="block" joinstyle="miter"/>
                 </v:shape>
                 <w10:anchorlock/>
@@ -23099,14 +23048,27 @@
       <w:r>
         <w:t xml:space="preserve">Figure </w:t>
       </w:r>
-      <w:fldSimple w:instr=" SEQ Figure \* ARABIC ">
-        <w:r>
-          <w:rPr>
-            <w:noProof/>
-          </w:rPr>
-          <w:t>1</w:t>
-        </w:r>
-      </w:fldSimple>
+      <w:r>
+        <w:fldChar w:fldCharType="begin"/>
+      </w:r>
+      <w:r>
+        <w:instrText xml:space="preserve"> SEQ Figure \* ARABIC </w:instrText>
+      </w:r>
+      <w:r>
+        <w:fldChar w:fldCharType="separate"/>
+      </w:r>
+      <w:r>
+        <w:rPr>
+          <w:noProof/>
+        </w:rPr>
+        <w:t>1</w:t>
+      </w:r>
+      <w:r>
+        <w:rPr>
+          <w:noProof/>
+        </w:rPr>
+        <w:fldChar w:fldCharType="end"/>
+      </w:r>
       <w:r>
         <w:t xml:space="preserve"> Rough Control System Diagram</w:t>
       </w:r>
@@ -23161,12 +23123,11 @@
       <w:pPr>
         <w:pStyle w:val="Heading2"/>
       </w:pPr>
-      <w:bookmarkStart w:id="13" w:name="_Toc479542640"/>
-      <w:r>
-        <w:lastRenderedPageBreak/>
+      <w:bookmarkStart w:id="12" w:name="_Toc479545569"/>
+      <w:r>
         <w:t>3. Overall system architecture</w:t>
       </w:r>
-      <w:bookmarkEnd w:id="13"/>
+      <w:bookmarkEnd w:id="12"/>
     </w:p>
     <w:p>
       <w:pPr>
@@ -23181,7 +23142,7 @@
           <mc:Choice Requires="wpc">
             <w:drawing>
               <wp:inline distT="0" distB="0" distL="0" distR="0">
-                <wp:extent cx="5664530" cy="3300844"/>
+                <wp:extent cx="5356860" cy="2534285"/>
                 <wp:effectExtent l="0" t="0" r="0" b="0"/>
                 <wp:docPr id="104" name="Canvas 104"/>
                 <wp:cNvGraphicFramePr>
@@ -23197,7 +23158,7 @@
                         <wps:cNvSpPr/>
                         <wps:spPr>
                           <a:xfrm>
-                            <a:off x="273133" y="944088"/>
+                            <a:off x="174073" y="299632"/>
                             <a:ext cx="765958" cy="314696"/>
                           </a:xfrm>
                           <a:prstGeom prst="rect">
@@ -23249,7 +23210,7 @@
                         <wps:cNvSpPr/>
                         <wps:spPr>
                           <a:xfrm>
-                            <a:off x="1438783" y="944088"/>
+                            <a:off x="1339723" y="299632"/>
                             <a:ext cx="888779" cy="314696"/>
                           </a:xfrm>
                           <a:prstGeom prst="rect">
@@ -23313,7 +23274,7 @@
                         <wps:cNvSpPr/>
                         <wps:spPr>
                           <a:xfrm>
-                            <a:off x="2038490" y="1486286"/>
+                            <a:off x="1939430" y="841830"/>
                             <a:ext cx="888365" cy="314325"/>
                           </a:xfrm>
                           <a:prstGeom prst="rect">
@@ -23367,7 +23328,7 @@
                         <wps:cNvSpPr/>
                         <wps:spPr>
                           <a:xfrm>
-                            <a:off x="2076398" y="2531313"/>
+                            <a:off x="1977338" y="1886857"/>
                             <a:ext cx="888365" cy="314325"/>
                           </a:xfrm>
                           <a:prstGeom prst="rect">
@@ -23424,7 +23385,7 @@
                         </wps:cNvCnPr>
                         <wps:spPr>
                           <a:xfrm>
-                            <a:off x="1883173" y="1258784"/>
+                            <a:off x="1784113" y="614328"/>
                             <a:ext cx="599500" cy="227502"/>
                           </a:xfrm>
                           <a:prstGeom prst="straightConnector1">
@@ -23458,7 +23419,7 @@
                         </wps:cNvCnPr>
                         <wps:spPr>
                           <a:xfrm flipH="1">
-                            <a:off x="2520581" y="1643449"/>
+                            <a:off x="2421521" y="998993"/>
                             <a:ext cx="406274" cy="887864"/>
                           </a:xfrm>
                           <a:prstGeom prst="straightConnector1">
@@ -23492,7 +23453,7 @@
                         </wps:cNvCnPr>
                         <wps:spPr>
                           <a:xfrm rot="10800000" flipH="1">
-                            <a:off x="2076397" y="1800612"/>
+                            <a:off x="1977337" y="1156156"/>
                             <a:ext cx="406275" cy="887865"/>
                           </a:xfrm>
                           <a:prstGeom prst="bentConnector4">
@@ -23529,7 +23490,7 @@
                         </wps:cNvCnPr>
                         <wps:spPr>
                           <a:xfrm>
-                            <a:off x="1039091" y="1101436"/>
+                            <a:off x="940031" y="456980"/>
                             <a:ext cx="399692" cy="0"/>
                           </a:xfrm>
                           <a:prstGeom prst="straightConnector1">
@@ -23560,7 +23521,7 @@
                         <wps:cNvSpPr/>
                         <wps:spPr>
                           <a:xfrm>
-                            <a:off x="2357252" y="938150"/>
+                            <a:off x="2258192" y="293694"/>
                             <a:ext cx="285008" cy="314696"/>
                           </a:xfrm>
                           <a:prstGeom prst="rightBrace">
@@ -23593,7 +23554,7 @@
                         <wps:cNvSpPr/>
                         <wps:spPr>
                           <a:xfrm>
-                            <a:off x="2964763" y="1486287"/>
+                            <a:off x="2865703" y="841831"/>
                             <a:ext cx="366265" cy="306888"/>
                           </a:xfrm>
                           <a:prstGeom prst="rightBrace">
@@ -23626,7 +23587,7 @@
                         <wps:cNvSpPr/>
                         <wps:spPr>
                           <a:xfrm>
-                            <a:off x="2992167" y="2531313"/>
+                            <a:off x="2893107" y="1886857"/>
                             <a:ext cx="411457" cy="314325"/>
                           </a:xfrm>
                           <a:prstGeom prst="rightBrace">
@@ -23659,7 +23620,7 @@
                         <wps:cNvSpPr txBox="1"/>
                         <wps:spPr>
                           <a:xfrm>
-                            <a:off x="2677887" y="890650"/>
+                            <a:off x="2578827" y="246194"/>
                             <a:ext cx="1852550" cy="391886"/>
                           </a:xfrm>
                           <a:prstGeom prst="rect">
@@ -23739,7 +23700,7 @@
                         <wps:cNvSpPr txBox="1"/>
                         <wps:spPr>
                           <a:xfrm>
-                            <a:off x="3392276" y="1438784"/>
+                            <a:off x="3293216" y="794328"/>
                             <a:ext cx="1852295" cy="391795"/>
                           </a:xfrm>
                           <a:prstGeom prst="rect">
@@ -23812,7 +23773,7 @@
                         <wps:cNvSpPr txBox="1"/>
                         <wps:spPr>
                           <a:xfrm>
-                            <a:off x="3485663" y="2489470"/>
+                            <a:off x="3386603" y="1845014"/>
                             <a:ext cx="1852295" cy="391795"/>
                           </a:xfrm>
                           <a:prstGeom prst="rect">
@@ -23888,12 +23849,12 @@
           </mc:Choice>
           <mc:Fallback>
             <w:pict>
-              <v:group id="Canvas 104" o:spid="_x0000_s1073" editas="canvas" style="width:446.05pt;height:259.9pt;mso-position-horizontal-relative:char;mso-position-vertical-relative:line" coordsize="56642,33007" o:gfxdata="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">
-                <v:shape id="_x0000_s1074" type="#_x0000_t75" style="position:absolute;width:56642;height:33007;visibility:visible;mso-wrap-style:square">
+              <v:group id="Canvas 104" o:spid="_x0000_s1073" editas="canvas" style="width:421.8pt;height:199.55pt;mso-position-horizontal-relative:char;mso-position-vertical-relative:line" coordsize="53568,25342" o:gfxdata="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">
+                <v:shape id="_x0000_s1074" type="#_x0000_t75" style="position:absolute;width:53568;height:25342;visibility:visible;mso-wrap-style:square">
                   <v:fill o:detectmouseclick="t"/>
                   <v:path o:connecttype="none"/>
                 </v:shape>
-                <v:rect id="Rectangle 105" o:spid="_x0000_s1075" style="position:absolute;left:2731;top:9440;width:7659;height:3147;visibility:visible;mso-wrap-style:square;v-text-anchor:middle" o:gfxdata="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" fillcolor="#5b9bd5 [3204]" strokecolor="#1f4d78 [1604]" strokeweight="1pt">
+                <v:rect id="Rectangle 105" o:spid="_x0000_s1075" style="position:absolute;left:1740;top:2996;width:7660;height:3147;visibility:visible;mso-wrap-style:square;v-text-anchor:middle" o:gfxdata="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" fillcolor="#5b9bd5 [3204]" strokecolor="#1f4d78 [1604]" strokeweight="1pt">
                   <v:textbox>
                     <w:txbxContent>
                       <w:p>
@@ -23912,7 +23873,7 @@
                     </w:txbxContent>
                   </v:textbox>
                 </v:rect>
-                <v:rect id="Rectangle 106" o:spid="_x0000_s1076" style="position:absolute;left:14387;top:9440;width:8888;height:3147;visibility:visible;mso-wrap-style:square;v-text-anchor:middle" o:gfxdata="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" fillcolor="#5b9bd5 [3204]" strokecolor="#1f4d78 [1604]" strokeweight="1pt">
+                <v:rect id="Rectangle 106" o:spid="_x0000_s1076" style="position:absolute;left:13397;top:2996;width:8888;height:3147;visibility:visible;mso-wrap-style:square;v-text-anchor:middle" o:gfxdata="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" fillcolor="#5b9bd5 [3204]" strokecolor="#1f4d78 [1604]" strokeweight="1pt">
                   <v:textbox>
                     <w:txbxContent>
                       <w:p>
@@ -23943,7 +23904,7 @@
                     </w:txbxContent>
                   </v:textbox>
                 </v:rect>
-                <v:rect id="Rectangle 107" o:spid="_x0000_s1077" style="position:absolute;left:20384;top:14862;width:8884;height:3144;visibility:visible;mso-wrap-style:square;v-text-anchor:middle" o:gfxdata="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" fillcolor="#5b9bd5 [3204]" strokecolor="#1f4d78 [1604]" strokeweight="1pt">
+                <v:rect id="Rectangle 107" o:spid="_x0000_s1077" style="position:absolute;left:19394;top:8418;width:8883;height:3143;visibility:visible;mso-wrap-style:square;v-text-anchor:middle" o:gfxdata="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" fillcolor="#5b9bd5 [3204]" strokecolor="#1f4d78 [1604]" strokeweight="1pt">
                   <v:textbox>
                     <w:txbxContent>
                       <w:p>
@@ -23964,7 +23925,7 @@
                     </w:txbxContent>
                   </v:textbox>
                 </v:rect>
-                <v:rect id="Rectangle 108" o:spid="_x0000_s1078" style="position:absolute;left:20763;top:25313;width:8884;height:3143;visibility:visible;mso-wrap-style:square;v-text-anchor:middle" o:gfxdata="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" fillcolor="#5b9bd5 [3204]" strokecolor="#1f4d78 [1604]" strokeweight="1pt">
+                <v:rect id="Rectangle 108" o:spid="_x0000_s1078" style="position:absolute;left:19773;top:18868;width:8884;height:3143;visibility:visible;mso-wrap-style:square;v-text-anchor:middle" o:gfxdata="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" fillcolor="#5b9bd5 [3204]" strokecolor="#1f4d78 [1604]" strokeweight="1pt">
                   <v:textbox>
                     <w:txbxContent>
                       <w:p>
@@ -23985,10 +23946,10 @@
                     </w:txbxContent>
                   </v:textbox>
                 </v:rect>
-                <v:shape id="Straight Arrow Connector 109" o:spid="_x0000_s1079" type="#_x0000_t32" style="position:absolute;left:18831;top:12587;width:5995;height:2275;visibility:visible;mso-wrap-style:square" o:connectortype="straight" o:gfxdata="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" strokecolor="#5b9bd5 [3204]" strokeweight=".5pt">
+                <v:shape id="Straight Arrow Connector 109" o:spid="_x0000_s1079" type="#_x0000_t32" style="position:absolute;left:17841;top:6143;width:5995;height:2275;visibility:visible;mso-wrap-style:square" o:connectortype="straight" o:gfxdata="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" strokecolor="#5b9bd5 [3204]" strokeweight=".5pt">
                   <v:stroke endarrow="block" joinstyle="miter"/>
                 </v:shape>
-                <v:shape id="Straight Arrow Connector 111" o:spid="_x0000_s1080" type="#_x0000_t32" style="position:absolute;left:25205;top:16434;width:4063;height:8879;flip:x;visibility:visible;mso-wrap-style:square" o:connectortype="straight" o:gfxdata="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" strokecolor="#5b9bd5 [3204]" strokeweight=".5pt">
+                <v:shape id="Straight Arrow Connector 111" o:spid="_x0000_s1080" type="#_x0000_t32" style="position:absolute;left:24215;top:9989;width:4062;height:8879;flip:x;visibility:visible;mso-wrap-style:square" o:connectortype="straight" o:gfxdata="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" strokecolor="#5b9bd5 [3204]" strokeweight=".5pt">
                   <v:stroke endarrow="block" joinstyle="miter"/>
                 </v:shape>
                 <v:shapetype id="_x0000_t35" coordsize="21600,21600" o:spt="35" o:oned="t" adj="10800,10800" path="m,l@0,0@0@1,21600@1,21600,21600e" filled="f">
@@ -24006,10 +23967,10 @@
                   </v:handles>
                   <o:lock v:ext="edit" shapetype="t"/>
                 </v:shapetype>
-                <v:shape id="Elbow Connector 113" o:spid="_x0000_s1081" type="#_x0000_t35" style="position:absolute;left:20763;top:18006;width:4063;height:8878;rotation:180;flip:x;visibility:visible;mso-wrap-style:square" o:connectortype="elbow" o:gfxdata="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" adj="-12154,12712" strokecolor="#5b9bd5 [3204]" strokeweight=".5pt">
+                <v:shape id="Elbow Connector 113" o:spid="_x0000_s1081" type="#_x0000_t35" style="position:absolute;left:19773;top:11561;width:4063;height:8879;rotation:180;flip:x;visibility:visible;mso-wrap-style:square" o:connectortype="elbow" o:gfxdata="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" adj="-12154,12712" strokecolor="#5b9bd5 [3204]" strokeweight=".5pt">
                   <v:stroke endarrow="block"/>
                 </v:shape>
-                <v:shape id="Straight Arrow Connector 114" o:spid="_x0000_s1082" type="#_x0000_t32" style="position:absolute;left:10390;top:11014;width:3997;height:0;visibility:visible;mso-wrap-style:square" o:connectortype="straight" o:gfxdata="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" strokecolor="#5b9bd5 [3204]" strokeweight=".5pt">
+                <v:shape id="Straight Arrow Connector 114" o:spid="_x0000_s1082" type="#_x0000_t32" style="position:absolute;left:9400;top:4569;width:3997;height:0;visibility:visible;mso-wrap-style:square" o:connectortype="straight" o:gfxdata="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" strokecolor="#5b9bd5 [3204]" strokeweight=".5pt">
                   <v:stroke endarrow="block" joinstyle="miter"/>
                 </v:shape>
                 <v:shapetype id="_x0000_t88" coordsize="21600,21600" o:spt="88" adj="1800,10800" path="m,qx10800@0l10800@2qy21600@11,10800@3l10800@1qy,21600e" filled="f">
@@ -24033,16 +23994,16 @@
                     <v:h position="bottomRight,#1" yrange="@9,@10"/>
                   </v:handles>
                 </v:shapetype>
-                <v:shape id="Right Brace 115" o:spid="_x0000_s1083" type="#_x0000_t88" style="position:absolute;left:23572;top:9381;width:2850;height:3147;visibility:visible;mso-wrap-style:square;v-text-anchor:middle" o:gfxdata="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" adj="1630" strokecolor="#5b9bd5 [3204]" strokeweight=".5pt">
+                <v:shape id="Right Brace 115" o:spid="_x0000_s1083" type="#_x0000_t88" style="position:absolute;left:22581;top:2936;width:2851;height:3147;visibility:visible;mso-wrap-style:square;v-text-anchor:middle" o:gfxdata="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" adj="1630" strokecolor="#5b9bd5 [3204]" strokeweight=".5pt">
                   <v:stroke joinstyle="miter"/>
                 </v:shape>
-                <v:shape id="Right Brace 116" o:spid="_x0000_s1084" type="#_x0000_t88" style="position:absolute;left:29647;top:14862;width:3663;height:3069;visibility:visible;mso-wrap-style:square;v-text-anchor:middle" o:gfxdata="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" strokecolor="#5b9bd5 [3204]" strokeweight=".5pt">
+                <v:shape id="Right Brace 116" o:spid="_x0000_s1084" type="#_x0000_t88" style="position:absolute;left:28657;top:8418;width:3662;height:3069;visibility:visible;mso-wrap-style:square;v-text-anchor:middle" o:gfxdata="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" strokecolor="#5b9bd5 [3204]" strokeweight=".5pt">
                   <v:stroke joinstyle="miter"/>
                 </v:shape>
-                <v:shape id="Right Brace 117" o:spid="_x0000_s1085" type="#_x0000_t88" style="position:absolute;left:29921;top:25313;width:4115;height:3143;visibility:visible;mso-wrap-style:square;v-text-anchor:middle" o:gfxdata="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" strokecolor="#5b9bd5 [3204]" strokeweight=".5pt">
+                <v:shape id="Right Brace 117" o:spid="_x0000_s1085" type="#_x0000_t88" style="position:absolute;left:28931;top:18868;width:4114;height:3143;visibility:visible;mso-wrap-style:square;v-text-anchor:middle" o:gfxdata="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" strokecolor="#5b9bd5 [3204]" strokeweight=".5pt">
                   <v:stroke joinstyle="miter"/>
                 </v:shape>
-                <v:shape id="Text Box 118" o:spid="_x0000_s1086" type="#_x0000_t202" style="position:absolute;left:26778;top:8906;width:18526;height:3919;visibility:visible;mso-wrap-style:square;v-text-anchor:top" o:gfxdata="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" fillcolor="white [3201]" strokeweight=".5pt">
+                <v:shape id="Text Box 118" o:spid="_x0000_s1086" type="#_x0000_t202" style="position:absolute;left:25788;top:2461;width:18525;height:3919;visibility:visible;mso-wrap-style:square;v-text-anchor:top" o:gfxdata="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" fillcolor="white [3201]" strokeweight=".5pt">
                   <v:textbox>
                     <w:txbxContent>
                       <w:p>
@@ -24097,7 +24058,7 @@
                     </w:txbxContent>
                   </v:textbox>
                 </v:shape>
-                <v:shape id="Text Box 118" o:spid="_x0000_s1087" type="#_x0000_t202" style="position:absolute;left:33922;top:14387;width:18523;height:3918;visibility:visible;mso-wrap-style:square;v-text-anchor:top" o:gfxdata="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" fillcolor="white [3201]" strokeweight=".5pt">
+                <v:shape id="Text Box 118" o:spid="_x0000_s1087" type="#_x0000_t202" style="position:absolute;left:32932;top:7943;width:18523;height:3918;visibility:visible;mso-wrap-style:square;v-text-anchor:top" o:gfxdata="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" fillcolor="white [3201]" strokeweight=".5pt">
                   <v:textbox>
                     <w:txbxContent>
                       <w:p>
@@ -24145,7 +24106,7 @@
                     </w:txbxContent>
                   </v:textbox>
                 </v:shape>
-                <v:shape id="Text Box 118" o:spid="_x0000_s1088" type="#_x0000_t202" style="position:absolute;left:34856;top:24894;width:18523;height:3918;visibility:visible;mso-wrap-style:square;v-text-anchor:top" o:gfxdata="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" fillcolor="white [3201]" strokeweight=".5pt">
+                <v:shape id="Text Box 118" o:spid="_x0000_s1088" type="#_x0000_t202" style="position:absolute;left:33866;top:18450;width:18522;height:3918;visibility:visible;mso-wrap-style:square;v-text-anchor:top" o:gfxdata="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" fillcolor="white [3201]" strokeweight=".5pt">
                   <v:textbox>
                     <w:txbxContent>
                       <w:p>
@@ -24208,14 +24169,27 @@
       <w:r>
         <w:t xml:space="preserve">Figure </w:t>
       </w:r>
-      <w:fldSimple w:instr=" SEQ Figure \* ARABIC ">
-        <w:r>
-          <w:rPr>
-            <w:noProof/>
-          </w:rPr>
-          <w:t>2</w:t>
-        </w:r>
-      </w:fldSimple>
+      <w:r>
+        <w:fldChar w:fldCharType="begin"/>
+      </w:r>
+      <w:r>
+        <w:instrText xml:space="preserve"> SEQ Figure \* ARABIC </w:instrText>
+      </w:r>
+      <w:r>
+        <w:fldChar w:fldCharType="separate"/>
+      </w:r>
+      <w:r>
+        <w:rPr>
+          <w:noProof/>
+        </w:rPr>
+        <w:t>2</w:t>
+      </w:r>
+      <w:r>
+        <w:rPr>
+          <w:noProof/>
+        </w:rPr>
+        <w:fldChar w:fldCharType="end"/>
+      </w:r>
       <w:r>
         <w:t xml:space="preserve"> General architecture diagram</w:t>
       </w:r>
@@ -24224,14 +24198,18 @@
       <w:pPr>
         <w:pStyle w:val="Heading1"/>
       </w:pPr>
-      <w:bookmarkStart w:id="14" w:name="_Toc479542641"/>
-      <w:r>
+      <w:r>
+        <w:br w:type="page"/>
+      </w:r>
+      <w:bookmarkStart w:id="13" w:name="_Toc479545570"/>
+      <w:r>
+        <w:lastRenderedPageBreak/>
         <w:t>Plots</w:t>
       </w:r>
       <w:r>
         <w:t>:</w:t>
       </w:r>
-      <w:bookmarkEnd w:id="14"/>
+      <w:bookmarkEnd w:id="13"/>
     </w:p>
     <w:p>
       <w:pPr>
@@ -24241,11 +24219,11 @@
           <w:numId w:val="9"/>
         </w:numPr>
       </w:pPr>
-      <w:bookmarkStart w:id="15" w:name="_Toc479542642"/>
+      <w:bookmarkStart w:id="14" w:name="_Toc479545571"/>
       <w:r>
         <w:t>Part 2</w:t>
       </w:r>
-      <w:bookmarkEnd w:id="15"/>
+      <w:bookmarkEnd w:id="14"/>
     </w:p>
     <w:p>
       <w:r>
@@ -24253,9 +24231,6 @@
       </w:r>
     </w:p>
     <w:p>
-      <w:pPr>
-        <w:jc w:val="center"/>
-      </w:pPr>
       <w:r>
         <w:rPr>
           <w:noProof/>
@@ -24263,8 +24238,8 @@
         </w:rPr>
         <w:drawing>
           <wp:inline distT="0" distB="0" distL="0" distR="0" wp14:anchorId="21C8DEF3" wp14:editId="3E94AAA0">
-            <wp:extent cx="4502760" cy="2590800"/>
-            <wp:effectExtent l="0" t="0" r="0" b="0"/>
+            <wp:extent cx="2933700" cy="1687993"/>
+            <wp:effectExtent l="0" t="0" r="0" b="7620"/>
             <wp:docPr id="1" name="Picture 1"/>
             <wp:cNvGraphicFramePr>
               <a:graphicFrameLocks xmlns:a="http://schemas.openxmlformats.org/drawingml/2006/main" noChangeAspect="1"/>
@@ -24285,7 +24260,7 @@
                   <pic:spPr>
                     <a:xfrm>
                       <a:off x="0" y="0"/>
-                      <a:ext cx="4504781" cy="2591963"/>
+                      <a:ext cx="2972235" cy="1710165"/>
                     </a:xfrm>
                     <a:prstGeom prst="rect">
                       <a:avLst/>
@@ -24297,21 +24272,15 @@
           </wp:inline>
         </w:drawing>
       </w:r>
-    </w:p>
-    <w:p>
-      <w:pPr>
-        <w:jc w:val="center"/>
-      </w:pPr>
       <w:r>
         <w:rPr>
           <w:noProof/>
           <w:lang w:val="en-CA" w:eastAsia="zh-CN"/>
         </w:rPr>
-        <w:lastRenderedPageBreak/>
         <w:drawing>
           <wp:inline distT="0" distB="0" distL="0" distR="0" wp14:anchorId="5F131E2E" wp14:editId="0540002C">
-            <wp:extent cx="4511040" cy="2646140"/>
-            <wp:effectExtent l="0" t="0" r="3810" b="1905"/>
+            <wp:extent cx="2819400" cy="1653837"/>
+            <wp:effectExtent l="0" t="0" r="0" b="3810"/>
             <wp:docPr id="2" name="Picture 2"/>
             <wp:cNvGraphicFramePr>
               <a:graphicFrameLocks xmlns:a="http://schemas.openxmlformats.org/drawingml/2006/main" noChangeAspect="1"/>
@@ -24332,7 +24301,7 @@
                   <pic:spPr>
                     <a:xfrm>
                       <a:off x="0" y="0"/>
-                      <a:ext cx="4516480" cy="2649331"/>
+                      <a:ext cx="2843508" cy="1667979"/>
                     </a:xfrm>
                     <a:prstGeom prst="rect">
                       <a:avLst/>
@@ -24346,9 +24315,6 @@
       </w:r>
     </w:p>
     <w:p>
-      <w:pPr>
-        <w:jc w:val="center"/>
-      </w:pPr>
       <w:r>
         <w:rPr>
           <w:noProof/>
@@ -24356,8 +24322,8 @@
         </w:rPr>
         <w:drawing>
           <wp:inline distT="0" distB="0" distL="0" distR="0" wp14:anchorId="62052615" wp14:editId="5DF39538">
-            <wp:extent cx="4534304" cy="2636520"/>
-            <wp:effectExtent l="0" t="0" r="0" b="0"/>
+            <wp:extent cx="2948940" cy="1714694"/>
+            <wp:effectExtent l="0" t="0" r="3810" b="0"/>
             <wp:docPr id="3" name="Picture 3"/>
             <wp:cNvGraphicFramePr>
               <a:graphicFrameLocks xmlns:a="http://schemas.openxmlformats.org/drawingml/2006/main" noChangeAspect="1"/>
@@ -24378,7 +24344,7 @@
                   <pic:spPr>
                     <a:xfrm>
                       <a:off x="0" y="0"/>
-                      <a:ext cx="4548558" cy="2644808"/>
+                      <a:ext cx="2980237" cy="1732892"/>
                     </a:xfrm>
                     <a:prstGeom prst="rect">
                       <a:avLst/>
@@ -24390,11 +24356,6 @@
           </wp:inline>
         </w:drawing>
       </w:r>
-    </w:p>
-    <w:p>
-      <w:pPr>
-        <w:jc w:val="center"/>
-      </w:pPr>
       <w:r>
         <w:rPr>
           <w:noProof/>
@@ -24402,8 +24363,8 @@
         </w:rPr>
         <w:drawing>
           <wp:inline distT="0" distB="0" distL="0" distR="0" wp14:anchorId="59F0187A" wp14:editId="542D2309">
-            <wp:extent cx="4564380" cy="2639870"/>
-            <wp:effectExtent l="0" t="0" r="7620" b="8255"/>
+            <wp:extent cx="2971800" cy="1718780"/>
+            <wp:effectExtent l="0" t="0" r="0" b="0"/>
             <wp:docPr id="4" name="Picture 4"/>
             <wp:cNvGraphicFramePr>
               <a:graphicFrameLocks xmlns:a="http://schemas.openxmlformats.org/drawingml/2006/main" noChangeAspect="1"/>
@@ -24424,7 +24385,7 @@
                   <pic:spPr>
                     <a:xfrm>
                       <a:off x="0" y="0"/>
-                      <a:ext cx="4572358" cy="2644484"/>
+                      <a:ext cx="2991419" cy="1730127"/>
                     </a:xfrm>
                     <a:prstGeom prst="rect">
                       <a:avLst/>
@@ -24446,12 +24407,110 @@
           <w:noProof/>
           <w:lang w:val="en-CA" w:eastAsia="zh-CN"/>
         </w:rPr>
+        <w:drawing>
+          <wp:inline distT="0" distB="0" distL="0" distR="0">
+            <wp:extent cx="3848100" cy="3055022"/>
+            <wp:effectExtent l="0" t="0" r="0" b="0"/>
+            <wp:docPr id="36" name="Picture 36" descr="C:\Users\Monica\AppData\Local\Microsoft\Windows\INetCacheContent.Word\17858617_10202954199372801_1885807929_o.png"/>
+            <wp:cNvGraphicFramePr>
+              <a:graphicFrameLocks xmlns:a="http://schemas.openxmlformats.org/drawingml/2006/main" noChangeAspect="1"/>
+            </wp:cNvGraphicFramePr>
+            <a:graphic xmlns:a="http://schemas.openxmlformats.org/drawingml/2006/main">
+              <a:graphicData uri="http://schemas.openxmlformats.org/drawingml/2006/picture">
+                <pic:pic xmlns:pic="http://schemas.openxmlformats.org/drawingml/2006/picture">
+                  <pic:nvPicPr>
+                    <pic:cNvPr id="0" name="Picture 1" descr="C:\Users\Monica\AppData\Local\Microsoft\Windows\INetCacheContent.Word\17858617_10202954199372801_1885807929_o.png"/>
+                    <pic:cNvPicPr>
+                      <a:picLocks noChangeAspect="1" noChangeArrowheads="1"/>
+                    </pic:cNvPicPr>
+                  </pic:nvPicPr>
+                  <pic:blipFill>
+                    <a:blip r:embed="rId17" cstate="print">
+                      <a:extLst>
+                        <a:ext uri="{28A0092B-C50C-407E-A947-70E740481C1C}">
+                          <a14:useLocalDpi xmlns:a14="http://schemas.microsoft.com/office/drawing/2010/main" val="0"/>
+                        </a:ext>
+                      </a:extLst>
+                    </a:blip>
+                    <a:srcRect/>
+                    <a:stretch>
+                      <a:fillRect/>
+                    </a:stretch>
+                  </pic:blipFill>
+                  <pic:spPr bwMode="auto">
+                    <a:xfrm>
+                      <a:off x="0" y="0"/>
+                      <a:ext cx="3849332" cy="3056000"/>
+                    </a:xfrm>
+                    <a:prstGeom prst="rect">
+                      <a:avLst/>
+                    </a:prstGeom>
+                    <a:noFill/>
+                    <a:ln>
+                      <a:noFill/>
+                    </a:ln>
+                  </pic:spPr>
+                </pic:pic>
+              </a:graphicData>
+            </a:graphic>
+          </wp:inline>
+        </w:drawing>
+      </w:r>
+    </w:p>
+    <w:p>
+      <w:pPr>
+        <w:rPr>
+          <w:rFonts w:asciiTheme="majorHAnsi" w:eastAsiaTheme="majorEastAsia" w:hAnsiTheme="majorHAnsi" w:cstheme="majorBidi"/>
+          <w:color w:val="2E74B5" w:themeColor="accent1" w:themeShade="BF"/>
+          <w:sz w:val="26"/>
+          <w:szCs w:val="26"/>
+          <w:highlight w:val="yellow"/>
+        </w:rPr>
+      </w:pPr>
+      <w:r>
+        <w:rPr>
+          <w:highlight w:val="yellow"/>
+        </w:rPr>
+        <w:br w:type="page"/>
+      </w:r>
+    </w:p>
+    <w:p>
+      <w:pPr>
+        <w:pStyle w:val="Heading2"/>
+        <w:numPr>
+          <w:ilvl w:val="0"/>
+          <w:numId w:val="9"/>
+        </w:numPr>
+      </w:pPr>
+      <w:bookmarkStart w:id="15" w:name="_Toc479545572"/>
+      <w:r>
         <w:lastRenderedPageBreak/>
+        <w:t>Part 3</w:t>
+      </w:r>
+      <w:bookmarkEnd w:id="15"/>
+      <w:r>
+        <w:t xml:space="preserve"> </w:t>
+      </w:r>
+    </w:p>
+    <w:p>
+      <w:r>
+        <w:t xml:space="preserve">Example plots for </w:t>
+      </w:r>
+      <w:r>
+        <w:t>joint position, velocity, acceleration, and torque are shown as follow</w:t>
+      </w:r>
+    </w:p>
+    <w:p>
+      <w:r>
+        <w:rPr>
+          <w:noProof/>
+          <w:lang w:val="en-CA" w:eastAsia="zh-CN"/>
+        </w:rPr>
         <w:drawing>
-          <wp:inline distT="0" distB="0" distL="0" distR="0" wp14:anchorId="1EC02D5B" wp14:editId="2C62AEF0">
-            <wp:extent cx="5554980" cy="4461788"/>
-            <wp:effectExtent l="0" t="0" r="7620" b="0"/>
-            <wp:docPr id="5" name="Picture 5"/>
+          <wp:inline distT="0" distB="0" distL="0" distR="0" wp14:anchorId="494B3F61" wp14:editId="46CD1A06">
+            <wp:extent cx="5943600" cy="3128645"/>
+            <wp:effectExtent l="0" t="0" r="0" b="0"/>
+            <wp:docPr id="70" name="Picture 70"/>
             <wp:cNvGraphicFramePr>
               <a:graphicFrameLocks xmlns:a="http://schemas.openxmlformats.org/drawingml/2006/main" noChangeAspect="1"/>
             </wp:cNvGraphicFramePr>
@@ -24463,7 +24522,7 @@
                     <pic:cNvPicPr/>
                   </pic:nvPicPr>
                   <pic:blipFill>
-                    <a:blip r:embed="rId17"/>
+                    <a:blip r:embed="rId18"/>
                     <a:stretch>
                       <a:fillRect/>
                     </a:stretch>
@@ -24471,7 +24530,7 @@
                   <pic:spPr>
                     <a:xfrm>
                       <a:off x="0" y="0"/>
-                      <a:ext cx="5556733" cy="4463196"/>
+                      <a:ext cx="5943600" cy="3128645"/>
                     </a:xfrm>
                     <a:prstGeom prst="rect">
                       <a:avLst/>
@@ -24485,47 +24544,163 @@
       </w:r>
     </w:p>
     <w:p>
-      <w:pPr>
-        <w:pStyle w:val="Heading2"/>
-        <w:numPr>
-          <w:ilvl w:val="0"/>
-          <w:numId w:val="9"/>
-        </w:numPr>
-      </w:pPr>
-      <w:bookmarkStart w:id="16" w:name="_Toc479542643"/>
-      <w:r>
-        <w:rPr>
-          <w:highlight w:val="yellow"/>
-        </w:rPr>
-        <w:t>Part 3</w:t>
-      </w:r>
-      <w:bookmarkEnd w:id="16"/>
-      <w:r>
-        <w:rPr>
-          <w:highlight w:val="yellow"/>
-        </w:rPr>
-        <w:t xml:space="preserve"> </w:t>
+      <w:r>
+        <w:rPr>
+          <w:noProof/>
+          <w:lang w:val="en-CA" w:eastAsia="zh-CN"/>
+        </w:rPr>
+        <w:drawing>
+          <wp:inline distT="0" distB="0" distL="0" distR="0" wp14:anchorId="1A3E3D3D" wp14:editId="2B1D6232">
+            <wp:extent cx="5943600" cy="3211195"/>
+            <wp:effectExtent l="0" t="0" r="0" b="8255"/>
+            <wp:docPr id="93" name="Picture 93"/>
+            <wp:cNvGraphicFramePr>
+              <a:graphicFrameLocks xmlns:a="http://schemas.openxmlformats.org/drawingml/2006/main" noChangeAspect="1"/>
+            </wp:cNvGraphicFramePr>
+            <a:graphic xmlns:a="http://schemas.openxmlformats.org/drawingml/2006/main">
+              <a:graphicData uri="http://schemas.openxmlformats.org/drawingml/2006/picture">
+                <pic:pic xmlns:pic="http://schemas.openxmlformats.org/drawingml/2006/picture">
+                  <pic:nvPicPr>
+                    <pic:cNvPr id="1" name=""/>
+                    <pic:cNvPicPr/>
+                  </pic:nvPicPr>
+                  <pic:blipFill>
+                    <a:blip r:embed="rId19"/>
+                    <a:stretch>
+                      <a:fillRect/>
+                    </a:stretch>
+                  </pic:blipFill>
+                  <pic:spPr>
+                    <a:xfrm>
+                      <a:off x="0" y="0"/>
+                      <a:ext cx="5943600" cy="3211195"/>
+                    </a:xfrm>
+                    <a:prstGeom prst="rect">
+                      <a:avLst/>
+                    </a:prstGeom>
+                  </pic:spPr>
+                </pic:pic>
+              </a:graphicData>
+            </a:graphic>
+          </wp:inline>
+        </w:drawing>
+      </w:r>
+    </w:p>
+    <w:p>
+      <w:r>
+        <w:rPr>
+          <w:noProof/>
+          <w:lang w:val="en-CA" w:eastAsia="zh-CN"/>
+        </w:rPr>
+        <w:lastRenderedPageBreak/>
+        <w:drawing>
+          <wp:inline distT="0" distB="0" distL="0" distR="0" wp14:anchorId="71A0E96C" wp14:editId="136D1487">
+            <wp:extent cx="5943600" cy="3173095"/>
+            <wp:effectExtent l="0" t="0" r="0" b="8255"/>
+            <wp:docPr id="99" name="Picture 99"/>
+            <wp:cNvGraphicFramePr>
+              <a:graphicFrameLocks xmlns:a="http://schemas.openxmlformats.org/drawingml/2006/main" noChangeAspect="1"/>
+            </wp:cNvGraphicFramePr>
+            <a:graphic xmlns:a="http://schemas.openxmlformats.org/drawingml/2006/main">
+              <a:graphicData uri="http://schemas.openxmlformats.org/drawingml/2006/picture">
+                <pic:pic xmlns:pic="http://schemas.openxmlformats.org/drawingml/2006/picture">
+                  <pic:nvPicPr>
+                    <pic:cNvPr id="1" name=""/>
+                    <pic:cNvPicPr/>
+                  </pic:nvPicPr>
+                  <pic:blipFill>
+                    <a:blip r:embed="rId20"/>
+                    <a:stretch>
+                      <a:fillRect/>
+                    </a:stretch>
+                  </pic:blipFill>
+                  <pic:spPr>
+                    <a:xfrm>
+                      <a:off x="0" y="0"/>
+                      <a:ext cx="5943600" cy="3173095"/>
+                    </a:xfrm>
+                    <a:prstGeom prst="rect">
+                      <a:avLst/>
+                    </a:prstGeom>
+                  </pic:spPr>
+                </pic:pic>
+              </a:graphicData>
+            </a:graphic>
+          </wp:inline>
+        </w:drawing>
+      </w:r>
+    </w:p>
+    <w:p>
+      <w:r>
+        <w:rPr>
+          <w:noProof/>
+          <w:lang w:val="en-CA" w:eastAsia="zh-CN"/>
+        </w:rPr>
+        <w:drawing>
+          <wp:inline distT="0" distB="0" distL="0" distR="0" wp14:anchorId="33302FAA" wp14:editId="386CF794">
+            <wp:extent cx="5943600" cy="3259455"/>
+            <wp:effectExtent l="0" t="0" r="0" b="0"/>
+            <wp:docPr id="101" name="Picture 101"/>
+            <wp:cNvGraphicFramePr>
+              <a:graphicFrameLocks xmlns:a="http://schemas.openxmlformats.org/drawingml/2006/main" noChangeAspect="1"/>
+            </wp:cNvGraphicFramePr>
+            <a:graphic xmlns:a="http://schemas.openxmlformats.org/drawingml/2006/main">
+              <a:graphicData uri="http://schemas.openxmlformats.org/drawingml/2006/picture">
+                <pic:pic xmlns:pic="http://schemas.openxmlformats.org/drawingml/2006/picture">
+                  <pic:nvPicPr>
+                    <pic:cNvPr id="1" name=""/>
+                    <pic:cNvPicPr/>
+                  </pic:nvPicPr>
+                  <pic:blipFill>
+                    <a:blip r:embed="rId21"/>
+                    <a:stretch>
+                      <a:fillRect/>
+                    </a:stretch>
+                  </pic:blipFill>
+                  <pic:spPr>
+                    <a:xfrm>
+                      <a:off x="0" y="0"/>
+                      <a:ext cx="5943600" cy="3259455"/>
+                    </a:xfrm>
+                    <a:prstGeom prst="rect">
+                      <a:avLst/>
+                    </a:prstGeom>
+                  </pic:spPr>
+                </pic:pic>
+              </a:graphicData>
+            </a:graphic>
+          </wp:inline>
+        </w:drawing>
       </w:r>
     </w:p>
     <w:p>
       <w:pPr>
         <w:pStyle w:val="Heading1"/>
       </w:pPr>
-      <w:bookmarkStart w:id="17" w:name="_Toc479542644"/>
-      <w:r>
-        <w:rPr>
-          <w:highlight w:val="yellow"/>
-        </w:rPr>
-        <w:t>Observations and conclusion</w:t>
-      </w:r>
-      <w:r>
-        <w:t>(optional)</w:t>
-      </w:r>
-      <w:bookmarkEnd w:id="17"/>
+      <w:bookmarkStart w:id="16" w:name="_Toc479545573"/>
+      <w:r>
+        <w:t>Observations</w:t>
+      </w:r>
+      <w:r>
+        <w:t>:</w:t>
+      </w:r>
+      <w:bookmarkEnd w:id="16"/>
       <w:r>
         <w:t xml:space="preserve"> </w:t>
       </w:r>
     </w:p>
+    <w:p>
+      <w:r>
+        <w:t xml:space="preserve">While the three other joints behaving fine, the joint 4 somehow gains </w:t>
+      </w:r>
+      <w:r>
+        <w:t>enormous</w:t>
+      </w:r>
+      <w:r>
+        <w:t xml:space="preserve"> acceleration. </w:t>
+      </w:r>
+    </w:p>
+    <w:p/>
     <w:p>
       <w:pPr>
         <w:rPr>
@@ -24543,12 +24718,12 @@
       <w:pPr>
         <w:pStyle w:val="Heading1"/>
       </w:pPr>
-      <w:bookmarkStart w:id="18" w:name="_Toc479542645"/>
+      <w:bookmarkStart w:id="17" w:name="_Toc479545574"/>
       <w:r>
         <w:lastRenderedPageBreak/>
         <w:t>Team Contributions:</w:t>
       </w:r>
-      <w:bookmarkEnd w:id="18"/>
+      <w:bookmarkEnd w:id="17"/>
     </w:p>
     <w:p>
       <w:pPr>
@@ -24558,11 +24733,11 @@
           <w:numId w:val="7"/>
         </w:numPr>
       </w:pPr>
-      <w:bookmarkStart w:id="19" w:name="_Toc479542646"/>
+      <w:bookmarkStart w:id="18" w:name="_Toc479545575"/>
       <w:r>
         <w:t>Andrew Nichol</w:t>
       </w:r>
-      <w:bookmarkEnd w:id="19"/>
+      <w:bookmarkEnd w:id="18"/>
     </w:p>
     <w:p>
       <w:r>
@@ -24592,11 +24767,11 @@
           <w:numId w:val="7"/>
         </w:numPr>
       </w:pPr>
-      <w:bookmarkStart w:id="20" w:name="_Toc479542647"/>
+      <w:bookmarkStart w:id="19" w:name="_Toc479545576"/>
       <w:r>
         <w:t>Adrian Fettes</w:t>
       </w:r>
-      <w:bookmarkEnd w:id="20"/>
+      <w:bookmarkEnd w:id="19"/>
     </w:p>
     <w:p>
       <w:r>
@@ -24656,11 +24831,11 @@
           <w:numId w:val="7"/>
         </w:numPr>
       </w:pPr>
-      <w:bookmarkStart w:id="21" w:name="_Toc479542648"/>
+      <w:bookmarkStart w:id="20" w:name="_Toc479545577"/>
       <w:r>
         <w:t>Monica Li</w:t>
       </w:r>
-      <w:bookmarkEnd w:id="21"/>
+      <w:bookmarkEnd w:id="20"/>
     </w:p>
     <w:p>
       <w:r>
@@ -24679,7 +24854,21 @@
         <w:t xml:space="preserve"> trajectory pl</w:t>
       </w:r>
       <w:r>
-        <w:t xml:space="preserve">anner. She also developed and debugged the trajectory planner on the top of Andrew’s underlying structure. She handwrote the team report for this section. In the third section, she worked on the dynamic simulator coding. Taking the torque polynomial generated by Adrian, she used MATLAB extract the entries for mass matrix, gravity vector and V vector. She also helped debug the </w:t>
+        <w:t xml:space="preserve">anner. She also developed and debugged the trajectory planner on the top of Andrew’s underlying structure. She handwrote the team report for this section. In the third section, she </w:t>
+      </w:r>
+      <w:r>
+        <w:t>developed</w:t>
+      </w:r>
+      <w:r>
+        <w:t xml:space="preserve"> dynamic simulator </w:t>
+      </w:r>
+      <w:r>
+        <w:t>part</w:t>
+      </w:r>
+      <w:bookmarkStart w:id="21" w:name="_GoBack"/>
+      <w:bookmarkEnd w:id="21"/>
+      <w:r>
+        <w:t xml:space="preserve">. Taking the torque polynomial generated by Adrian, she used MATLAB extract the entries for mass matrix, gravity vector and V vector. She also helped debug the </w:t>
       </w:r>
       <w:r>
         <w:t>integrated</w:t>
@@ -24705,7 +24894,7 @@
           <w:numId w:val="7"/>
         </w:numPr>
       </w:pPr>
-      <w:bookmarkStart w:id="22" w:name="_Toc479542649"/>
+      <w:bookmarkStart w:id="22" w:name="_Toc479545578"/>
       <w:r>
         <w:t>Methods of coordination:</w:t>
       </w:r>
@@ -25739,6 +25928,7 @@
     <w:lsdException w:name="HTML Sample" w:semiHidden="1" w:unhideWhenUsed="1"/>
     <w:lsdException w:name="HTML Typewriter" w:semiHidden="1" w:unhideWhenUsed="1"/>
     <w:lsdException w:name="HTML Variable" w:semiHidden="1" w:unhideWhenUsed="1"/>
+    <w:lsdException w:name="Normal Table" w:semiHidden="1" w:unhideWhenUsed="1"/>
     <w:lsdException w:name="annotation subject" w:semiHidden="1" w:unhideWhenUsed="1"/>
     <w:lsdException w:name="No List" w:semiHidden="1" w:unhideWhenUsed="1"/>
     <w:lsdException w:name="Outline List 1" w:semiHidden="1" w:unhideWhenUsed="1"/>
@@ -25783,6 +25973,7 @@
     <w:lsdException w:name="Table Professional" w:semiHidden="1" w:unhideWhenUsed="1"/>
     <w:lsdException w:name="Table Subtle 1" w:semiHidden="1" w:unhideWhenUsed="1"/>
     <w:lsdException w:name="Table Subtle 2" w:semiHidden="1" w:unhideWhenUsed="1"/>
+    <w:lsdException w:name="Table Web 1" w:semiHidden="1" w:unhideWhenUsed="1"/>
     <w:lsdException w:name="Table Web 2" w:semiHidden="1" w:unhideWhenUsed="1"/>
     <w:lsdException w:name="Table Web 3" w:semiHidden="1" w:unhideWhenUsed="1"/>
     <w:lsdException w:name="Balloon Text" w:semiHidden="1" w:unhideWhenUsed="1"/>
@@ -26327,8 +26518,13 @@
     <w:autoRedefine/>
     <w:uiPriority w:val="39"/>
     <w:unhideWhenUsed/>
-    <w:rsid w:val="00B83DFB"/>
+    <w:rsid w:val="00AE0EB2"/>
     <w:pPr>
+      <w:tabs>
+        <w:tab w:val="left" w:pos="660"/>
+        <w:tab w:val="left" w:pos="1134"/>
+        <w:tab w:val="right" w:leader="dot" w:pos="9350"/>
+      </w:tabs>
       <w:spacing w:after="100"/>
       <w:ind w:left="220"/>
     </w:pPr>
@@ -26602,7 +26798,7 @@
 </file>
 
 <file path=customXml/itemProps1.xml><?xml version="1.0" encoding="utf-8"?>
-<ds:datastoreItem xmlns:ds="http://schemas.openxmlformats.org/officeDocument/2006/customXml" ds:itemID="{5FDACE50-AA0A-42DB-865B-6EA8C6F13AC5}">
+<ds:datastoreItem xmlns:ds="http://schemas.openxmlformats.org/officeDocument/2006/customXml" ds:itemID="{A0AAC59A-DAFA-498D-8CA6-B5964AA89CFA}">
   <ds:schemaRefs>
     <ds:schemaRef ds:uri="http://schemas.openxmlformats.org/officeDocument/2006/bibliography"/>
   </ds:schemaRefs>

</xml_diff>

<commit_message>
Did some editing for report
</commit_message>
<xml_diff>
--- a/final report/ENSC488_final_report.docx
+++ b/final report/ENSC488_final_report.docx
@@ -1,6 +1,6 @@
 
 <file path=word/document.xml><?xml version="1.0" encoding="utf-8"?>
-<w:document xmlns:wpc="http://schemas.microsoft.com/office/word/2010/wordprocessingCanvas" xmlns:cx="http://schemas.microsoft.com/office/drawing/2014/chartex" xmlns:cx1="http://schemas.microsoft.com/office/drawing/2015/9/8/chartex" xmlns:cx2="http://schemas.microsoft.com/office/drawing/2015/10/21/chartex" xmlns:cx3="http://schemas.microsoft.com/office/drawing/2016/5/9/chartex" xmlns:cx4="http://schemas.microsoft.com/office/drawing/2016/5/10/chartex" xmlns:cx5="http://schemas.microsoft.com/office/drawing/2016/5/11/chartex" xmlns:mc="http://schemas.openxmlformats.org/markup-compatibility/2006" xmlns:o="urn:schemas-microsoft-com:office:office" xmlns:r="http://schemas.openxmlformats.org/officeDocument/2006/relationships" xmlns:m="http://schemas.openxmlformats.org/officeDocument/2006/math" xmlns:v="urn:schemas-microsoft-com:vml" xmlns:wp14="http://schemas.microsoft.com/office/word/2010/wordprocessingDrawing" xmlns:wp="http://schemas.openxmlformats.org/drawingml/2006/wordprocessingDrawing" xmlns:w10="urn:schemas-microsoft-com:office:word" xmlns:w="http://schemas.openxmlformats.org/wordprocessingml/2006/main" xmlns:w14="http://schemas.microsoft.com/office/word/2010/wordml" xmlns:w15="http://schemas.microsoft.com/office/word/2012/wordml" xmlns:w16se="http://schemas.microsoft.com/office/word/2015/wordml/symex" xmlns:wpg="http://schemas.microsoft.com/office/word/2010/wordprocessingGroup" xmlns:wpi="http://schemas.microsoft.com/office/word/2010/wordprocessingInk" xmlns:wne="http://schemas.microsoft.com/office/word/2006/wordml" xmlns:wps="http://schemas.microsoft.com/office/word/2010/wordprocessingShape" mc:Ignorable="w14 w15 w16se wp14">
+<w:document xmlns:wpc="http://schemas.microsoft.com/office/word/2010/wordprocessingCanvas" xmlns:cx="http://schemas.microsoft.com/office/drawing/2014/chartex" xmlns:cx1="http://schemas.microsoft.com/office/drawing/2015/9/8/chartex" xmlns:cx2="http://schemas.microsoft.com/office/drawing/2015/10/21/chartex" xmlns:cx3="http://schemas.microsoft.com/office/drawing/2016/5/9/chartex" xmlns:cx4="http://schemas.microsoft.com/office/drawing/2016/5/10/chartex" xmlns:cx5="http://schemas.microsoft.com/office/drawing/2016/5/11/chartex" xmlns:cx6="http://schemas.microsoft.com/office/drawing/2016/5/12/chartex" xmlns:cx7="http://schemas.microsoft.com/office/drawing/2016/5/13/chartex" xmlns:cx8="http://schemas.microsoft.com/office/drawing/2016/5/14/chartex" xmlns:mc="http://schemas.openxmlformats.org/markup-compatibility/2006" xmlns:o="urn:schemas-microsoft-com:office:office" xmlns:r="http://schemas.openxmlformats.org/officeDocument/2006/relationships" xmlns:m="http://schemas.openxmlformats.org/officeDocument/2006/math" xmlns:v="urn:schemas-microsoft-com:vml" xmlns:wp14="http://schemas.microsoft.com/office/word/2010/wordprocessingDrawing" xmlns:wp="http://schemas.openxmlformats.org/drawingml/2006/wordprocessingDrawing" xmlns:w10="urn:schemas-microsoft-com:office:word" xmlns:w="http://schemas.openxmlformats.org/wordprocessingml/2006/main" xmlns:w14="http://schemas.microsoft.com/office/word/2010/wordml" xmlns:w15="http://schemas.microsoft.com/office/word/2012/wordml" xmlns:w16se="http://schemas.microsoft.com/office/word/2015/wordml/symex" xmlns:wpg="http://schemas.microsoft.com/office/word/2010/wordprocessingGroup" xmlns:wpi="http://schemas.microsoft.com/office/word/2010/wordprocessingInk" xmlns:wne="http://schemas.microsoft.com/office/word/2006/wordml" xmlns:wps="http://schemas.microsoft.com/office/word/2010/wordprocessingShape" mc:Ignorable="w14 w15 w16se wp14">
   <w:body>
     <w:p>
       <w:pPr>
@@ -2181,7 +2181,7 @@
       <w:r>
         <w:rPr>
           <w:noProof/>
-          <w:lang w:val="en-CA" w:eastAsia="zh-CN"/>
+          <w:lang w:val="en-CA" w:eastAsia="en-CA"/>
         </w:rPr>
         <w:drawing>
           <wp:anchor distT="0" distB="0" distL="114300" distR="114300" simplePos="0" relativeHeight="251658240" behindDoc="0" locked="0" layoutInCell="1" allowOverlap="1">
@@ -2288,9 +2288,11 @@
             <w:tcW w:w="1179" w:type="dxa"/>
           </w:tcPr>
           <w:p>
+            <w:proofErr w:type="spellStart"/>
             <w:r>
               <w:t>i</w:t>
             </w:r>
+            <w:proofErr w:type="spellEnd"/>
           </w:p>
         </w:tc>
         <w:tc>
@@ -2370,6 +2372,7 @@
                 <w:vertAlign w:val="subscript"/>
               </w:rPr>
             </w:pPr>
+            <w:proofErr w:type="spellStart"/>
             <w:r>
               <w:t>theta</w:t>
             </w:r>
@@ -2379,6 +2382,7 @@
               </w:rPr>
               <w:t>i</w:t>
             </w:r>
+            <w:proofErr w:type="spellEnd"/>
           </w:p>
         </w:tc>
       </w:tr>
@@ -3043,9 +3047,11 @@
             <w:tcW w:w="1573" w:type="dxa"/>
           </w:tcPr>
           <w:p>
+            <w:proofErr w:type="spellStart"/>
             <w:r>
               <w:t>Lmax</w:t>
             </w:r>
+            <w:proofErr w:type="spellEnd"/>
           </w:p>
         </w:tc>
         <w:tc>
@@ -3075,7 +3081,7 @@
       <w:r>
         <w:rPr>
           <w:noProof/>
-          <w:lang w:val="en-CA" w:eastAsia="zh-CN"/>
+          <w:lang w:val="en-CA" w:eastAsia="en-CA"/>
         </w:rPr>
         <mc:AlternateContent>
           <mc:Choice Requires="wps">
@@ -3156,7 +3162,7 @@
         <w:rPr>
           <w:noProof/>
           <w:color w:val="FF0000"/>
-          <w:lang w:val="en-CA" w:eastAsia="zh-CN"/>
+          <w:lang w:val="en-CA" w:eastAsia="en-CA"/>
         </w:rPr>
         <mc:AlternateContent>
           <mc:Choice Requires="wps">
@@ -3231,7 +3237,7 @@
         <w:rPr>
           <w:noProof/>
           <w:color w:val="FF0000"/>
-          <w:lang w:val="en-CA" w:eastAsia="zh-CN"/>
+          <w:lang w:val="en-CA" w:eastAsia="en-CA"/>
         </w:rPr>
         <mc:AlternateContent>
           <mc:Choice Requires="wps">
@@ -3306,7 +3312,7 @@
         <w:rPr>
           <w:noProof/>
           <w:color w:val="FF0000"/>
-          <w:lang w:val="en-CA" w:eastAsia="zh-CN"/>
+          <w:lang w:val="en-CA" w:eastAsia="en-CA"/>
         </w:rPr>
         <mc:AlternateContent>
           <mc:Choice Requires="wps">
@@ -3381,7 +3387,7 @@
         <w:rPr>
           <w:noProof/>
           <w:color w:val="FF0000"/>
-          <w:lang w:val="en-CA" w:eastAsia="zh-CN"/>
+          <w:lang w:val="en-CA" w:eastAsia="en-CA"/>
         </w:rPr>
         <mc:AlternateContent>
           <mc:Choice Requires="wps">
@@ -3456,7 +3462,7 @@
         <w:rPr>
           <w:noProof/>
           <w:color w:val="FF0000"/>
-          <w:lang w:val="en-CA" w:eastAsia="zh-CN"/>
+          <w:lang w:val="en-CA" w:eastAsia="en-CA"/>
         </w:rPr>
         <mc:AlternateContent>
           <mc:Choice Requires="wps">
@@ -3530,7 +3536,7 @@
       <w:r>
         <w:rPr>
           <w:noProof/>
-          <w:lang w:val="en-CA" w:eastAsia="zh-CN"/>
+          <w:lang w:val="en-CA" w:eastAsia="en-CA"/>
         </w:rPr>
         <mc:AlternateContent>
           <mc:Choice Requires="wps">
@@ -3607,7 +3613,7 @@
         <w:rPr>
           <w:noProof/>
           <w:color w:val="FF0000"/>
-          <w:lang w:val="en-CA" w:eastAsia="zh-CN"/>
+          <w:lang w:val="en-CA" w:eastAsia="en-CA"/>
         </w:rPr>
         <mc:AlternateContent>
           <mc:Choice Requires="wps">
@@ -3682,7 +3688,7 @@
         <w:rPr>
           <w:noProof/>
           <w:color w:val="FF0000"/>
-          <w:lang w:val="en-CA" w:eastAsia="zh-CN"/>
+          <w:lang w:val="en-CA" w:eastAsia="en-CA"/>
         </w:rPr>
         <mc:AlternateContent>
           <mc:Choice Requires="wps">
@@ -3757,7 +3763,7 @@
         <w:rPr>
           <w:noProof/>
           <w:color w:val="FF0000"/>
-          <w:lang w:val="en-CA" w:eastAsia="zh-CN"/>
+          <w:lang w:val="en-CA" w:eastAsia="en-CA"/>
         </w:rPr>
         <mc:AlternateContent>
           <mc:Choice Requires="wps">
@@ -3832,7 +3838,7 @@
         <w:rPr>
           <w:noProof/>
           <w:color w:val="FF0000"/>
-          <w:lang w:val="en-CA" w:eastAsia="zh-CN"/>
+          <w:lang w:val="en-CA" w:eastAsia="en-CA"/>
         </w:rPr>
         <mc:AlternateContent>
           <mc:Choice Requires="wps">
@@ -3907,7 +3913,7 @@
         <w:rPr>
           <w:noProof/>
           <w:color w:val="FF0000"/>
-          <w:lang w:val="en-CA" w:eastAsia="zh-CN"/>
+          <w:lang w:val="en-CA" w:eastAsia="en-CA"/>
         </w:rPr>
         <mc:AlternateContent>
           <mc:Choice Requires="wps">
@@ -3982,7 +3988,7 @@
         <w:rPr>
           <w:noProof/>
           <w:color w:val="FF0000"/>
-          <w:lang w:val="en-CA" w:eastAsia="zh-CN"/>
+          <w:lang w:val="en-CA" w:eastAsia="en-CA"/>
         </w:rPr>
         <mc:AlternateContent>
           <mc:Choice Requires="wps">
@@ -4057,7 +4063,7 @@
         <w:rPr>
           <w:noProof/>
           <w:color w:val="FF0000"/>
-          <w:lang w:val="en-CA" w:eastAsia="zh-CN"/>
+          <w:lang w:val="en-CA" w:eastAsia="en-CA"/>
         </w:rPr>
         <mc:AlternateContent>
           <mc:Choice Requires="wps">
@@ -4132,7 +4138,7 @@
         <w:rPr>
           <w:noProof/>
           <w:color w:val="FF0000"/>
-          <w:lang w:val="en-CA" w:eastAsia="zh-CN"/>
+          <w:lang w:val="en-CA" w:eastAsia="en-CA"/>
         </w:rPr>
         <mc:AlternateContent>
           <mc:Choice Requires="wps">
@@ -4207,7 +4213,7 @@
         <w:rPr>
           <w:noProof/>
           <w:color w:val="FF0000"/>
-          <w:lang w:val="en-CA" w:eastAsia="zh-CN"/>
+          <w:lang w:val="en-CA" w:eastAsia="en-CA"/>
         </w:rPr>
         <mc:AlternateContent>
           <mc:Choice Requires="wps">
@@ -4282,7 +4288,7 @@
         <w:rPr>
           <w:noProof/>
           <w:color w:val="FF0000"/>
-          <w:lang w:val="en-CA" w:eastAsia="zh-CN"/>
+          <w:lang w:val="en-CA" w:eastAsia="en-CA"/>
         </w:rPr>
         <mc:AlternateContent>
           <mc:Choice Requires="wps">
@@ -4357,7 +4363,7 @@
         <w:rPr>
           <w:noProof/>
           <w:color w:val="FF0000"/>
-          <w:lang w:val="en-CA" w:eastAsia="zh-CN"/>
+          <w:lang w:val="en-CA" w:eastAsia="en-CA"/>
         </w:rPr>
         <mc:AlternateContent>
           <mc:Choice Requires="wps">
@@ -4432,7 +4438,7 @@
         <w:rPr>
           <w:noProof/>
           <w:color w:val="FF0000"/>
-          <w:lang w:val="en-CA" w:eastAsia="zh-CN"/>
+          <w:lang w:val="en-CA" w:eastAsia="en-CA"/>
         </w:rPr>
         <mc:AlternateContent>
           <mc:Choice Requires="wps">
@@ -4507,7 +4513,7 @@
         <w:rPr>
           <w:noProof/>
           <w:color w:val="FF0000"/>
-          <w:lang w:val="en-CA" w:eastAsia="zh-CN"/>
+          <w:lang w:val="en-CA" w:eastAsia="en-CA"/>
         </w:rPr>
         <mc:AlternateContent>
           <mc:Choice Requires="wps">
@@ -4582,7 +4588,7 @@
         <w:rPr>
           <w:noProof/>
           <w:color w:val="FF0000"/>
-          <w:lang w:val="en-CA" w:eastAsia="zh-CN"/>
+          <w:lang w:val="en-CA" w:eastAsia="en-CA"/>
         </w:rPr>
         <mc:AlternateContent>
           <mc:Choice Requires="wps">
@@ -4657,7 +4663,7 @@
         <w:rPr>
           <w:noProof/>
           <w:color w:val="FF0000"/>
-          <w:lang w:val="en-CA" w:eastAsia="zh-CN"/>
+          <w:lang w:val="en-CA" w:eastAsia="en-CA"/>
         </w:rPr>
         <mc:AlternateContent>
           <mc:Choice Requires="wps">
@@ -4732,7 +4738,7 @@
         <w:rPr>
           <w:noProof/>
           <w:color w:val="FF0000"/>
-          <w:lang w:val="en-CA" w:eastAsia="zh-CN"/>
+          <w:lang w:val="en-CA" w:eastAsia="en-CA"/>
         </w:rPr>
         <mc:AlternateContent>
           <mc:Choice Requires="wps">
@@ -4807,7 +4813,7 @@
         <w:rPr>
           <w:noProof/>
           <w:color w:val="FF0000"/>
-          <w:lang w:val="en-CA" w:eastAsia="zh-CN"/>
+          <w:lang w:val="en-CA" w:eastAsia="en-CA"/>
         </w:rPr>
         <mc:AlternateContent>
           <mc:Choice Requires="wps">
@@ -4882,7 +4888,7 @@
         <w:rPr>
           <w:noProof/>
           <w:color w:val="FF0000"/>
-          <w:lang w:val="en-CA" w:eastAsia="zh-CN"/>
+          <w:lang w:val="en-CA" w:eastAsia="en-CA"/>
         </w:rPr>
         <mc:AlternateContent>
           <mc:Choice Requires="wps">
@@ -4957,7 +4963,7 @@
         <w:rPr>
           <w:noProof/>
           <w:color w:val="FF0000"/>
-          <w:lang w:val="en-CA" w:eastAsia="zh-CN"/>
+          <w:lang w:val="en-CA" w:eastAsia="en-CA"/>
         </w:rPr>
         <mc:AlternateContent>
           <mc:Choice Requires="wps">
@@ -5032,7 +5038,7 @@
         <w:rPr>
           <w:noProof/>
           <w:color w:val="FF0000"/>
-          <w:lang w:val="en-CA" w:eastAsia="zh-CN"/>
+          <w:lang w:val="en-CA" w:eastAsia="en-CA"/>
         </w:rPr>
         <mc:AlternateContent>
           <mc:Choice Requires="wps">
@@ -5107,7 +5113,7 @@
         <w:rPr>
           <w:noProof/>
           <w:color w:val="FF0000"/>
-          <w:lang w:val="en-CA" w:eastAsia="zh-CN"/>
+          <w:lang w:val="en-CA" w:eastAsia="en-CA"/>
         </w:rPr>
         <mc:AlternateContent>
           <mc:Choice Requires="wps">
@@ -5182,7 +5188,7 @@
         <w:rPr>
           <w:noProof/>
           <w:color w:val="FF0000"/>
-          <w:lang w:val="en-CA" w:eastAsia="zh-CN"/>
+          <w:lang w:val="en-CA" w:eastAsia="en-CA"/>
         </w:rPr>
         <mc:AlternateContent>
           <mc:Choice Requires="wps">
@@ -5257,7 +5263,7 @@
         <w:rPr>
           <w:noProof/>
           <w:color w:val="FF0000"/>
-          <w:lang w:val="en-CA" w:eastAsia="zh-CN"/>
+          <w:lang w:val="en-CA" w:eastAsia="en-CA"/>
         </w:rPr>
         <mc:AlternateContent>
           <mc:Choice Requires="wps">
@@ -5332,7 +5338,7 @@
         <w:rPr>
           <w:noProof/>
           <w:color w:val="FF0000"/>
-          <w:lang w:val="en-CA" w:eastAsia="zh-CN"/>
+          <w:lang w:val="en-CA" w:eastAsia="en-CA"/>
         </w:rPr>
         <mc:AlternateContent>
           <mc:Choice Requires="wps">
@@ -5407,7 +5413,7 @@
         <w:rPr>
           <w:noProof/>
           <w:color w:val="FF0000"/>
-          <w:lang w:val="en-CA" w:eastAsia="zh-CN"/>
+          <w:lang w:val="en-CA" w:eastAsia="en-CA"/>
         </w:rPr>
         <mc:AlternateContent>
           <mc:Choice Requires="wps">
@@ -5481,7 +5487,7 @@
       <w:r>
         <w:rPr>
           <w:noProof/>
-          <w:lang w:val="en-CA" w:eastAsia="zh-CN"/>
+          <w:lang w:val="en-CA" w:eastAsia="en-CA"/>
         </w:rPr>
         <mc:AlternateContent>
           <mc:Choice Requires="wps">
@@ -5591,7 +5597,7 @@
       <w:r>
         <w:rPr>
           <w:noProof/>
-          <w:lang w:val="en-CA" w:eastAsia="zh-CN"/>
+          <w:lang w:val="en-CA" w:eastAsia="en-CA"/>
         </w:rPr>
         <mc:AlternateContent>
           <mc:Choice Requires="wps">
@@ -5697,7 +5703,7 @@
       <w:r>
         <w:rPr>
           <w:noProof/>
-          <w:lang w:val="en-CA" w:eastAsia="zh-CN"/>
+          <w:lang w:val="en-CA" w:eastAsia="en-CA"/>
         </w:rPr>
         <mc:AlternateContent>
           <mc:Choice Requires="wps">
@@ -5803,7 +5809,7 @@
       <w:r>
         <w:rPr>
           <w:noProof/>
-          <w:lang w:val="en-CA" w:eastAsia="zh-CN"/>
+          <w:lang w:val="en-CA" w:eastAsia="en-CA"/>
         </w:rPr>
         <mc:AlternateContent>
           <mc:Choice Requires="wps">
@@ -5909,7 +5915,7 @@
       <w:r>
         <w:rPr>
           <w:noProof/>
-          <w:lang w:val="en-CA" w:eastAsia="zh-CN"/>
+          <w:lang w:val="en-CA" w:eastAsia="en-CA"/>
         </w:rPr>
         <mc:AlternateContent>
           <mc:Choice Requires="wps">
@@ -6015,7 +6021,7 @@
       <w:r>
         <w:rPr>
           <w:noProof/>
-          <w:lang w:val="en-CA" w:eastAsia="zh-CN"/>
+          <w:lang w:val="en-CA" w:eastAsia="en-CA"/>
         </w:rPr>
         <mc:AlternateContent>
           <mc:Choice Requires="wps">
@@ -6121,7 +6127,7 @@
       <w:r>
         <w:rPr>
           <w:noProof/>
-          <w:lang w:val="en-CA" w:eastAsia="zh-CN"/>
+          <w:lang w:val="en-CA" w:eastAsia="en-CA"/>
         </w:rPr>
         <mc:AlternateContent>
           <mc:Choice Requires="wps">
@@ -6197,7 +6203,7 @@
       <w:r>
         <w:rPr>
           <w:noProof/>
-          <w:lang w:val="en-CA" w:eastAsia="zh-CN"/>
+          <w:lang w:val="en-CA" w:eastAsia="en-CA"/>
         </w:rPr>
         <mc:AlternateContent>
           <mc:Choice Requires="wps">
@@ -6273,7 +6279,7 @@
       <w:r>
         <w:rPr>
           <w:noProof/>
-          <w:lang w:val="en-CA" w:eastAsia="zh-CN"/>
+          <w:lang w:val="en-CA" w:eastAsia="en-CA"/>
         </w:rPr>
         <mc:AlternateContent>
           <mc:Choice Requires="wps">
@@ -6349,7 +6355,7 @@
       <w:r>
         <w:rPr>
           <w:noProof/>
-          <w:lang w:val="en-CA" w:eastAsia="zh-CN"/>
+          <w:lang w:val="en-CA" w:eastAsia="en-CA"/>
         </w:rPr>
         <mc:AlternateContent>
           <mc:Choice Requires="wps">
@@ -6425,7 +6431,7 @@
       <w:r>
         <w:rPr>
           <w:noProof/>
-          <w:lang w:val="en-CA" w:eastAsia="zh-CN"/>
+          <w:lang w:val="en-CA" w:eastAsia="en-CA"/>
         </w:rPr>
         <mc:AlternateContent>
           <mc:Choice Requires="wps">
@@ -6501,7 +6507,7 @@
       <w:r>
         <w:rPr>
           <w:noProof/>
-          <w:lang w:val="en-CA" w:eastAsia="zh-CN"/>
+          <w:lang w:val="en-CA" w:eastAsia="en-CA"/>
         </w:rPr>
         <mc:AlternateContent>
           <mc:Choice Requires="wps">
@@ -6577,7 +6583,7 @@
       <w:r>
         <w:rPr>
           <w:noProof/>
-          <w:lang w:val="en-CA" w:eastAsia="zh-CN"/>
+          <w:lang w:val="en-CA" w:eastAsia="en-CA"/>
         </w:rPr>
         <mc:AlternateContent>
           <mc:Choice Requires="wps">
@@ -6653,7 +6659,7 @@
       <w:r>
         <w:rPr>
           <w:noProof/>
-          <w:lang w:val="en-CA" w:eastAsia="zh-CN"/>
+          <w:lang w:val="en-CA" w:eastAsia="en-CA"/>
         </w:rPr>
         <mc:AlternateContent>
           <mc:Choice Requires="wps">
@@ -6729,7 +6735,7 @@
       <w:r>
         <w:rPr>
           <w:noProof/>
-          <w:lang w:val="en-CA" w:eastAsia="zh-CN"/>
+          <w:lang w:val="en-CA" w:eastAsia="en-CA"/>
         </w:rPr>
         <mc:AlternateContent>
           <mc:Choice Requires="wps">
@@ -6805,7 +6811,7 @@
       <w:r>
         <w:rPr>
           <w:noProof/>
-          <w:lang w:val="en-CA" w:eastAsia="zh-CN"/>
+          <w:lang w:val="en-CA" w:eastAsia="en-CA"/>
         </w:rPr>
         <mc:AlternateContent>
           <mc:Choice Requires="wps">
@@ -11590,7 +11596,21 @@
         <w:rPr>
           <w:rFonts w:eastAsiaTheme="minorEastAsia"/>
         </w:rPr>
-        <w:t xml:space="preserve">have 2 possible solutions because of </w:t>
+        <w:t>have 2 possible so</w:t>
+      </w:r>
+      <w:proofErr w:type="spellStart"/>
+      <w:r>
+        <w:rPr>
+          <w:rFonts w:eastAsiaTheme="minorEastAsia"/>
+        </w:rPr>
+        <w:t>lutions</w:t>
+      </w:r>
+      <w:proofErr w:type="spellEnd"/>
+      <w:r>
+        <w:rPr>
+          <w:rFonts w:eastAsiaTheme="minorEastAsia"/>
+        </w:rPr>
+        <w:t xml:space="preserve"> because of </w:t>
       </w:r>
       <m:oMath>
         <m:sSub>
@@ -15391,7 +15411,11 @@
         <w:t>0</w:t>
       </w:r>
       <w:r>
-        <w:t xml:space="preserve"> and V</w:t>
+        <w:t xml:space="preserve"> and </w:t>
+      </w:r>
+      <w:proofErr w:type="spellStart"/>
+      <w:r>
+        <w:t>V</w:t>
       </w:r>
       <w:r>
         <w:rPr>
@@ -15399,6 +15423,7 @@
         </w:rPr>
         <w:t>f</w:t>
       </w:r>
+      <w:proofErr w:type="spellEnd"/>
       <w:r>
         <w:t xml:space="preserve"> at each point:</w:t>
       </w:r>
@@ -17226,7 +17251,11 @@
     <w:p/>
     <w:p>
       <w:r>
-        <w:t>We scale t</w:t>
+        <w:t xml:space="preserve">We scale </w:t>
+      </w:r>
+      <w:proofErr w:type="spellStart"/>
+      <w:r>
+        <w:t>t</w:t>
       </w:r>
       <w:r>
         <w:rPr>
@@ -17234,6 +17263,7 @@
         </w:rPr>
         <w:t>f</w:t>
       </w:r>
+      <w:proofErr w:type="spellEnd"/>
       <w:r>
         <w:t xml:space="preserve"> </w:t>
       </w:r>
@@ -17876,13 +17906,24 @@
     </w:p>
     <w:p>
       <w:r>
-        <w:t>At each sample time t</w:t>
+        <w:t xml:space="preserve">At each sample time </w:t>
+      </w:r>
+      <w:proofErr w:type="spellStart"/>
+      <w:r>
+        <w:t>t</w:t>
       </w:r>
       <w:r>
         <w:rPr>
           <w:vertAlign w:val="subscript"/>
         </w:rPr>
-        <w:t xml:space="preserve">x </w:t>
+        <w:t>x</w:t>
+      </w:r>
+      <w:proofErr w:type="spellEnd"/>
+      <w:r>
+        <w:rPr>
+          <w:vertAlign w:val="subscript"/>
+        </w:rPr>
+        <w:t xml:space="preserve"> </w:t>
       </w:r>
     </w:p>
     <w:p>
@@ -18967,6 +19008,24 @@
       </w:r>
       <w:bookmarkEnd w:id="10"/>
     </w:p>
+    <w:p/>
+    <w:p>
+      <w:r>
+        <w:t>In order to derive the force-acceleration and the torque-angular acceleration formulas, we used the outwards and inwards Newton-Euler equations as detailed in equ</w:t>
+      </w:r>
+      <w:r>
+        <w:t>ations 6.45-6.53 of the textbook. In order to account for the prismatic joint, we also added a term containing the linear velocity and acceleration into equation 6.47.</w:t>
+      </w:r>
+    </w:p>
+    <w:p>
+      <w:r>
+        <w:t xml:space="preserve">We used MATLAB to multiply our matrices and vectors together in order to form our set of formulae. It takes as inputs the rotation matrices for each frame, the current orientations and velocities, the desired accelerations, the masses of each joint, and the moments of inertia of each joint. The torque polynomials below were found </w:t>
+      </w:r>
+      <w:r>
+        <w:t>using this MATLAB program.</w:t>
+      </w:r>
+    </w:p>
+    <w:p/>
     <w:p>
       <w:pPr>
         <w:rPr>
@@ -19106,148 +19165,8 @@
       </w:r>
     </w:p>
     <w:p>
-      <w:pPr>
-        <w:ind w:left="720"/>
-      </w:pPr>
-      <w:r>
-        <w:rPr>
-          <w:b/>
-        </w:rPr>
-        <w:t>M[0][0]</w:t>
-      </w:r>
-      <w:r>
-        <w:t xml:space="preserve"> = </w:t>
-      </w:r>
-      <w:r>
-        <w:t>M2*(l3*l3)+M4*(l9*l9)+M4*l9*(l9+cos(theta4)*(l4+l3*cos(theta2))+</w:t>
-      </w:r>
-      <w:r>
-        <w:t xml:space="preserve"> </w:t>
-      </w:r>
-      <w:r>
-        <w:t>l3*sin(theta2)*sin(theta4))+M3*l4*(l4+l3*cos(theta2))</w:t>
-      </w:r>
-    </w:p>
-    <w:p>
-      <w:pPr>
-        <w:rPr>
-          <w:b/>
-        </w:rPr>
-      </w:pPr>
-      <w:r>
-        <w:tab/>
-      </w:r>
-      <w:r>
-        <w:rPr>
-          <w:b/>
-        </w:rPr>
-        <w:t>M[0][</w:t>
-      </w:r>
-      <w:r>
-        <w:rPr>
-          <w:b/>
-        </w:rPr>
-        <w:t>1</w:t>
-      </w:r>
-      <w:r>
-        <w:rPr>
-          <w:b/>
-        </w:rPr>
-        <w:t>]</w:t>
-      </w:r>
-      <w:r>
-        <w:rPr>
-          <w:b/>
-        </w:rPr>
-        <w:t xml:space="preserve"> </w:t>
-      </w:r>
-      <w:r>
-        <w:t>=</w:t>
-      </w:r>
-      <w:r>
-        <w:rPr>
-          <w:b/>
-        </w:rPr>
-        <w:t xml:space="preserve"> </w:t>
-      </w:r>
-      <w:r>
-        <w:t>M3*(l4*l4)+M4*(l9*l9)+M4*l9*(l9+l4*cos(theta4))</w:t>
-      </w:r>
-    </w:p>
-    <w:p>
-      <w:r>
-        <w:rPr>
-          <w:b/>
-        </w:rPr>
-        <w:tab/>
-      </w:r>
-      <w:r>
-        <w:rPr>
-          <w:b/>
-        </w:rPr>
-        <w:t>M[0][</w:t>
-      </w:r>
-      <w:r>
-        <w:rPr>
-          <w:b/>
-        </w:rPr>
-        <w:t>2</w:t>
-      </w:r>
-      <w:r>
-        <w:rPr>
-          <w:b/>
-        </w:rPr>
-        <w:t>]</w:t>
-      </w:r>
-      <w:r>
-        <w:rPr>
-          <w:b/>
-        </w:rPr>
-        <w:t xml:space="preserve"> </w:t>
-      </w:r>
-      <w:r>
-        <w:t>=</w:t>
-      </w:r>
-      <w:r>
-        <w:t xml:space="preserve"> 0</w:t>
-      </w:r>
-    </w:p>
-    <w:p>
-      <w:r>
-        <w:tab/>
-      </w:r>
-      <w:r>
-        <w:rPr>
-          <w:b/>
-        </w:rPr>
-        <w:t>M[0][</w:t>
-      </w:r>
-      <w:r>
-        <w:rPr>
-          <w:b/>
-        </w:rPr>
-        <w:t>3</w:t>
-      </w:r>
-      <w:r>
-        <w:rPr>
-          <w:b/>
-        </w:rPr>
-        <w:t>]</w:t>
-      </w:r>
-      <w:r>
-        <w:rPr>
-          <w:b/>
-        </w:rPr>
-        <w:t xml:space="preserve"> </w:t>
-      </w:r>
-      <w:r>
-        <w:t>=</w:t>
-      </w:r>
-      <w:r>
-        <w:t xml:space="preserve"> -M4*(l9*l9)</w:t>
-      </w:r>
-      <w:r>
-        <w:t>*2.0</w:t>
+      <w:r>
+        <w:t>Once we found the torque and force polynomials, we could find the closed form inverse dynamics solutions for the acceleration, to calculate the acceleration due to torque at each joint. The Mass matrixes, G vector, and V vector found via MATLAB are shown below.</w:t>
       </w:r>
     </w:p>
     <w:p>
@@ -19258,6 +19177,152 @@
         <w:rPr>
           <w:b/>
         </w:rPr>
+        <w:t>M[0][0]</w:t>
+      </w:r>
+      <w:r>
+        <w:t xml:space="preserve"> = </w:t>
+      </w:r>
+      <w:r>
+        <w:t>M2*(l3*l3)+M4*(l9*l9)+M4*l9*(l9+cos(theta4)*(l4+l3*cos(theta2))+</w:t>
+      </w:r>
+      <w:r>
+        <w:t xml:space="preserve"> </w:t>
+      </w:r>
+      <w:r>
+        <w:t>l3*sin(theta2)*sin(theta4))+M3*l4*(l4+l3*cos(theta2))</w:t>
+      </w:r>
+    </w:p>
+    <w:p>
+      <w:pPr>
+        <w:rPr>
+          <w:b/>
+        </w:rPr>
+      </w:pPr>
+      <w:r>
+        <w:tab/>
+      </w:r>
+      <w:r>
+        <w:rPr>
+          <w:b/>
+        </w:rPr>
+        <w:t>M[0][</w:t>
+      </w:r>
+      <w:r>
+        <w:rPr>
+          <w:b/>
+        </w:rPr>
+        <w:t>1</w:t>
+      </w:r>
+      <w:r>
+        <w:rPr>
+          <w:b/>
+        </w:rPr>
+        <w:t>]</w:t>
+      </w:r>
+      <w:r>
+        <w:rPr>
+          <w:b/>
+        </w:rPr>
+        <w:t xml:space="preserve"> </w:t>
+      </w:r>
+      <w:r>
+        <w:t>=</w:t>
+      </w:r>
+      <w:r>
+        <w:rPr>
+          <w:b/>
+        </w:rPr>
+        <w:t xml:space="preserve"> </w:t>
+      </w:r>
+      <w:r>
+        <w:t>M3*(l4*l4)+M4*(l9*l9)+M4*l9*(l9+l4*cos(theta4))</w:t>
+      </w:r>
+    </w:p>
+    <w:p>
+      <w:r>
+        <w:rPr>
+          <w:b/>
+        </w:rPr>
+        <w:lastRenderedPageBreak/>
+        <w:tab/>
+      </w:r>
+      <w:r>
+        <w:rPr>
+          <w:b/>
+        </w:rPr>
+        <w:t>M[0][</w:t>
+      </w:r>
+      <w:r>
+        <w:rPr>
+          <w:b/>
+        </w:rPr>
+        <w:t>2</w:t>
+      </w:r>
+      <w:r>
+        <w:rPr>
+          <w:b/>
+        </w:rPr>
+        <w:t>]</w:t>
+      </w:r>
+      <w:r>
+        <w:rPr>
+          <w:b/>
+        </w:rPr>
+        <w:t xml:space="preserve"> </w:t>
+      </w:r>
+      <w:r>
+        <w:t>=</w:t>
+      </w:r>
+      <w:r>
+        <w:t xml:space="preserve"> 0</w:t>
+      </w:r>
+    </w:p>
+    <w:p>
+      <w:r>
+        <w:tab/>
+      </w:r>
+      <w:r>
+        <w:rPr>
+          <w:b/>
+        </w:rPr>
+        <w:t>M[0][</w:t>
+      </w:r>
+      <w:r>
+        <w:rPr>
+          <w:b/>
+        </w:rPr>
+        <w:t>3</w:t>
+      </w:r>
+      <w:r>
+        <w:rPr>
+          <w:b/>
+        </w:rPr>
+        <w:t>]</w:t>
+      </w:r>
+      <w:r>
+        <w:rPr>
+          <w:b/>
+        </w:rPr>
+        <w:t xml:space="preserve"> </w:t>
+      </w:r>
+      <w:r>
+        <w:t>=</w:t>
+      </w:r>
+      <w:r>
+        <w:t xml:space="preserve"> -M4*(l9*l9)</w:t>
+      </w:r>
+      <w:r>
+        <w:t>*2.0</w:t>
+      </w:r>
+    </w:p>
+    <w:p>
+      <w:pPr>
+        <w:ind w:left="720"/>
+      </w:pPr>
+      <w:r>
+        <w:rPr>
+          <w:b/>
+        </w:rPr>
         <w:t>M[</w:t>
       </w:r>
       <w:r>
@@ -19605,7 +19670,6 @@
         <w:rPr>
           <w:b/>
         </w:rPr>
-        <w:lastRenderedPageBreak/>
         <w:t>M[</w:t>
       </w:r>
       <w:r>
@@ -20023,6 +20087,7 @@
         <w:t>l3*(thetadot1*thetadot1)*cos(theta2))-l3*(thetadot1*thetadot1)*cos(theta4)*sin(theta2))</w:t>
       </w:r>
     </w:p>
+    <w:p/>
     <w:p>
       <w:pPr>
         <w:rPr>
@@ -20035,6 +20100,7 @@
           <w:b/>
           <w:sz w:val="24"/>
         </w:rPr>
+        <w:lastRenderedPageBreak/>
         <w:t xml:space="preserve">(5) Calculating the real-time acceleration, velocity and position </w:t>
       </w:r>
     </w:p>
@@ -20053,7 +20119,17 @@
           <w:noProof/>
           <w:lang w:val="en-CA" w:eastAsia="zh-CN"/>
         </w:rPr>
-        <w:t>Accecleratio</w:t>
+        <w:t>Acce</w:t>
+      </w:r>
+      <w:bookmarkStart w:id="11" w:name="_GoBack"/>
+      <w:bookmarkEnd w:id="11"/>
+      <w:r>
+        <w:rPr>
+          <w:b/>
+          <w:noProof/>
+          <w:lang w:val="en-CA" w:eastAsia="zh-CN"/>
+        </w:rPr>
+        <w:t>leratio</w:t>
       </w:r>
       <w:r>
         <w:rPr>
@@ -20071,7 +20147,7 @@
       <w:r>
         <w:rPr>
           <w:noProof/>
-          <w:lang w:val="en-CA" w:eastAsia="zh-CN"/>
+          <w:lang w:val="en-CA" w:eastAsia="en-CA"/>
         </w:rPr>
         <w:drawing>
           <wp:inline distT="0" distB="0" distL="0" distR="0" wp14:anchorId="02200800" wp14:editId="0FF8329D">
@@ -20131,7 +20207,7 @@
       <w:r>
         <w:rPr>
           <w:noProof/>
-          <w:lang w:val="en-CA" w:eastAsia="zh-CN"/>
+          <w:lang w:val="en-CA" w:eastAsia="en-CA"/>
         </w:rPr>
         <w:drawing>
           <wp:inline distT="0" distB="0" distL="0" distR="0" wp14:anchorId="7FAA9698" wp14:editId="410CA149">
@@ -20197,7 +20273,7 @@
       <w:r>
         <w:rPr>
           <w:noProof/>
-          <w:lang w:val="en-CA" w:eastAsia="zh-CN"/>
+          <w:lang w:val="en-CA" w:eastAsia="en-CA"/>
         </w:rPr>
         <w:drawing>
           <wp:inline distT="0" distB="0" distL="0" distR="0" wp14:anchorId="1A7E956E" wp14:editId="0A69E2E1">
@@ -20240,15 +20316,14 @@
       <w:pPr>
         <w:pStyle w:val="Heading2"/>
       </w:pPr>
-      <w:bookmarkStart w:id="11" w:name="_Toc479545568"/>
-      <w:r>
-        <w:lastRenderedPageBreak/>
+      <w:bookmarkStart w:id="12" w:name="_Toc479545568"/>
+      <w:r>
         <w:t>2. Control system</w:t>
       </w:r>
       <w:r>
         <w:t xml:space="preserve"> and calculations</w:t>
       </w:r>
-      <w:bookmarkEnd w:id="11"/>
+      <w:bookmarkEnd w:id="12"/>
     </w:p>
     <w:p>
       <w:r>
@@ -20258,7 +20333,13 @@
         <w:t>system,</w:t>
       </w:r>
       <w:r>
-        <w:t xml:space="preserve"> we had the following design</w:t>
+        <w:t xml:space="preserve"> we </w:t>
+      </w:r>
+      <w:r>
+        <w:t>used</w:t>
+      </w:r>
+      <w:r>
+        <w:t xml:space="preserve"> the following design</w:t>
       </w:r>
       <w:r>
         <w:t>:</w:t>
@@ -20268,7 +20349,7 @@
       <w:r>
         <w:rPr>
           <w:noProof/>
-          <w:lang w:val="en-CA" w:eastAsia="zh-CN"/>
+          <w:lang w:val="en-CA" w:eastAsia="en-CA"/>
         </w:rPr>
         <mc:AlternateContent>
           <mc:Choice Requires="wpc">
@@ -20494,9 +20575,11 @@
                               <w:pPr>
                                 <w:jc w:val="center"/>
                               </w:pPr>
+                              <w:proofErr w:type="spellStart"/>
                               <w:r>
                                 <w:t>Kp</w:t>
                               </w:r>
+                              <w:proofErr w:type="spellEnd"/>
                             </w:p>
                           </w:txbxContent>
                         </wps:txbx>
@@ -20541,9 +20624,11 @@
                               <w:pPr>
                                 <w:jc w:val="center"/>
                               </w:pPr>
+                              <w:proofErr w:type="spellStart"/>
                               <w:r>
                                 <w:t>kv</w:t>
                               </w:r>
+                              <w:proofErr w:type="spellEnd"/>
                             </w:p>
                           </w:txbxContent>
                         </wps:txbx>
@@ -22266,11 +22351,9 @@
                         <w:pPr>
                           <w:jc w:val="center"/>
                         </w:pPr>
-                        <w:proofErr w:type="gramStart"/>
                         <w:r>
                           <w:t>M(</w:t>
                         </w:r>
-                        <w:proofErr w:type="gramEnd"/>
                         <m:oMath>
                           <m:r>
                             <w:rPr>
@@ -22871,40 +22954,95 @@
       <w:r>
         <w:t xml:space="preserve">Figure </w:t>
       </w:r>
-      <w:r>
-        <w:fldChar w:fldCharType="begin"/>
-      </w:r>
-      <w:r>
-        <w:instrText xml:space="preserve"> SEQ Figure \* ARABIC </w:instrText>
-      </w:r>
-      <w:r>
-        <w:fldChar w:fldCharType="separate"/>
-      </w:r>
-      <w:r>
-        <w:rPr>
-          <w:noProof/>
-        </w:rPr>
-        <w:t>1</w:t>
-      </w:r>
-      <w:r>
-        <w:rPr>
-          <w:noProof/>
-        </w:rPr>
-        <w:fldChar w:fldCharType="end"/>
-      </w:r>
+      <w:fldSimple w:instr=" SEQ Figure \* ARABIC ">
+        <w:r>
+          <w:rPr>
+            <w:noProof/>
+          </w:rPr>
+          <w:t>1</w:t>
+        </w:r>
+      </w:fldSimple>
       <w:r>
         <w:t xml:space="preserve"> Rough Control System Diagram</w:t>
       </w:r>
     </w:p>
     <w:p>
       <w:r>
-        <w:t xml:space="preserve">It was designed such that it followed the partitioned trajectory model as described in the class notes. </w:t>
-      </w:r>
-      <w:r>
-        <w:t>The Kp values were given to us in the assignment to be the following: 174, 110, 40, and 20. This was for joints 1 to 4 respectively. Now to have the system be critically damped we required that the kv be equal to 2*sqrt(kp). Calculating this we got 26.5, 10.5, 12.65, and 9 for joints 1 to 4 kv values respectively.  Now this controller was intended to run for 10ms for each desired position</w:t>
-      </w:r>
-      <w:r>
-        <w:t xml:space="preserve"> entered and it would call the si</w:t>
+        <w:t xml:space="preserve">It was designed </w:t>
+      </w:r>
+      <w:r>
+        <w:t>to follow</w:t>
+      </w:r>
+      <w:r>
+        <w:t xml:space="preserve"> the partitioned trajectory model as described in the class notes. </w:t>
+      </w:r>
+      <w:r>
+        <w:t xml:space="preserve">The </w:t>
+      </w:r>
+      <w:proofErr w:type="spellStart"/>
+      <w:r>
+        <w:t>Kp</w:t>
+      </w:r>
+      <w:proofErr w:type="spellEnd"/>
+      <w:r>
+        <w:t xml:space="preserve"> values were given </w:t>
+      </w:r>
+      <w:r>
+        <w:t>to be</w:t>
+      </w:r>
+      <w:r>
+        <w:t>: 174, 110, 40, and 20</w:t>
+      </w:r>
+      <w:r>
+        <w:t xml:space="preserve"> </w:t>
+      </w:r>
+      <w:r>
+        <w:t xml:space="preserve"> for joints 1 to 4 respectively. </w:t>
+      </w:r>
+      <w:r>
+        <w:t xml:space="preserve">To </w:t>
+      </w:r>
+      <w:r>
+        <w:t xml:space="preserve">have the system </w:t>
+      </w:r>
+      <w:r>
+        <w:t>be critically damped we required</w:t>
+      </w:r>
+      <w:r>
+        <w:t xml:space="preserve"> that the </w:t>
+      </w:r>
+      <w:proofErr w:type="spellStart"/>
+      <w:r>
+        <w:t>kv</w:t>
+      </w:r>
+      <w:proofErr w:type="spellEnd"/>
+      <w:r>
+        <w:t xml:space="preserve"> be equal to 2*sqrt(</w:t>
+      </w:r>
+      <w:proofErr w:type="spellStart"/>
+      <w:r>
+        <w:t>kp</w:t>
+      </w:r>
+      <w:proofErr w:type="spellEnd"/>
+      <w:r>
+        <w:t>). Calculating this we got 26.5, 10.5, 12.65, and 9 for joints 1 to</w:t>
+      </w:r>
+      <w:r>
+        <w:t xml:space="preserve"> 4 </w:t>
+      </w:r>
+      <w:proofErr w:type="spellStart"/>
+      <w:r>
+        <w:t>kv</w:t>
+      </w:r>
+      <w:proofErr w:type="spellEnd"/>
+      <w:r>
+        <w:t xml:space="preserve"> values respectively.  T</w:t>
+      </w:r>
+      <w:r>
+        <w:t>his controller was intended to run for 10ms for each desired position</w:t>
+      </w:r>
+      <w:r>
+        <w:t xml:space="preserve"> entered and call the si</w:t>
       </w:r>
       <w:r>
         <w:t xml:space="preserve">mulator every 2ms to simulate the applied torque to the robot.  </w:t>
@@ -22914,11 +23052,12 @@
       <w:pPr>
         <w:pStyle w:val="Heading2"/>
       </w:pPr>
-      <w:bookmarkStart w:id="12" w:name="_Toc479545569"/>
-      <w:r>
+      <w:bookmarkStart w:id="13" w:name="_Toc479545569"/>
+      <w:r>
+        <w:lastRenderedPageBreak/>
         <w:t>3. Overall system architecture</w:t>
       </w:r>
-      <w:bookmarkEnd w:id="12"/>
+      <w:bookmarkEnd w:id="13"/>
     </w:p>
     <w:p>
       <w:pPr>
@@ -22927,7 +23066,7 @@
       <w:r>
         <w:rPr>
           <w:noProof/>
-          <w:lang w:val="en-CA" w:eastAsia="zh-CN"/>
+          <w:lang w:val="en-CA" w:eastAsia="en-CA"/>
         </w:rPr>
         <mc:AlternateContent>
           <mc:Choice Requires="wpc">
@@ -22978,8 +23117,13 @@
                               <w:pPr>
                                 <w:jc w:val="center"/>
                               </w:pPr>
+                              <w:proofErr w:type="spellStart"/>
                               <w:r>
-                                <w:t>Inv kin</w:t>
+                                <w:t>Inv</w:t>
+                              </w:r>
+                              <w:proofErr w:type="spellEnd"/>
+                              <w:r>
+                                <w:t xml:space="preserve"> kin</w:t>
                               </w:r>
                             </w:p>
                           </w:txbxContent>
@@ -23027,13 +23171,23 @@
                                 <w:spacing w:before="0" w:beforeAutospacing="0" w:after="160" w:afterAutospacing="0" w:line="256" w:lineRule="auto"/>
                                 <w:jc w:val="center"/>
                               </w:pPr>
+                              <w:proofErr w:type="spellStart"/>
                               <w:r>
                                 <w:rPr>
                                   <w:rFonts w:eastAsia="SimSun"/>
                                   <w:sz w:val="22"/>
                                   <w:szCs w:val="22"/>
                                 </w:rPr>
-                                <w:t>Traj planner</w:t>
+                                <w:t>Traj</w:t>
+                              </w:r>
+                              <w:proofErr w:type="spellEnd"/>
+                              <w:r>
+                                <w:rPr>
+                                  <w:rFonts w:eastAsia="SimSun"/>
+                                  <w:sz w:val="22"/>
+                                  <w:szCs w:val="22"/>
+                                </w:rPr>
+                                <w:t xml:space="preserve"> planner</w:t>
                               </w:r>
                             </w:p>
                           </w:txbxContent>
@@ -23779,21 +23933,7 @@
                           <w:rPr>
                             <w:sz w:val="18"/>
                           </w:rPr>
-                          <w:t xml:space="preserve">Lasts: </w:t>
-                        </w:r>
-                        <w:proofErr w:type="gramStart"/>
-                        <w:r>
-                          <w:rPr>
-                            <w:sz w:val="18"/>
-                          </w:rPr>
-                          <w:t>according to</w:t>
-                        </w:r>
-                        <w:proofErr w:type="gramEnd"/>
-                        <w:r>
-                          <w:rPr>
-                            <w:sz w:val="18"/>
-                          </w:rPr>
-                          <w:t xml:space="preserve"> user settings</w:t>
+                          <w:t>Lasts: according to user settings</w:t>
                         </w:r>
                       </w:p>
                       <w:p>
@@ -23931,27 +24071,14 @@
       <w:r>
         <w:t xml:space="preserve">Figure </w:t>
       </w:r>
-      <w:r>
-        <w:fldChar w:fldCharType="begin"/>
-      </w:r>
-      <w:r>
-        <w:instrText xml:space="preserve"> SEQ Figure \* ARABIC </w:instrText>
-      </w:r>
-      <w:r>
-        <w:fldChar w:fldCharType="separate"/>
-      </w:r>
-      <w:r>
-        <w:rPr>
-          <w:noProof/>
-        </w:rPr>
-        <w:t>2</w:t>
-      </w:r>
-      <w:r>
-        <w:rPr>
-          <w:noProof/>
-        </w:rPr>
-        <w:fldChar w:fldCharType="end"/>
-      </w:r>
+      <w:fldSimple w:instr=" SEQ Figure \* ARABIC ">
+        <w:r>
+          <w:rPr>
+            <w:noProof/>
+          </w:rPr>
+          <w:t>2</w:t>
+        </w:r>
+      </w:fldSimple>
       <w:r>
         <w:t xml:space="preserve"> General architecture diagram</w:t>
       </w:r>
@@ -23963,7 +24090,7 @@
       <w:r>
         <w:br w:type="page"/>
       </w:r>
-      <w:bookmarkStart w:id="13" w:name="_Toc479545570"/>
+      <w:bookmarkStart w:id="14" w:name="_Toc479545570"/>
       <w:r>
         <w:lastRenderedPageBreak/>
         <w:t>Plots</w:t>
@@ -23971,7 +24098,7 @@
       <w:r>
         <w:t>:</w:t>
       </w:r>
-      <w:bookmarkEnd w:id="13"/>
+      <w:bookmarkEnd w:id="14"/>
     </w:p>
     <w:p>
       <w:pPr>
@@ -23981,11 +24108,11 @@
           <w:numId w:val="9"/>
         </w:numPr>
       </w:pPr>
-      <w:bookmarkStart w:id="14" w:name="_Toc479545571"/>
+      <w:bookmarkStart w:id="15" w:name="_Toc479545571"/>
       <w:r>
         <w:t>Part 2</w:t>
       </w:r>
-      <w:bookmarkEnd w:id="14"/>
+      <w:bookmarkEnd w:id="15"/>
     </w:p>
     <w:p>
       <w:r>
@@ -23996,7 +24123,7 @@
       <w:r>
         <w:rPr>
           <w:noProof/>
-          <w:lang w:val="en-CA" w:eastAsia="zh-CN"/>
+          <w:lang w:val="en-CA" w:eastAsia="en-CA"/>
         </w:rPr>
         <w:drawing>
           <wp:inline distT="0" distB="0" distL="0" distR="0" wp14:anchorId="21C8DEF3" wp14:editId="3E94AAA0">
@@ -24037,12 +24164,12 @@
       <w:r>
         <w:rPr>
           <w:noProof/>
-          <w:lang w:val="en-CA" w:eastAsia="zh-CN"/>
+          <w:lang w:val="en-CA" w:eastAsia="en-CA"/>
         </w:rPr>
         <w:drawing>
           <wp:inline distT="0" distB="0" distL="0" distR="0" wp14:anchorId="5F131E2E" wp14:editId="0540002C">
-            <wp:extent cx="2819400" cy="1653837"/>
-            <wp:effectExtent l="0" t="0" r="0" b="3810"/>
+            <wp:extent cx="2887980" cy="1694066"/>
+            <wp:effectExtent l="0" t="0" r="7620" b="1905"/>
             <wp:docPr id="2" name="Picture 2"/>
             <wp:cNvGraphicFramePr>
               <a:graphicFrameLocks xmlns:a="http://schemas.openxmlformats.org/drawingml/2006/main" noChangeAspect="1"/>
@@ -24063,7 +24190,7 @@
                   <pic:spPr>
                     <a:xfrm>
                       <a:off x="0" y="0"/>
-                      <a:ext cx="2843508" cy="1667979"/>
+                      <a:ext cx="2923711" cy="1715025"/>
                     </a:xfrm>
                     <a:prstGeom prst="rect">
                       <a:avLst/>
@@ -24080,7 +24207,7 @@
       <w:r>
         <w:rPr>
           <w:noProof/>
-          <w:lang w:val="en-CA" w:eastAsia="zh-CN"/>
+          <w:lang w:val="en-CA" w:eastAsia="en-CA"/>
         </w:rPr>
         <w:drawing>
           <wp:inline distT="0" distB="0" distL="0" distR="0" wp14:anchorId="62052615" wp14:editId="5DF39538">
@@ -24121,7 +24248,7 @@
       <w:r>
         <w:rPr>
           <w:noProof/>
-          <w:lang w:val="en-CA" w:eastAsia="zh-CN"/>
+          <w:lang w:val="en-CA" w:eastAsia="en-CA"/>
         </w:rPr>
         <w:drawing>
           <wp:inline distT="0" distB="0" distL="0" distR="0" wp14:anchorId="59F0187A" wp14:editId="542D2309">
@@ -24167,7 +24294,7 @@
       <w:r>
         <w:rPr>
           <w:noProof/>
-          <w:lang w:val="en-CA" w:eastAsia="zh-CN"/>
+          <w:lang w:val="en-CA" w:eastAsia="en-CA"/>
         </w:rPr>
         <w:drawing>
           <wp:inline distT="0" distB="0" distL="0" distR="0">
@@ -24244,12 +24371,12 @@
           <w:numId w:val="9"/>
         </w:numPr>
       </w:pPr>
-      <w:bookmarkStart w:id="15" w:name="_Toc479545572"/>
+      <w:bookmarkStart w:id="16" w:name="_Toc479545572"/>
       <w:r>
         <w:lastRenderedPageBreak/>
         <w:t>Part 3</w:t>
       </w:r>
-      <w:bookmarkEnd w:id="15"/>
+      <w:bookmarkEnd w:id="16"/>
       <w:r>
         <w:t xml:space="preserve"> </w:t>
       </w:r>
@@ -24266,7 +24393,7 @@
       <w:r>
         <w:rPr>
           <w:noProof/>
-          <w:lang w:val="en-CA" w:eastAsia="zh-CN"/>
+          <w:lang w:val="en-CA" w:eastAsia="en-CA"/>
         </w:rPr>
         <w:drawing>
           <wp:inline distT="0" distB="0" distL="0" distR="0" wp14:anchorId="6D5704A2" wp14:editId="070A42EB">
@@ -24309,7 +24436,7 @@
       <w:r>
         <w:rPr>
           <w:noProof/>
-          <w:lang w:val="en-CA" w:eastAsia="zh-CN"/>
+          <w:lang w:val="en-CA" w:eastAsia="en-CA"/>
         </w:rPr>
         <w:drawing>
           <wp:inline distT="0" distB="0" distL="0" distR="0" wp14:anchorId="4E31AEE6" wp14:editId="24D7C93E">
@@ -24352,7 +24479,7 @@
       <w:r>
         <w:rPr>
           <w:noProof/>
-          <w:lang w:val="en-CA" w:eastAsia="zh-CN"/>
+          <w:lang w:val="en-CA" w:eastAsia="en-CA"/>
         </w:rPr>
         <w:lastRenderedPageBreak/>
         <w:drawing>
@@ -24396,7 +24523,7 @@
       <w:r>
         <w:rPr>
           <w:noProof/>
-          <w:lang w:val="en-CA" w:eastAsia="zh-CN"/>
+          <w:lang w:val="en-CA" w:eastAsia="en-CA"/>
         </w:rPr>
         <w:drawing>
           <wp:inline distT="0" distB="0" distL="0" distR="0" wp14:anchorId="04BDD93C" wp14:editId="5FC17B9E">
@@ -24435,10 +24562,7 @@
         </w:drawing>
       </w:r>
     </w:p>
-    <w:p>
-      <w:bookmarkStart w:id="16" w:name="_GoBack"/>
-      <w:bookmarkEnd w:id="16"/>
-    </w:p>
+    <w:p/>
     <w:p>
       <w:pPr>
         <w:pStyle w:val="Heading1"/>
@@ -24448,10 +24572,7 @@
         <w:t>An</w:t>
       </w:r>
       <w:r>
-        <w:t>omalous</w:t>
-      </w:r>
-      <w:r>
-        <w:t xml:space="preserve"> </w:t>
+        <w:t xml:space="preserve">omalous </w:t>
       </w:r>
       <w:r>
         <w:t>Observations</w:t>
@@ -24466,13 +24587,7 @@
     </w:p>
     <w:p>
       <w:r>
-        <w:t xml:space="preserve">While the three other joints behaving fine, the joint 4 somehow gains </w:t>
-      </w:r>
-      <w:r>
-        <w:t>enormous</w:t>
-      </w:r>
-      <w:r>
-        <w:t xml:space="preserve"> acceleration. </w:t>
+        <w:t>While joints 1-3 seem to be functioning as expected, joint 4 experiences strange readings for the acceleration, position, and velocity. We were unable to determine the source of this error.</w:t>
       </w:r>
     </w:p>
     <w:p/>
@@ -24486,6 +24601,7 @@
         </w:rPr>
       </w:pPr>
       <w:r>
+        <w:lastRenderedPageBreak/>
         <w:br w:type="page"/>
       </w:r>
     </w:p>
@@ -24583,7 +24699,13 @@
         <w:t>Euler</w:t>
       </w:r>
       <w:r>
-        <w:t xml:space="preserve"> equations. He also wrote the plotting for the path and torques output from the </w:t>
+        <w:t xml:space="preserve"> equations. He also wrote the plotting </w:t>
+      </w:r>
+      <w:r>
+        <w:t xml:space="preserve">functions </w:t>
+      </w:r>
+      <w:r>
+        <w:t xml:space="preserve">for the path and torques output from the </w:t>
       </w:r>
       <w:r>
         <w:t>si</w:t>
@@ -24722,7 +24844,7 @@
 </file>
 
 <file path=word/numbering.xml><?xml version="1.0" encoding="utf-8"?>
-<w:numbering xmlns:wpc="http://schemas.microsoft.com/office/word/2010/wordprocessingCanvas" xmlns:cx="http://schemas.microsoft.com/office/drawing/2014/chartex" xmlns:cx1="http://schemas.microsoft.com/office/drawing/2015/9/8/chartex" xmlns:cx2="http://schemas.microsoft.com/office/drawing/2015/10/21/chartex" xmlns:cx3="http://schemas.microsoft.com/office/drawing/2016/5/9/chartex" xmlns:cx4="http://schemas.microsoft.com/office/drawing/2016/5/10/chartex" xmlns:cx5="http://schemas.microsoft.com/office/drawing/2016/5/11/chartex" xmlns:mc="http://schemas.openxmlformats.org/markup-compatibility/2006" xmlns:o="urn:schemas-microsoft-com:office:office" xmlns:r="http://schemas.openxmlformats.org/officeDocument/2006/relationships" xmlns:m="http://schemas.openxmlformats.org/officeDocument/2006/math" xmlns:v="urn:schemas-microsoft-com:vml" xmlns:wp14="http://schemas.microsoft.com/office/word/2010/wordprocessingDrawing" xmlns:wp="http://schemas.openxmlformats.org/drawingml/2006/wordprocessingDrawing" xmlns:w10="urn:schemas-microsoft-com:office:word" xmlns:w="http://schemas.openxmlformats.org/wordprocessingml/2006/main" xmlns:w14="http://schemas.microsoft.com/office/word/2010/wordml" xmlns:w15="http://schemas.microsoft.com/office/word/2012/wordml" xmlns:w16se="http://schemas.microsoft.com/office/word/2015/wordml/symex" xmlns:wpg="http://schemas.microsoft.com/office/word/2010/wordprocessingGroup" xmlns:wpi="http://schemas.microsoft.com/office/word/2010/wordprocessingInk" xmlns:wne="http://schemas.microsoft.com/office/word/2006/wordml" xmlns:wps="http://schemas.microsoft.com/office/word/2010/wordprocessingShape" mc:Ignorable="w14 w15 w16se wp14">
+<w:numbering xmlns:wpc="http://schemas.microsoft.com/office/word/2010/wordprocessingCanvas" xmlns:cx="http://schemas.microsoft.com/office/drawing/2014/chartex" xmlns:cx1="http://schemas.microsoft.com/office/drawing/2015/9/8/chartex" xmlns:cx2="http://schemas.microsoft.com/office/drawing/2015/10/21/chartex" xmlns:cx3="http://schemas.microsoft.com/office/drawing/2016/5/9/chartex" xmlns:cx4="http://schemas.microsoft.com/office/drawing/2016/5/10/chartex" xmlns:cx5="http://schemas.microsoft.com/office/drawing/2016/5/11/chartex" xmlns:cx6="http://schemas.microsoft.com/office/drawing/2016/5/12/chartex" xmlns:cx7="http://schemas.microsoft.com/office/drawing/2016/5/13/chartex" xmlns:cx8="http://schemas.microsoft.com/office/drawing/2016/5/14/chartex" xmlns:mc="http://schemas.openxmlformats.org/markup-compatibility/2006" xmlns:o="urn:schemas-microsoft-com:office:office" xmlns:r="http://schemas.openxmlformats.org/officeDocument/2006/relationships" xmlns:m="http://schemas.openxmlformats.org/officeDocument/2006/math" xmlns:v="urn:schemas-microsoft-com:vml" xmlns:wp14="http://schemas.microsoft.com/office/word/2010/wordprocessingDrawing" xmlns:wp="http://schemas.openxmlformats.org/drawingml/2006/wordprocessingDrawing" xmlns:w10="urn:schemas-microsoft-com:office:word" xmlns:w="http://schemas.openxmlformats.org/wordprocessingml/2006/main" xmlns:w14="http://schemas.microsoft.com/office/word/2010/wordml" xmlns:w15="http://schemas.microsoft.com/office/word/2012/wordml" xmlns:w16se="http://schemas.microsoft.com/office/word/2015/wordml/symex" xmlns:wpg="http://schemas.microsoft.com/office/word/2010/wordprocessingGroup" xmlns:wpi="http://schemas.microsoft.com/office/word/2010/wordprocessingInk" xmlns:wne="http://schemas.microsoft.com/office/word/2006/wordml" xmlns:wps="http://schemas.microsoft.com/office/word/2010/wordprocessingShape" mc:Ignorable="w14 w15 w16se wp14">
   <w:abstractNum w:abstractNumId="0" w15:restartNumberingAfterBreak="0">
     <w:nsid w:val="1F7A5478"/>
     <w:multiLevelType w:val="hybridMultilevel"/>
@@ -26571,7 +26693,7 @@
 </file>
 
 <file path=customXml/itemProps1.xml><?xml version="1.0" encoding="utf-8"?>
-<ds:datastoreItem xmlns:ds="http://schemas.openxmlformats.org/officeDocument/2006/customXml" ds:itemID="{9FBAB24D-8042-4A6E-AC52-2F50AD8273FB}">
+<ds:datastoreItem xmlns:ds="http://schemas.openxmlformats.org/officeDocument/2006/customXml" ds:itemID="{90F1CE9C-273A-4BA9-8188-9207488FEEFC}">
   <ds:schemaRefs>
     <ds:schemaRef ds:uri="http://schemas.openxmlformats.org/officeDocument/2006/bibliography"/>
   </ds:schemaRefs>

</xml_diff>

<commit_message>
Fixed inverse matrix, joint 4 and units for joint3
</commit_message>
<xml_diff>
--- a/final report/ENSC488_final_report.docx
+++ b/final report/ENSC488_final_report.docx
@@ -1,6 +1,6 @@
 
 <file path=word/document.xml><?xml version="1.0" encoding="utf-8"?>
-<w:document xmlns:wpc="http://schemas.microsoft.com/office/word/2010/wordprocessingCanvas" xmlns:cx="http://schemas.microsoft.com/office/drawing/2014/chartex" xmlns:cx1="http://schemas.microsoft.com/office/drawing/2015/9/8/chartex" xmlns:cx2="http://schemas.microsoft.com/office/drawing/2015/10/21/chartex" xmlns:cx3="http://schemas.microsoft.com/office/drawing/2016/5/9/chartex" xmlns:cx4="http://schemas.microsoft.com/office/drawing/2016/5/10/chartex" xmlns:cx5="http://schemas.microsoft.com/office/drawing/2016/5/11/chartex" xmlns:cx6="http://schemas.microsoft.com/office/drawing/2016/5/12/chartex" xmlns:cx7="http://schemas.microsoft.com/office/drawing/2016/5/13/chartex" xmlns:cx8="http://schemas.microsoft.com/office/drawing/2016/5/14/chartex" xmlns:mc="http://schemas.openxmlformats.org/markup-compatibility/2006" xmlns:o="urn:schemas-microsoft-com:office:office" xmlns:r="http://schemas.openxmlformats.org/officeDocument/2006/relationships" xmlns:m="http://schemas.openxmlformats.org/officeDocument/2006/math" xmlns:v="urn:schemas-microsoft-com:vml" xmlns:wp14="http://schemas.microsoft.com/office/word/2010/wordprocessingDrawing" xmlns:wp="http://schemas.openxmlformats.org/drawingml/2006/wordprocessingDrawing" xmlns:w10="urn:schemas-microsoft-com:office:word" xmlns:w="http://schemas.openxmlformats.org/wordprocessingml/2006/main" xmlns:w14="http://schemas.microsoft.com/office/word/2010/wordml" xmlns:w15="http://schemas.microsoft.com/office/word/2012/wordml" xmlns:w16se="http://schemas.microsoft.com/office/word/2015/wordml/symex" xmlns:wpg="http://schemas.microsoft.com/office/word/2010/wordprocessingGroup" xmlns:wpi="http://schemas.microsoft.com/office/word/2010/wordprocessingInk" xmlns:wne="http://schemas.microsoft.com/office/word/2006/wordml" xmlns:wps="http://schemas.microsoft.com/office/word/2010/wordprocessingShape" mc:Ignorable="w14 w15 w16se wp14">
+<w:document xmlns:wpc="http://schemas.microsoft.com/office/word/2010/wordprocessingCanvas" xmlns:cx="http://schemas.microsoft.com/office/drawing/2014/chartex" xmlns:cx1="http://schemas.microsoft.com/office/drawing/2015/9/8/chartex" xmlns:cx2="http://schemas.microsoft.com/office/drawing/2015/10/21/chartex" xmlns:cx3="http://schemas.microsoft.com/office/drawing/2016/5/9/chartex" xmlns:cx4="http://schemas.microsoft.com/office/drawing/2016/5/10/chartex" xmlns:cx5="http://schemas.microsoft.com/office/drawing/2016/5/11/chartex" xmlns:mc="http://schemas.openxmlformats.org/markup-compatibility/2006" xmlns:o="urn:schemas-microsoft-com:office:office" xmlns:r="http://schemas.openxmlformats.org/officeDocument/2006/relationships" xmlns:m="http://schemas.openxmlformats.org/officeDocument/2006/math" xmlns:v="urn:schemas-microsoft-com:vml" xmlns:wp14="http://schemas.microsoft.com/office/word/2010/wordprocessingDrawing" xmlns:wp="http://schemas.openxmlformats.org/drawingml/2006/wordprocessingDrawing" xmlns:w10="urn:schemas-microsoft-com:office:word" xmlns:w="http://schemas.openxmlformats.org/wordprocessingml/2006/main" xmlns:w14="http://schemas.microsoft.com/office/word/2010/wordml" xmlns:w15="http://schemas.microsoft.com/office/word/2012/wordml" xmlns:w16se="http://schemas.microsoft.com/office/word/2015/wordml/symex" xmlns:wpg="http://schemas.microsoft.com/office/word/2010/wordprocessingGroup" xmlns:wpi="http://schemas.microsoft.com/office/word/2010/wordprocessingInk" xmlns:wne="http://schemas.microsoft.com/office/word/2006/wordml" xmlns:wps="http://schemas.microsoft.com/office/word/2010/wordprocessingShape" mc:Ignorable="w14 w15 w16se wp14">
   <w:body>
     <w:p>
       <w:pPr>
@@ -2181,7 +2181,7 @@
       <w:r>
         <w:rPr>
           <w:noProof/>
-          <w:lang w:val="en-CA" w:eastAsia="en-CA"/>
+          <w:lang w:val="en-CA" w:eastAsia="zh-CN"/>
         </w:rPr>
         <w:drawing>
           <wp:anchor distT="0" distB="0" distL="114300" distR="114300" simplePos="0" relativeHeight="251658240" behindDoc="0" locked="0" layoutInCell="1" allowOverlap="1">
@@ -3081,7 +3081,7 @@
       <w:r>
         <w:rPr>
           <w:noProof/>
-          <w:lang w:val="en-CA" w:eastAsia="en-CA"/>
+          <w:lang w:val="en-CA" w:eastAsia="zh-CN"/>
         </w:rPr>
         <mc:AlternateContent>
           <mc:Choice Requires="wps">
@@ -3145,7 +3145,7 @@
               </wp:anchor>
             </w:drawing>
           </mc:Choice>
-          <mc:Fallback>
+          <mc:Fallback xmlns:cx6="http://schemas.microsoft.com/office/drawing/2016/5/12/chartex" xmlns:cx7="http://schemas.microsoft.com/office/drawing/2016/5/13/chartex" xmlns:cx8="http://schemas.microsoft.com/office/drawing/2016/5/14/chartex">
             <w:pict>
               <v:shapetype w14:anchorId="649C430E" id="_x0000_t32" coordsize="21600,21600" o:spt="32" o:oned="t" path="m,l21600,21600e" filled="f">
                 <v:path arrowok="t" fillok="f" o:connecttype="none"/>
@@ -3162,7 +3162,7 @@
         <w:rPr>
           <w:noProof/>
           <w:color w:val="FF0000"/>
-          <w:lang w:val="en-CA" w:eastAsia="en-CA"/>
+          <w:lang w:val="en-CA" w:eastAsia="zh-CN"/>
         </w:rPr>
         <mc:AlternateContent>
           <mc:Choice Requires="wps">
@@ -3226,7 +3226,7 @@
               </wp:anchor>
             </w:drawing>
           </mc:Choice>
-          <mc:Fallback>
+          <mc:Fallback xmlns:cx6="http://schemas.microsoft.com/office/drawing/2016/5/12/chartex" xmlns:cx7="http://schemas.microsoft.com/office/drawing/2016/5/13/chartex" xmlns:cx8="http://schemas.microsoft.com/office/drawing/2016/5/14/chartex">
             <w:pict>
               <v:shape w14:anchorId="26ADF9E8" id="AutoShape 83" o:spid="_x0000_s1026" type="#_x0000_t32" style="position:absolute;margin-left:256.85pt;margin-top:250.45pt;width:6.65pt;height:5.35pt;z-index:251706368;visibility:visible;mso-wrap-style:square;mso-width-percent:0;mso-height-percent:0;mso-wrap-distance-left:9pt;mso-wrap-distance-top:0;mso-wrap-distance-right:9pt;mso-wrap-distance-bottom:0;mso-position-horizontal:absolute;mso-position-horizontal-relative:text;mso-position-vertical:absolute;mso-position-vertical-relative:text;mso-width-percent:0;mso-height-percent:0;mso-width-relative:page;mso-height-relative:page" o:gfxdata="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" strokecolor="red"/>
             </w:pict>
@@ -3237,7 +3237,7 @@
         <w:rPr>
           <w:noProof/>
           <w:color w:val="FF0000"/>
-          <w:lang w:val="en-CA" w:eastAsia="en-CA"/>
+          <w:lang w:val="en-CA" w:eastAsia="zh-CN"/>
         </w:rPr>
         <mc:AlternateContent>
           <mc:Choice Requires="wps">
@@ -3301,7 +3301,7 @@
               </wp:anchor>
             </w:drawing>
           </mc:Choice>
-          <mc:Fallback>
+          <mc:Fallback xmlns:cx6="http://schemas.microsoft.com/office/drawing/2016/5/12/chartex" xmlns:cx7="http://schemas.microsoft.com/office/drawing/2016/5/13/chartex" xmlns:cx8="http://schemas.microsoft.com/office/drawing/2016/5/14/chartex">
             <w:pict>
               <v:shape w14:anchorId="628C7448" id="AutoShape 82" o:spid="_x0000_s1026" type="#_x0000_t32" style="position:absolute;margin-left:256.85pt;margin-top:250.45pt;width:6.65pt;height:5.35pt;flip:x;z-index:251705344;visibility:visible;mso-wrap-style:square;mso-width-percent:0;mso-height-percent:0;mso-wrap-distance-left:9pt;mso-wrap-distance-top:0;mso-wrap-distance-right:9pt;mso-wrap-distance-bottom:0;mso-position-horizontal:absolute;mso-position-horizontal-relative:text;mso-position-vertical:absolute;mso-position-vertical-relative:text;mso-width-percent:0;mso-height-percent:0;mso-width-relative:page;mso-height-relative:page" o:gfxdata="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" strokecolor="red"/>
             </w:pict>
@@ -3312,7 +3312,7 @@
         <w:rPr>
           <w:noProof/>
           <w:color w:val="FF0000"/>
-          <w:lang w:val="en-CA" w:eastAsia="en-CA"/>
+          <w:lang w:val="en-CA" w:eastAsia="zh-CN"/>
         </w:rPr>
         <mc:AlternateContent>
           <mc:Choice Requires="wps">
@@ -3376,7 +3376,7 @@
               </wp:anchor>
             </w:drawing>
           </mc:Choice>
-          <mc:Fallback>
+          <mc:Fallback xmlns:cx6="http://schemas.microsoft.com/office/drawing/2016/5/12/chartex" xmlns:cx7="http://schemas.microsoft.com/office/drawing/2016/5/13/chartex" xmlns:cx8="http://schemas.microsoft.com/office/drawing/2016/5/14/chartex">
             <w:pict>
               <v:shape w14:anchorId="67F7F247" id="AutoShape 73" o:spid="_x0000_s1026" type="#_x0000_t32" style="position:absolute;margin-left:223.2pt;margin-top:274.8pt;width:6.65pt;height:0;z-index:251696128;visibility:visible;mso-wrap-style:square;mso-width-percent:0;mso-height-percent:0;mso-wrap-distance-left:9pt;mso-wrap-distance-top:0;mso-wrap-distance-right:9pt;mso-wrap-distance-bottom:0;mso-position-horizontal:absolute;mso-position-horizontal-relative:text;mso-position-vertical:absolute;mso-position-vertical-relative:text;mso-width-percent:0;mso-height-percent:0;mso-width-relative:page;mso-height-relative:page" o:gfxdata="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" strokecolor="red"/>
             </w:pict>
@@ -3387,7 +3387,7 @@
         <w:rPr>
           <w:noProof/>
           <w:color w:val="FF0000"/>
-          <w:lang w:val="en-CA" w:eastAsia="en-CA"/>
+          <w:lang w:val="en-CA" w:eastAsia="zh-CN"/>
         </w:rPr>
         <mc:AlternateContent>
           <mc:Choice Requires="wps">
@@ -3451,7 +3451,7 @@
               </wp:anchor>
             </w:drawing>
           </mc:Choice>
-          <mc:Fallback>
+          <mc:Fallback xmlns:cx6="http://schemas.microsoft.com/office/drawing/2016/5/12/chartex" xmlns:cx7="http://schemas.microsoft.com/office/drawing/2016/5/13/chartex" xmlns:cx8="http://schemas.microsoft.com/office/drawing/2016/5/14/chartex">
             <w:pict>
               <v:shape w14:anchorId="46F6E600" id="AutoShape 75" o:spid="_x0000_s1026" type="#_x0000_t32" style="position:absolute;margin-left:223.2pt;margin-top:280.15pt;width:6.65pt;height:0;z-index:251698176;visibility:visible;mso-wrap-style:square;mso-width-percent:0;mso-height-percent:0;mso-wrap-distance-left:9pt;mso-wrap-distance-top:0;mso-wrap-distance-right:9pt;mso-wrap-distance-bottom:0;mso-position-horizontal:absolute;mso-position-horizontal-relative:text;mso-position-vertical:absolute;mso-position-vertical-relative:text;mso-width-percent:0;mso-height-percent:0;mso-width-relative:page;mso-height-relative:page" o:gfxdata="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" strokecolor="red"/>
             </w:pict>
@@ -3462,7 +3462,7 @@
         <w:rPr>
           <w:noProof/>
           <w:color w:val="FF0000"/>
-          <w:lang w:val="en-CA" w:eastAsia="en-CA"/>
+          <w:lang w:val="en-CA" w:eastAsia="zh-CN"/>
         </w:rPr>
         <mc:AlternateContent>
           <mc:Choice Requires="wps">
@@ -3526,7 +3526,7 @@
               </wp:anchor>
             </w:drawing>
           </mc:Choice>
-          <mc:Fallback>
+          <mc:Fallback xmlns:cx6="http://schemas.microsoft.com/office/drawing/2016/5/12/chartex" xmlns:cx7="http://schemas.microsoft.com/office/drawing/2016/5/13/chartex" xmlns:cx8="http://schemas.microsoft.com/office/drawing/2016/5/14/chartex">
             <w:pict>
               <v:shape w14:anchorId="14115037" id="AutoShape 74" o:spid="_x0000_s1026" type="#_x0000_t32" style="position:absolute;margin-left:223.2pt;margin-top:274.8pt;width:6.65pt;height:5.35pt;flip:x;z-index:251697152;visibility:visible;mso-wrap-style:square;mso-width-percent:0;mso-height-percent:0;mso-wrap-distance-left:9pt;mso-wrap-distance-top:0;mso-wrap-distance-right:9pt;mso-wrap-distance-bottom:0;mso-position-horizontal:absolute;mso-position-horizontal-relative:text;mso-position-vertical:absolute;mso-position-vertical-relative:text;mso-width-percent:0;mso-height-percent:0;mso-width-relative:page;mso-height-relative:page" o:gfxdata="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" strokecolor="red"/>
             </w:pict>
@@ -3536,7 +3536,7 @@
       <w:r>
         <w:rPr>
           <w:noProof/>
-          <w:lang w:val="en-CA" w:eastAsia="en-CA"/>
+          <w:lang w:val="en-CA" w:eastAsia="zh-CN"/>
         </w:rPr>
         <mc:AlternateContent>
           <mc:Choice Requires="wps">
@@ -3600,7 +3600,7 @@
               </wp:anchor>
             </w:drawing>
           </mc:Choice>
-          <mc:Fallback>
+          <mc:Fallback xmlns:cx6="http://schemas.microsoft.com/office/drawing/2016/5/12/chartex" xmlns:cx7="http://schemas.microsoft.com/office/drawing/2016/5/13/chartex" xmlns:cx8="http://schemas.microsoft.com/office/drawing/2016/5/14/chartex">
             <w:pict>
               <v:shape w14:anchorId="09B033A2" id="AutoShape 38" o:spid="_x0000_s1026" type="#_x0000_t32" style="position:absolute;margin-left:225.65pt;margin-top:253.55pt;width:0;height:20pt;z-index:251669504;visibility:visible;mso-wrap-style:square;mso-width-percent:0;mso-height-percent:0;mso-wrap-distance-left:9pt;mso-wrap-distance-top:0;mso-wrap-distance-right:9pt;mso-wrap-distance-bottom:0;mso-position-horizontal:absolute;mso-position-horizontal-relative:text;mso-position-vertical:absolute;mso-position-vertical-relative:text;mso-width-percent:0;mso-height-percent:0;mso-width-relative:page;mso-height-relative:page" o:gfxdata="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" strokecolor="red" strokeweight="1.5pt">
                 <v:stroke endarrow="open"/>
@@ -3613,7 +3613,7 @@
         <w:rPr>
           <w:noProof/>
           <w:color w:val="FF0000"/>
-          <w:lang w:val="en-CA" w:eastAsia="en-CA"/>
+          <w:lang w:val="en-CA" w:eastAsia="zh-CN"/>
         </w:rPr>
         <mc:AlternateContent>
           <mc:Choice Requires="wps">
@@ -3677,7 +3677,7 @@
               </wp:anchor>
             </w:drawing>
           </mc:Choice>
-          <mc:Fallback>
+          <mc:Fallback xmlns:cx6="http://schemas.microsoft.com/office/drawing/2016/5/12/chartex" xmlns:cx7="http://schemas.microsoft.com/office/drawing/2016/5/13/chartex" xmlns:cx8="http://schemas.microsoft.com/office/drawing/2016/5/14/chartex">
             <w:pict>
               <v:shape w14:anchorId="22A2F75F" id="AutoShape 67" o:spid="_x0000_s1026" type="#_x0000_t32" style="position:absolute;margin-left:213.2pt;margin-top:245.1pt;width:6.65pt;height:0;z-index:251693056;visibility:visible;mso-wrap-style:square;mso-width-percent:0;mso-height-percent:0;mso-wrap-distance-left:9pt;mso-wrap-distance-top:0;mso-wrap-distance-right:9pt;mso-wrap-distance-bottom:0;mso-position-horizontal:absolute;mso-position-horizontal-relative:text;mso-position-vertical:absolute;mso-position-vertical-relative:text;mso-width-percent:0;mso-height-percent:0;mso-width-relative:page;mso-height-relative:page" o:gfxdata="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" strokecolor="red"/>
             </w:pict>
@@ -3688,7 +3688,7 @@
         <w:rPr>
           <w:noProof/>
           <w:color w:val="FF0000"/>
-          <w:lang w:val="en-CA" w:eastAsia="en-CA"/>
+          <w:lang w:val="en-CA" w:eastAsia="zh-CN"/>
         </w:rPr>
         <mc:AlternateContent>
           <mc:Choice Requires="wps">
@@ -3752,7 +3752,7 @@
               </wp:anchor>
             </w:drawing>
           </mc:Choice>
-          <mc:Fallback>
+          <mc:Fallback xmlns:cx6="http://schemas.microsoft.com/office/drawing/2016/5/12/chartex" xmlns:cx7="http://schemas.microsoft.com/office/drawing/2016/5/13/chartex" xmlns:cx8="http://schemas.microsoft.com/office/drawing/2016/5/14/chartex">
             <w:pict>
               <v:shape w14:anchorId="06E36FE8" id="AutoShape 69" o:spid="_x0000_s1026" type="#_x0000_t32" style="position:absolute;margin-left:213.2pt;margin-top:250.45pt;width:6.65pt;height:0;z-index:251695104;visibility:visible;mso-wrap-style:square;mso-width-percent:0;mso-height-percent:0;mso-wrap-distance-left:9pt;mso-wrap-distance-top:0;mso-wrap-distance-right:9pt;mso-wrap-distance-bottom:0;mso-position-horizontal:absolute;mso-position-horizontal-relative:text;mso-position-vertical:absolute;mso-position-vertical-relative:text;mso-width-percent:0;mso-height-percent:0;mso-width-relative:page;mso-height-relative:page" o:gfxdata="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" strokecolor="red"/>
             </w:pict>
@@ -3763,7 +3763,7 @@
         <w:rPr>
           <w:noProof/>
           <w:color w:val="FF0000"/>
-          <w:lang w:val="en-CA" w:eastAsia="en-CA"/>
+          <w:lang w:val="en-CA" w:eastAsia="zh-CN"/>
         </w:rPr>
         <mc:AlternateContent>
           <mc:Choice Requires="wps">
@@ -3827,7 +3827,7 @@
               </wp:anchor>
             </w:drawing>
           </mc:Choice>
-          <mc:Fallback>
+          <mc:Fallback xmlns:cx6="http://schemas.microsoft.com/office/drawing/2016/5/12/chartex" xmlns:cx7="http://schemas.microsoft.com/office/drawing/2016/5/13/chartex" xmlns:cx8="http://schemas.microsoft.com/office/drawing/2016/5/14/chartex">
             <w:pict>
               <v:shape w14:anchorId="71B259BE" id="AutoShape 68" o:spid="_x0000_s1026" type="#_x0000_t32" style="position:absolute;margin-left:213.2pt;margin-top:245.1pt;width:6.65pt;height:5.35pt;flip:x;z-index:251694080;visibility:visible;mso-wrap-style:square;mso-width-percent:0;mso-height-percent:0;mso-wrap-distance-left:9pt;mso-wrap-distance-top:0;mso-wrap-distance-right:9pt;mso-wrap-distance-bottom:0;mso-position-horizontal:absolute;mso-position-horizontal-relative:text;mso-position-vertical:absolute;mso-position-vertical-relative:text;mso-width-percent:0;mso-height-percent:0;mso-width-relative:page;mso-height-relative:page" o:gfxdata="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" strokecolor="red"/>
             </w:pict>
@@ -3838,7 +3838,7 @@
         <w:rPr>
           <w:noProof/>
           <w:color w:val="FF0000"/>
-          <w:lang w:val="en-CA" w:eastAsia="en-CA"/>
+          <w:lang w:val="en-CA" w:eastAsia="zh-CN"/>
         </w:rPr>
         <mc:AlternateContent>
           <mc:Choice Requires="wps">
@@ -3902,7 +3902,7 @@
               </wp:anchor>
             </w:drawing>
           </mc:Choice>
-          <mc:Fallback>
+          <mc:Fallback xmlns:cx6="http://schemas.microsoft.com/office/drawing/2016/5/12/chartex" xmlns:cx7="http://schemas.microsoft.com/office/drawing/2016/5/13/chartex" xmlns:cx8="http://schemas.microsoft.com/office/drawing/2016/5/14/chartex">
             <w:pict>
               <v:shape w14:anchorId="27CDD546" id="AutoShape 87" o:spid="_x0000_s1026" type="#_x0000_t32" style="position:absolute;margin-left:254.7pt;margin-top:113.6pt;width:6.65pt;height:5.35pt;z-index:251710464;visibility:visible;mso-wrap-style:square;mso-width-percent:0;mso-height-percent:0;mso-wrap-distance-left:9pt;mso-wrap-distance-top:0;mso-wrap-distance-right:9pt;mso-wrap-distance-bottom:0;mso-position-horizontal:absolute;mso-position-horizontal-relative:text;mso-position-vertical:absolute;mso-position-vertical-relative:text;mso-width-percent:0;mso-height-percent:0;mso-width-relative:page;mso-height-relative:page" o:gfxdata="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" strokecolor="red"/>
             </w:pict>
@@ -3913,7 +3913,7 @@
         <w:rPr>
           <w:noProof/>
           <w:color w:val="FF0000"/>
-          <w:lang w:val="en-CA" w:eastAsia="en-CA"/>
+          <w:lang w:val="en-CA" w:eastAsia="zh-CN"/>
         </w:rPr>
         <mc:AlternateContent>
           <mc:Choice Requires="wps">
@@ -3977,7 +3977,7 @@
               </wp:anchor>
             </w:drawing>
           </mc:Choice>
-          <mc:Fallback>
+          <mc:Fallback xmlns:cx6="http://schemas.microsoft.com/office/drawing/2016/5/12/chartex" xmlns:cx7="http://schemas.microsoft.com/office/drawing/2016/5/13/chartex" xmlns:cx8="http://schemas.microsoft.com/office/drawing/2016/5/14/chartex">
             <w:pict>
               <v:shape w14:anchorId="19BF62A4" id="AutoShape 86" o:spid="_x0000_s1026" type="#_x0000_t32" style="position:absolute;margin-left:254.7pt;margin-top:113.6pt;width:6.65pt;height:5.35pt;flip:x;z-index:251709440;visibility:visible;mso-wrap-style:square;mso-width-percent:0;mso-height-percent:0;mso-wrap-distance-left:9pt;mso-wrap-distance-top:0;mso-wrap-distance-right:9pt;mso-wrap-distance-bottom:0;mso-position-horizontal:absolute;mso-position-horizontal-relative:text;mso-position-vertical:absolute;mso-position-vertical-relative:text;mso-width-percent:0;mso-height-percent:0;mso-width-relative:page;mso-height-relative:page" o:gfxdata="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" strokecolor="red"/>
             </w:pict>
@@ -3988,7 +3988,7 @@
         <w:rPr>
           <w:noProof/>
           <w:color w:val="FF0000"/>
-          <w:lang w:val="en-CA" w:eastAsia="en-CA"/>
+          <w:lang w:val="en-CA" w:eastAsia="zh-CN"/>
         </w:rPr>
         <mc:AlternateContent>
           <mc:Choice Requires="wps">
@@ -4052,7 +4052,7 @@
               </wp:anchor>
             </w:drawing>
           </mc:Choice>
-          <mc:Fallback>
+          <mc:Fallback xmlns:cx6="http://schemas.microsoft.com/office/drawing/2016/5/12/chartex" xmlns:cx7="http://schemas.microsoft.com/office/drawing/2016/5/13/chartex" xmlns:cx8="http://schemas.microsoft.com/office/drawing/2016/5/14/chartex">
             <w:pict>
               <v:shape w14:anchorId="745F1166" id="AutoShape 85" o:spid="_x0000_s1026" type="#_x0000_t32" style="position:absolute;margin-left:254.7pt;margin-top:228.1pt;width:6.65pt;height:5.35pt;z-index:251708416;visibility:visible;mso-wrap-style:square;mso-width-percent:0;mso-height-percent:0;mso-wrap-distance-left:9pt;mso-wrap-distance-top:0;mso-wrap-distance-right:9pt;mso-wrap-distance-bottom:0;mso-position-horizontal:absolute;mso-position-horizontal-relative:text;mso-position-vertical:absolute;mso-position-vertical-relative:text;mso-width-percent:0;mso-height-percent:0;mso-width-relative:page;mso-height-relative:page" o:gfxdata="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" strokecolor="red"/>
             </w:pict>
@@ -4063,7 +4063,7 @@
         <w:rPr>
           <w:noProof/>
           <w:color w:val="FF0000"/>
-          <w:lang w:val="en-CA" w:eastAsia="en-CA"/>
+          <w:lang w:val="en-CA" w:eastAsia="zh-CN"/>
         </w:rPr>
         <mc:AlternateContent>
           <mc:Choice Requires="wps">
@@ -4127,7 +4127,7 @@
               </wp:anchor>
             </w:drawing>
           </mc:Choice>
-          <mc:Fallback>
+          <mc:Fallback xmlns:cx6="http://schemas.microsoft.com/office/drawing/2016/5/12/chartex" xmlns:cx7="http://schemas.microsoft.com/office/drawing/2016/5/13/chartex" xmlns:cx8="http://schemas.microsoft.com/office/drawing/2016/5/14/chartex">
             <w:pict>
               <v:shape w14:anchorId="4682692A" id="AutoShape 84" o:spid="_x0000_s1026" type="#_x0000_t32" style="position:absolute;margin-left:254.7pt;margin-top:228.1pt;width:6.65pt;height:5.35pt;flip:x;z-index:251707392;visibility:visible;mso-wrap-style:square;mso-width-percent:0;mso-height-percent:0;mso-wrap-distance-left:9pt;mso-wrap-distance-top:0;mso-wrap-distance-right:9pt;mso-wrap-distance-bottom:0;mso-position-horizontal:absolute;mso-position-horizontal-relative:text;mso-position-vertical:absolute;mso-position-vertical-relative:text;mso-width-percent:0;mso-height-percent:0;mso-width-relative:page;mso-height-relative:page" o:gfxdata="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" strokecolor="red"/>
             </w:pict>
@@ -4138,7 +4138,7 @@
         <w:rPr>
           <w:noProof/>
           <w:color w:val="FF0000"/>
-          <w:lang w:val="en-CA" w:eastAsia="en-CA"/>
+          <w:lang w:val="en-CA" w:eastAsia="zh-CN"/>
         </w:rPr>
         <mc:AlternateContent>
           <mc:Choice Requires="wps">
@@ -4202,7 +4202,7 @@
               </wp:anchor>
             </w:drawing>
           </mc:Choice>
-          <mc:Fallback>
+          <mc:Fallback xmlns:cx6="http://schemas.microsoft.com/office/drawing/2016/5/12/chartex" xmlns:cx7="http://schemas.microsoft.com/office/drawing/2016/5/13/chartex" xmlns:cx8="http://schemas.microsoft.com/office/drawing/2016/5/14/chartex">
             <w:pict>
               <v:shape w14:anchorId="2B47511F" id="AutoShape 80" o:spid="_x0000_s1026" type="#_x0000_t32" style="position:absolute;margin-left:81.15pt;margin-top:305.45pt;width:6.65pt;height:5.35pt;flip:x;z-index:251703296;visibility:visible;mso-wrap-style:square;mso-width-percent:0;mso-height-percent:0;mso-wrap-distance-left:9pt;mso-wrap-distance-top:0;mso-wrap-distance-right:9pt;mso-wrap-distance-bottom:0;mso-position-horizontal:absolute;mso-position-horizontal-relative:text;mso-position-vertical:absolute;mso-position-vertical-relative:text;mso-width-percent:0;mso-height-percent:0;mso-width-relative:page;mso-height-relative:page" o:gfxdata="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" strokecolor="red"/>
             </w:pict>
@@ -4213,7 +4213,7 @@
         <w:rPr>
           <w:noProof/>
           <w:color w:val="FF0000"/>
-          <w:lang w:val="en-CA" w:eastAsia="en-CA"/>
+          <w:lang w:val="en-CA" w:eastAsia="zh-CN"/>
         </w:rPr>
         <mc:AlternateContent>
           <mc:Choice Requires="wps">
@@ -4277,7 +4277,7 @@
               </wp:anchor>
             </w:drawing>
           </mc:Choice>
-          <mc:Fallback>
+          <mc:Fallback xmlns:cx6="http://schemas.microsoft.com/office/drawing/2016/5/12/chartex" xmlns:cx7="http://schemas.microsoft.com/office/drawing/2016/5/13/chartex" xmlns:cx8="http://schemas.microsoft.com/office/drawing/2016/5/14/chartex">
             <w:pict>
               <v:shape w14:anchorId="6EB6C95D" id="AutoShape 81" o:spid="_x0000_s1026" type="#_x0000_t32" style="position:absolute;margin-left:81.15pt;margin-top:305.45pt;width:6.65pt;height:5.35pt;z-index:251704320;visibility:visible;mso-wrap-style:square;mso-width-percent:0;mso-height-percent:0;mso-wrap-distance-left:9pt;mso-wrap-distance-top:0;mso-wrap-distance-right:9pt;mso-wrap-distance-bottom:0;mso-position-horizontal:absolute;mso-position-horizontal-relative:text;mso-position-vertical:absolute;mso-position-vertical-relative:text;mso-width-percent:0;mso-height-percent:0;mso-width-relative:page;mso-height-relative:page" o:gfxdata="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" strokecolor="red"/>
             </w:pict>
@@ -4288,7 +4288,7 @@
         <w:rPr>
           <w:noProof/>
           <w:color w:val="FF0000"/>
-          <w:lang w:val="en-CA" w:eastAsia="en-CA"/>
+          <w:lang w:val="en-CA" w:eastAsia="zh-CN"/>
         </w:rPr>
         <mc:AlternateContent>
           <mc:Choice Requires="wps">
@@ -4352,7 +4352,7 @@
               </wp:anchor>
             </w:drawing>
           </mc:Choice>
-          <mc:Fallback>
+          <mc:Fallback xmlns:cx6="http://schemas.microsoft.com/office/drawing/2016/5/12/chartex" xmlns:cx7="http://schemas.microsoft.com/office/drawing/2016/5/13/chartex" xmlns:cx8="http://schemas.microsoft.com/office/drawing/2016/5/14/chartex">
             <w:pict>
               <v:shape w14:anchorId="09A5B03E" id="AutoShape 79" o:spid="_x0000_s1026" type="#_x0000_t32" style="position:absolute;margin-left:183.5pt;margin-top:77.1pt;width:6.65pt;height:5.35pt;z-index:251702272;visibility:visible;mso-wrap-style:square;mso-width-percent:0;mso-height-percent:0;mso-wrap-distance-left:9pt;mso-wrap-distance-top:0;mso-wrap-distance-right:9pt;mso-wrap-distance-bottom:0;mso-position-horizontal:absolute;mso-position-horizontal-relative:text;mso-position-vertical:absolute;mso-position-vertical-relative:text;mso-width-percent:0;mso-height-percent:0;mso-width-relative:page;mso-height-relative:page" o:gfxdata="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" strokecolor="red"/>
             </w:pict>
@@ -4363,7 +4363,7 @@
         <w:rPr>
           <w:noProof/>
           <w:color w:val="FF0000"/>
-          <w:lang w:val="en-CA" w:eastAsia="en-CA"/>
+          <w:lang w:val="en-CA" w:eastAsia="zh-CN"/>
         </w:rPr>
         <mc:AlternateContent>
           <mc:Choice Requires="wps">
@@ -4427,7 +4427,7 @@
               </wp:anchor>
             </w:drawing>
           </mc:Choice>
-          <mc:Fallback>
+          <mc:Fallback xmlns:cx6="http://schemas.microsoft.com/office/drawing/2016/5/12/chartex" xmlns:cx7="http://schemas.microsoft.com/office/drawing/2016/5/13/chartex" xmlns:cx8="http://schemas.microsoft.com/office/drawing/2016/5/14/chartex">
             <w:pict>
               <v:shape w14:anchorId="6A761334" id="AutoShape 78" o:spid="_x0000_s1026" type="#_x0000_t32" style="position:absolute;margin-left:183.5pt;margin-top:77.1pt;width:6.65pt;height:5.35pt;flip:x;z-index:251701248;visibility:visible;mso-wrap-style:square;mso-width-percent:0;mso-height-percent:0;mso-wrap-distance-left:9pt;mso-wrap-distance-top:0;mso-wrap-distance-right:9pt;mso-wrap-distance-bottom:0;mso-position-horizontal:absolute;mso-position-horizontal-relative:text;mso-position-vertical:absolute;mso-position-vertical-relative:text;mso-width-percent:0;mso-height-percent:0;mso-width-relative:page;mso-height-relative:page" o:gfxdata="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" strokecolor="red"/>
             </w:pict>
@@ -4438,7 +4438,7 @@
         <w:rPr>
           <w:noProof/>
           <w:color w:val="FF0000"/>
-          <w:lang w:val="en-CA" w:eastAsia="en-CA"/>
+          <w:lang w:val="en-CA" w:eastAsia="zh-CN"/>
         </w:rPr>
         <mc:AlternateContent>
           <mc:Choice Requires="wps">
@@ -4502,7 +4502,7 @@
               </wp:anchor>
             </w:drawing>
           </mc:Choice>
-          <mc:Fallback>
+          <mc:Fallback xmlns:cx6="http://schemas.microsoft.com/office/drawing/2016/5/12/chartex" xmlns:cx7="http://schemas.microsoft.com/office/drawing/2016/5/13/chartex" xmlns:cx8="http://schemas.microsoft.com/office/drawing/2016/5/14/chartex">
             <w:pict>
               <v:shape w14:anchorId="41B7159A" id="AutoShape 77" o:spid="_x0000_s1026" type="#_x0000_t32" style="position:absolute;margin-left:81.15pt;margin-top:113.6pt;width:6.65pt;height:5.35pt;z-index:251700224;visibility:visible;mso-wrap-style:square;mso-width-percent:0;mso-height-percent:0;mso-wrap-distance-left:9pt;mso-wrap-distance-top:0;mso-wrap-distance-right:9pt;mso-wrap-distance-bottom:0;mso-position-horizontal:absolute;mso-position-horizontal-relative:text;mso-position-vertical:absolute;mso-position-vertical-relative:text;mso-width-percent:0;mso-height-percent:0;mso-width-relative:page;mso-height-relative:page" o:gfxdata="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" strokecolor="red"/>
             </w:pict>
@@ -4513,7 +4513,7 @@
         <w:rPr>
           <w:noProof/>
           <w:color w:val="FF0000"/>
-          <w:lang w:val="en-CA" w:eastAsia="en-CA"/>
+          <w:lang w:val="en-CA" w:eastAsia="zh-CN"/>
         </w:rPr>
         <mc:AlternateContent>
           <mc:Choice Requires="wps">
@@ -4577,7 +4577,7 @@
               </wp:anchor>
             </w:drawing>
           </mc:Choice>
-          <mc:Fallback>
+          <mc:Fallback xmlns:cx6="http://schemas.microsoft.com/office/drawing/2016/5/12/chartex" xmlns:cx7="http://schemas.microsoft.com/office/drawing/2016/5/13/chartex" xmlns:cx8="http://schemas.microsoft.com/office/drawing/2016/5/14/chartex">
             <w:pict>
               <v:shape w14:anchorId="07306828" id="AutoShape 76" o:spid="_x0000_s1026" type="#_x0000_t32" style="position:absolute;margin-left:81.15pt;margin-top:113.6pt;width:6.65pt;height:5.35pt;flip:x;z-index:251699200;visibility:visible;mso-wrap-style:square;mso-width-percent:0;mso-height-percent:0;mso-wrap-distance-left:9pt;mso-wrap-distance-top:0;mso-wrap-distance-right:9pt;mso-wrap-distance-bottom:0;mso-position-horizontal:absolute;mso-position-horizontal-relative:text;mso-position-vertical:absolute;mso-position-vertical-relative:text;mso-width-percent:0;mso-height-percent:0;mso-width-relative:page;mso-height-relative:page" o:gfxdata="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" strokecolor="red"/>
             </w:pict>
@@ -4588,7 +4588,7 @@
         <w:rPr>
           <w:noProof/>
           <w:color w:val="FF0000"/>
-          <w:lang w:val="en-CA" w:eastAsia="en-CA"/>
+          <w:lang w:val="en-CA" w:eastAsia="zh-CN"/>
         </w:rPr>
         <mc:AlternateContent>
           <mc:Choice Requires="wps">
@@ -4652,7 +4652,7 @@
               </wp:anchor>
             </w:drawing>
           </mc:Choice>
-          <mc:Fallback>
+          <mc:Fallback xmlns:cx6="http://schemas.microsoft.com/office/drawing/2016/5/12/chartex" xmlns:cx7="http://schemas.microsoft.com/office/drawing/2016/5/13/chartex" xmlns:cx8="http://schemas.microsoft.com/office/drawing/2016/5/14/chartex">
             <w:pict>
               <v:shape w14:anchorId="5ABC06EA" id="AutoShape 64" o:spid="_x0000_s1026" type="#_x0000_t32" style="position:absolute;margin-left:221.95pt;margin-top:88pt;width:6.65pt;height:0;z-index:251689984;visibility:visible;mso-wrap-style:square;mso-width-percent:0;mso-height-percent:0;mso-wrap-distance-left:9pt;mso-wrap-distance-top:0;mso-wrap-distance-right:9pt;mso-wrap-distance-bottom:0;mso-position-horizontal:absolute;mso-position-horizontal-relative:text;mso-position-vertical:absolute;mso-position-vertical-relative:text;mso-width-percent:0;mso-height-percent:0;mso-width-relative:page;mso-height-relative:page" o:gfxdata="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" strokecolor="red"/>
             </w:pict>
@@ -4663,7 +4663,7 @@
         <w:rPr>
           <w:noProof/>
           <w:color w:val="FF0000"/>
-          <w:lang w:val="en-CA" w:eastAsia="en-CA"/>
+          <w:lang w:val="en-CA" w:eastAsia="zh-CN"/>
         </w:rPr>
         <mc:AlternateContent>
           <mc:Choice Requires="wps">
@@ -4727,7 +4727,7 @@
               </wp:anchor>
             </w:drawing>
           </mc:Choice>
-          <mc:Fallback>
+          <mc:Fallback xmlns:cx6="http://schemas.microsoft.com/office/drawing/2016/5/12/chartex" xmlns:cx7="http://schemas.microsoft.com/office/drawing/2016/5/13/chartex" xmlns:cx8="http://schemas.microsoft.com/office/drawing/2016/5/14/chartex">
             <w:pict>
               <v:shape w14:anchorId="6494B393" id="AutoShape 66" o:spid="_x0000_s1026" type="#_x0000_t32" style="position:absolute;margin-left:221.95pt;margin-top:93.35pt;width:6.65pt;height:0;z-index:251692032;visibility:visible;mso-wrap-style:square;mso-width-percent:0;mso-height-percent:0;mso-wrap-distance-left:9pt;mso-wrap-distance-top:0;mso-wrap-distance-right:9pt;mso-wrap-distance-bottom:0;mso-position-horizontal:absolute;mso-position-horizontal-relative:text;mso-position-vertical:absolute;mso-position-vertical-relative:text;mso-width-percent:0;mso-height-percent:0;mso-width-relative:page;mso-height-relative:page" o:gfxdata="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" strokecolor="red"/>
             </w:pict>
@@ -4738,7 +4738,7 @@
         <w:rPr>
           <w:noProof/>
           <w:color w:val="FF0000"/>
-          <w:lang w:val="en-CA" w:eastAsia="en-CA"/>
+          <w:lang w:val="en-CA" w:eastAsia="zh-CN"/>
         </w:rPr>
         <mc:AlternateContent>
           <mc:Choice Requires="wps">
@@ -4802,7 +4802,7 @@
               </wp:anchor>
             </w:drawing>
           </mc:Choice>
-          <mc:Fallback>
+          <mc:Fallback xmlns:cx6="http://schemas.microsoft.com/office/drawing/2016/5/12/chartex" xmlns:cx7="http://schemas.microsoft.com/office/drawing/2016/5/13/chartex" xmlns:cx8="http://schemas.microsoft.com/office/drawing/2016/5/14/chartex">
             <w:pict>
               <v:shape w14:anchorId="33231A4C" id="AutoShape 65" o:spid="_x0000_s1026" type="#_x0000_t32" style="position:absolute;margin-left:221.95pt;margin-top:88pt;width:6.65pt;height:5.35pt;flip:x;z-index:251691008;visibility:visible;mso-wrap-style:square;mso-width-percent:0;mso-height-percent:0;mso-wrap-distance-left:9pt;mso-wrap-distance-top:0;mso-wrap-distance-right:9pt;mso-wrap-distance-bottom:0;mso-position-horizontal:absolute;mso-position-horizontal-relative:text;mso-position-vertical:absolute;mso-position-vertical-relative:text;mso-width-percent:0;mso-height-percent:0;mso-width-relative:page;mso-height-relative:page" o:gfxdata="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" strokecolor="red"/>
             </w:pict>
@@ -4813,7 +4813,7 @@
         <w:rPr>
           <w:noProof/>
           <w:color w:val="FF0000"/>
-          <w:lang w:val="en-CA" w:eastAsia="en-CA"/>
+          <w:lang w:val="en-CA" w:eastAsia="zh-CN"/>
         </w:rPr>
         <mc:AlternateContent>
           <mc:Choice Requires="wps">
@@ -4877,7 +4877,7 @@
               </wp:anchor>
             </w:drawing>
           </mc:Choice>
-          <mc:Fallback>
+          <mc:Fallback xmlns:cx6="http://schemas.microsoft.com/office/drawing/2016/5/12/chartex" xmlns:cx7="http://schemas.microsoft.com/office/drawing/2016/5/13/chartex" xmlns:cx8="http://schemas.microsoft.com/office/drawing/2016/5/14/chartex">
             <w:pict>
               <v:shape w14:anchorId="5C3C6134" id="AutoShape 61" o:spid="_x0000_s1026" type="#_x0000_t32" style="position:absolute;margin-left:45.65pt;margin-top:255.8pt;width:6.65pt;height:0;z-index:251686912;visibility:visible;mso-wrap-style:square;mso-width-percent:0;mso-height-percent:0;mso-wrap-distance-left:9pt;mso-wrap-distance-top:0;mso-wrap-distance-right:9pt;mso-wrap-distance-bottom:0;mso-position-horizontal:absolute;mso-position-horizontal-relative:text;mso-position-vertical:absolute;mso-position-vertical-relative:text;mso-width-percent:0;mso-height-percent:0;mso-width-relative:page;mso-height-relative:page" o:gfxdata="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" strokecolor="red"/>
             </w:pict>
@@ -4888,7 +4888,7 @@
         <w:rPr>
           <w:noProof/>
           <w:color w:val="FF0000"/>
-          <w:lang w:val="en-CA" w:eastAsia="en-CA"/>
+          <w:lang w:val="en-CA" w:eastAsia="zh-CN"/>
         </w:rPr>
         <mc:AlternateContent>
           <mc:Choice Requires="wps">
@@ -4952,7 +4952,7 @@
               </wp:anchor>
             </w:drawing>
           </mc:Choice>
-          <mc:Fallback>
+          <mc:Fallback xmlns:cx6="http://schemas.microsoft.com/office/drawing/2016/5/12/chartex" xmlns:cx7="http://schemas.microsoft.com/office/drawing/2016/5/13/chartex" xmlns:cx8="http://schemas.microsoft.com/office/drawing/2016/5/14/chartex">
             <w:pict>
               <v:shape w14:anchorId="3DDE2D7B" id="AutoShape 63" o:spid="_x0000_s1026" type="#_x0000_t32" style="position:absolute;margin-left:45.65pt;margin-top:261.15pt;width:6.65pt;height:0;z-index:251688960;visibility:visible;mso-wrap-style:square;mso-width-percent:0;mso-height-percent:0;mso-wrap-distance-left:9pt;mso-wrap-distance-top:0;mso-wrap-distance-right:9pt;mso-wrap-distance-bottom:0;mso-position-horizontal:absolute;mso-position-horizontal-relative:text;mso-position-vertical:absolute;mso-position-vertical-relative:text;mso-width-percent:0;mso-height-percent:0;mso-width-relative:page;mso-height-relative:page" o:gfxdata="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" strokecolor="red"/>
             </w:pict>
@@ -4963,7 +4963,7 @@
         <w:rPr>
           <w:noProof/>
           <w:color w:val="FF0000"/>
-          <w:lang w:val="en-CA" w:eastAsia="en-CA"/>
+          <w:lang w:val="en-CA" w:eastAsia="zh-CN"/>
         </w:rPr>
         <mc:AlternateContent>
           <mc:Choice Requires="wps">
@@ -5027,7 +5027,7 @@
               </wp:anchor>
             </w:drawing>
           </mc:Choice>
-          <mc:Fallback>
+          <mc:Fallback xmlns:cx6="http://schemas.microsoft.com/office/drawing/2016/5/12/chartex" xmlns:cx7="http://schemas.microsoft.com/office/drawing/2016/5/13/chartex" xmlns:cx8="http://schemas.microsoft.com/office/drawing/2016/5/14/chartex">
             <w:pict>
               <v:shape w14:anchorId="5C357D25" id="AutoShape 62" o:spid="_x0000_s1026" type="#_x0000_t32" style="position:absolute;margin-left:45.65pt;margin-top:255.8pt;width:6.65pt;height:5.35pt;flip:x;z-index:251687936;visibility:visible;mso-wrap-style:square;mso-width-percent:0;mso-height-percent:0;mso-wrap-distance-left:9pt;mso-wrap-distance-top:0;mso-wrap-distance-right:9pt;mso-wrap-distance-bottom:0;mso-position-horizontal:absolute;mso-position-horizontal-relative:text;mso-position-vertical:absolute;mso-position-vertical-relative:text;mso-width-percent:0;mso-height-percent:0;mso-width-relative:page;mso-height-relative:page" o:gfxdata="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" strokecolor="red"/>
             </w:pict>
@@ -5038,7 +5038,7 @@
         <w:rPr>
           <w:noProof/>
           <w:color w:val="FF0000"/>
-          <w:lang w:val="en-CA" w:eastAsia="en-CA"/>
+          <w:lang w:val="en-CA" w:eastAsia="zh-CN"/>
         </w:rPr>
         <mc:AlternateContent>
           <mc:Choice Requires="wps">
@@ -5102,7 +5102,7 @@
               </wp:anchor>
             </w:drawing>
           </mc:Choice>
-          <mc:Fallback>
+          <mc:Fallback xmlns:cx6="http://schemas.microsoft.com/office/drawing/2016/5/12/chartex" xmlns:cx7="http://schemas.microsoft.com/office/drawing/2016/5/13/chartex" xmlns:cx8="http://schemas.microsoft.com/office/drawing/2016/5/14/chartex">
             <w:pict>
               <v:shape w14:anchorId="65BDFF07" id="AutoShape 58" o:spid="_x0000_s1026" type="#_x0000_t32" style="position:absolute;margin-left:148.85pt;margin-top:50.4pt;width:6.65pt;height:0;z-index:251683840;visibility:visible;mso-wrap-style:square;mso-width-percent:0;mso-height-percent:0;mso-wrap-distance-left:9pt;mso-wrap-distance-top:0;mso-wrap-distance-right:9pt;mso-wrap-distance-bottom:0;mso-position-horizontal:absolute;mso-position-horizontal-relative:text;mso-position-vertical:absolute;mso-position-vertical-relative:text;mso-width-percent:0;mso-height-percent:0;mso-width-relative:page;mso-height-relative:page" o:gfxdata="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" strokecolor="red"/>
             </w:pict>
@@ -5113,7 +5113,7 @@
         <w:rPr>
           <w:noProof/>
           <w:color w:val="FF0000"/>
-          <w:lang w:val="en-CA" w:eastAsia="en-CA"/>
+          <w:lang w:val="en-CA" w:eastAsia="zh-CN"/>
         </w:rPr>
         <mc:AlternateContent>
           <mc:Choice Requires="wps">
@@ -5177,7 +5177,7 @@
               </wp:anchor>
             </w:drawing>
           </mc:Choice>
-          <mc:Fallback>
+          <mc:Fallback xmlns:cx6="http://schemas.microsoft.com/office/drawing/2016/5/12/chartex" xmlns:cx7="http://schemas.microsoft.com/office/drawing/2016/5/13/chartex" xmlns:cx8="http://schemas.microsoft.com/office/drawing/2016/5/14/chartex">
             <w:pict>
               <v:shape w14:anchorId="365E21EF" id="AutoShape 60" o:spid="_x0000_s1026" type="#_x0000_t32" style="position:absolute;margin-left:148.85pt;margin-top:55.75pt;width:6.65pt;height:0;z-index:251685888;visibility:visible;mso-wrap-style:square;mso-width-percent:0;mso-height-percent:0;mso-wrap-distance-left:9pt;mso-wrap-distance-top:0;mso-wrap-distance-right:9pt;mso-wrap-distance-bottom:0;mso-position-horizontal:absolute;mso-position-horizontal-relative:text;mso-position-vertical:absolute;mso-position-vertical-relative:text;mso-width-percent:0;mso-height-percent:0;mso-width-relative:page;mso-height-relative:page" o:gfxdata="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" strokecolor="red"/>
             </w:pict>
@@ -5188,7 +5188,7 @@
         <w:rPr>
           <w:noProof/>
           <w:color w:val="FF0000"/>
-          <w:lang w:val="en-CA" w:eastAsia="en-CA"/>
+          <w:lang w:val="en-CA" w:eastAsia="zh-CN"/>
         </w:rPr>
         <mc:AlternateContent>
           <mc:Choice Requires="wps">
@@ -5252,7 +5252,7 @@
               </wp:anchor>
             </w:drawing>
           </mc:Choice>
-          <mc:Fallback>
+          <mc:Fallback xmlns:cx6="http://schemas.microsoft.com/office/drawing/2016/5/12/chartex" xmlns:cx7="http://schemas.microsoft.com/office/drawing/2016/5/13/chartex" xmlns:cx8="http://schemas.microsoft.com/office/drawing/2016/5/14/chartex">
             <w:pict>
               <v:shape w14:anchorId="1A823689" id="AutoShape 59" o:spid="_x0000_s1026" type="#_x0000_t32" style="position:absolute;margin-left:148.85pt;margin-top:50.4pt;width:6.65pt;height:5.35pt;flip:x;z-index:251684864;visibility:visible;mso-wrap-style:square;mso-width-percent:0;mso-height-percent:0;mso-wrap-distance-left:9pt;mso-wrap-distance-top:0;mso-wrap-distance-right:9pt;mso-wrap-distance-bottom:0;mso-position-horizontal:absolute;mso-position-horizontal-relative:text;mso-position-vertical:absolute;mso-position-vertical-relative:text;mso-width-percent:0;mso-height-percent:0;mso-width-relative:page;mso-height-relative:page" o:gfxdata="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" strokecolor="red"/>
             </w:pict>
@@ -5263,7 +5263,7 @@
         <w:rPr>
           <w:noProof/>
           <w:color w:val="FF0000"/>
-          <w:lang w:val="en-CA" w:eastAsia="en-CA"/>
+          <w:lang w:val="en-CA" w:eastAsia="zh-CN"/>
         </w:rPr>
         <mc:AlternateContent>
           <mc:Choice Requires="wps">
@@ -5327,7 +5327,7 @@
               </wp:anchor>
             </w:drawing>
           </mc:Choice>
-          <mc:Fallback>
+          <mc:Fallback xmlns:cx6="http://schemas.microsoft.com/office/drawing/2016/5/12/chartex" xmlns:cx7="http://schemas.microsoft.com/office/drawing/2016/5/13/chartex" xmlns:cx8="http://schemas.microsoft.com/office/drawing/2016/5/14/chartex">
             <w:pict>
               <v:shape w14:anchorId="1DF28A8C" id="AutoShape 55" o:spid="_x0000_s1026" type="#_x0000_t32" style="position:absolute;margin-left:45.65pt;margin-top:64.6pt;width:6.65pt;height:0;z-index:251680768;visibility:visible;mso-wrap-style:square;mso-width-percent:0;mso-height-percent:0;mso-wrap-distance-left:9pt;mso-wrap-distance-top:0;mso-wrap-distance-right:9pt;mso-wrap-distance-bottom:0;mso-position-horizontal:absolute;mso-position-horizontal-relative:text;mso-position-vertical:absolute;mso-position-vertical-relative:text;mso-width-percent:0;mso-height-percent:0;mso-width-relative:page;mso-height-relative:page" o:gfxdata="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" strokecolor="red"/>
             </w:pict>
@@ -5338,7 +5338,7 @@
         <w:rPr>
           <w:noProof/>
           <w:color w:val="FF0000"/>
-          <w:lang w:val="en-CA" w:eastAsia="en-CA"/>
+          <w:lang w:val="en-CA" w:eastAsia="zh-CN"/>
         </w:rPr>
         <mc:AlternateContent>
           <mc:Choice Requires="wps">
@@ -5402,7 +5402,7 @@
               </wp:anchor>
             </w:drawing>
           </mc:Choice>
-          <mc:Fallback>
+          <mc:Fallback xmlns:cx6="http://schemas.microsoft.com/office/drawing/2016/5/12/chartex" xmlns:cx7="http://schemas.microsoft.com/office/drawing/2016/5/13/chartex" xmlns:cx8="http://schemas.microsoft.com/office/drawing/2016/5/14/chartex">
             <w:pict>
               <v:shape w14:anchorId="0AE3BC3F" id="AutoShape 57" o:spid="_x0000_s1026" type="#_x0000_t32" style="position:absolute;margin-left:45.65pt;margin-top:69.95pt;width:6.65pt;height:0;z-index:251682816;visibility:visible;mso-wrap-style:square;mso-width-percent:0;mso-height-percent:0;mso-wrap-distance-left:9pt;mso-wrap-distance-top:0;mso-wrap-distance-right:9pt;mso-wrap-distance-bottom:0;mso-position-horizontal:absolute;mso-position-horizontal-relative:text;mso-position-vertical:absolute;mso-position-vertical-relative:text;mso-width-percent:0;mso-height-percent:0;mso-width-relative:page;mso-height-relative:page" o:gfxdata="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" strokecolor="red"/>
             </w:pict>
@@ -5413,7 +5413,7 @@
         <w:rPr>
           <w:noProof/>
           <w:color w:val="FF0000"/>
-          <w:lang w:val="en-CA" w:eastAsia="en-CA"/>
+          <w:lang w:val="en-CA" w:eastAsia="zh-CN"/>
         </w:rPr>
         <mc:AlternateContent>
           <mc:Choice Requires="wps">
@@ -5477,7 +5477,7 @@
               </wp:anchor>
             </w:drawing>
           </mc:Choice>
-          <mc:Fallback>
+          <mc:Fallback xmlns:cx6="http://schemas.microsoft.com/office/drawing/2016/5/12/chartex" xmlns:cx7="http://schemas.microsoft.com/office/drawing/2016/5/13/chartex" xmlns:cx8="http://schemas.microsoft.com/office/drawing/2016/5/14/chartex">
             <w:pict>
               <v:shape w14:anchorId="329FE388" id="AutoShape 56" o:spid="_x0000_s1026" type="#_x0000_t32" style="position:absolute;margin-left:45.65pt;margin-top:64.6pt;width:6.65pt;height:5.35pt;flip:x;z-index:251681792;visibility:visible;mso-wrap-style:square;mso-width-percent:0;mso-height-percent:0;mso-wrap-distance-left:9pt;mso-wrap-distance-top:0;mso-wrap-distance-right:9pt;mso-wrap-distance-bottom:0;mso-position-horizontal:absolute;mso-position-horizontal-relative:text;mso-position-vertical:absolute;mso-position-vertical-relative:text;mso-width-percent:0;mso-height-percent:0;mso-width-relative:page;mso-height-relative:page" o:gfxdata="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" strokecolor="red"/>
             </w:pict>
@@ -5487,7 +5487,7 @@
       <w:r>
         <w:rPr>
           <w:noProof/>
-          <w:lang w:val="en-CA" w:eastAsia="en-CA"/>
+          <w:lang w:val="en-CA" w:eastAsia="zh-CN"/>
         </w:rPr>
         <mc:AlternateContent>
           <mc:Choice Requires="wps">
@@ -5565,7 +5565,7 @@
               </wp:anchor>
             </w:drawing>
           </mc:Choice>
-          <mc:Fallback>
+          <mc:Fallback xmlns:cx6="http://schemas.microsoft.com/office/drawing/2016/5/12/chartex" xmlns:cx7="http://schemas.microsoft.com/office/drawing/2016/5/13/chartex" xmlns:cx8="http://schemas.microsoft.com/office/drawing/2016/5/14/chartex">
             <w:pict>
               <v:shapetype id="_x0000_t202" coordsize="21600,21600" o:spt="202" path="m,l,21600r21600,l21600,xe">
                 <v:stroke joinstyle="miter"/>
@@ -5597,7 +5597,7 @@
       <w:r>
         <w:rPr>
           <w:noProof/>
-          <w:lang w:val="en-CA" w:eastAsia="en-CA"/>
+          <w:lang w:val="en-CA" w:eastAsia="zh-CN"/>
         </w:rPr>
         <mc:AlternateContent>
           <mc:Choice Requires="wps">
@@ -5675,7 +5675,7 @@
               </wp:anchor>
             </w:drawing>
           </mc:Choice>
-          <mc:Fallback>
+          <mc:Fallback xmlns:cx6="http://schemas.microsoft.com/office/drawing/2016/5/12/chartex" xmlns:cx7="http://schemas.microsoft.com/office/drawing/2016/5/13/chartex" xmlns:cx8="http://schemas.microsoft.com/office/drawing/2016/5/14/chartex">
             <w:pict>
               <v:shape id="Text Box 44" o:spid="_x0000_s1027" type="#_x0000_t202" style="position:absolute;margin-left:196.75pt;margin-top:199.65pt;width:28.3pt;height:21.65pt;z-index:251675648;visibility:visible;mso-wrap-style:square;mso-width-percent:0;mso-height-percent:0;mso-wrap-distance-left:9pt;mso-wrap-distance-top:0;mso-wrap-distance-right:9pt;mso-wrap-distance-bottom:0;mso-position-horizontal:absolute;mso-position-horizontal-relative:text;mso-position-vertical:absolute;mso-position-vertical-relative:text;mso-width-percent:0;mso-height-percent:0;mso-width-relative:page;mso-height-relative:page;v-text-anchor:top" o:gfxdata="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">
                 <v:textbox>
@@ -5703,7 +5703,7 @@
       <w:r>
         <w:rPr>
           <w:noProof/>
-          <w:lang w:val="en-CA" w:eastAsia="en-CA"/>
+          <w:lang w:val="en-CA" w:eastAsia="zh-CN"/>
         </w:rPr>
         <mc:AlternateContent>
           <mc:Choice Requires="wps">
@@ -5781,7 +5781,7 @@
               </wp:anchor>
             </w:drawing>
           </mc:Choice>
-          <mc:Fallback>
+          <mc:Fallback xmlns:cx6="http://schemas.microsoft.com/office/drawing/2016/5/12/chartex" xmlns:cx7="http://schemas.microsoft.com/office/drawing/2016/5/13/chartex" xmlns:cx8="http://schemas.microsoft.com/office/drawing/2016/5/14/chartex">
             <w:pict>
               <v:shape id="Text Box 43" o:spid="_x0000_s1028" type="#_x0000_t202" style="position:absolute;margin-left:193.65pt;margin-top:123.9pt;width:28.3pt;height:21.65pt;z-index:251674624;visibility:visible;mso-wrap-style:square;mso-width-percent:0;mso-height-percent:0;mso-wrap-distance-left:9pt;mso-wrap-distance-top:0;mso-wrap-distance-right:9pt;mso-wrap-distance-bottom:0;mso-position-horizontal:absolute;mso-position-horizontal-relative:text;mso-position-vertical:absolute;mso-position-vertical-relative:text;mso-width-percent:0;mso-height-percent:0;mso-width-relative:page;mso-height-relative:page;v-text-anchor:top" o:gfxdata="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">
                 <v:textbox>
@@ -5809,7 +5809,7 @@
       <w:r>
         <w:rPr>
           <w:noProof/>
-          <w:lang w:val="en-CA" w:eastAsia="en-CA"/>
+          <w:lang w:val="en-CA" w:eastAsia="zh-CN"/>
         </w:rPr>
         <mc:AlternateContent>
           <mc:Choice Requires="wps">
@@ -5887,7 +5887,7 @@
               </wp:anchor>
             </w:drawing>
           </mc:Choice>
-          <mc:Fallback>
+          <mc:Fallback xmlns:cx6="http://schemas.microsoft.com/office/drawing/2016/5/12/chartex" xmlns:cx7="http://schemas.microsoft.com/office/drawing/2016/5/13/chartex" xmlns:cx8="http://schemas.microsoft.com/office/drawing/2016/5/14/chartex">
             <w:pict>
               <v:shape id="Text Box 42" o:spid="_x0000_s1029" type="#_x0000_t202" style="position:absolute;margin-left:113.75pt;margin-top:71.7pt;width:28.3pt;height:21.65pt;z-index:251673600;visibility:visible;mso-wrap-style:square;mso-width-percent:0;mso-height-percent:0;mso-wrap-distance-left:9pt;mso-wrap-distance-top:0;mso-wrap-distance-right:9pt;mso-wrap-distance-bottom:0;mso-position-horizontal:absolute;mso-position-horizontal-relative:text;mso-position-vertical:absolute;mso-position-vertical-relative:text;mso-width-percent:0;mso-height-percent:0;mso-width-relative:page;mso-height-relative:page;v-text-anchor:top" o:gfxdata="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">
                 <v:textbox>
@@ -5915,7 +5915,7 @@
       <w:r>
         <w:rPr>
           <w:noProof/>
-          <w:lang w:val="en-CA" w:eastAsia="en-CA"/>
+          <w:lang w:val="en-CA" w:eastAsia="zh-CN"/>
         </w:rPr>
         <mc:AlternateContent>
           <mc:Choice Requires="wps">
@@ -5993,7 +5993,7 @@
               </wp:anchor>
             </w:drawing>
           </mc:Choice>
-          <mc:Fallback>
+          <mc:Fallback xmlns:cx6="http://schemas.microsoft.com/office/drawing/2016/5/12/chartex" xmlns:cx7="http://schemas.microsoft.com/office/drawing/2016/5/13/chartex" xmlns:cx8="http://schemas.microsoft.com/office/drawing/2016/5/14/chartex">
             <w:pict>
               <v:shape id="Text Box 41" o:spid="_x0000_s1030" type="#_x0000_t202" style="position:absolute;margin-left:64.2pt;margin-top:274.8pt;width:28.3pt;height:21.65pt;z-index:251672576;visibility:visible;mso-wrap-style:square;mso-width-percent:0;mso-height-percent:0;mso-wrap-distance-left:9pt;mso-wrap-distance-top:0;mso-wrap-distance-right:9pt;mso-wrap-distance-bottom:0;mso-position-horizontal:absolute;mso-position-horizontal-relative:text;mso-position-vertical:absolute;mso-position-vertical-relative:text;mso-width-percent:0;mso-height-percent:0;mso-width-relative:page;mso-height-relative:page;v-text-anchor:top" o:gfxdata="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">
                 <v:textbox>
@@ -6021,7 +6021,7 @@
       <w:r>
         <w:rPr>
           <w:noProof/>
-          <w:lang w:val="en-CA" w:eastAsia="en-CA"/>
+          <w:lang w:val="en-CA" w:eastAsia="zh-CN"/>
         </w:rPr>
         <mc:AlternateContent>
           <mc:Choice Requires="wps">
@@ -6099,7 +6099,7 @@
               </wp:anchor>
             </w:drawing>
           </mc:Choice>
-          <mc:Fallback>
+          <mc:Fallback xmlns:cx6="http://schemas.microsoft.com/office/drawing/2016/5/12/chartex" xmlns:cx7="http://schemas.microsoft.com/office/drawing/2016/5/13/chartex" xmlns:cx8="http://schemas.microsoft.com/office/drawing/2016/5/14/chartex">
             <w:pict>
               <v:shape id="Text Box 40" o:spid="_x0000_s1031" type="#_x0000_t202" style="position:absolute;margin-left:59.5pt;margin-top:79.45pt;width:28.3pt;height:21.65pt;z-index:251671552;visibility:visible;mso-wrap-style:square;mso-width-percent:0;mso-height-percent:0;mso-wrap-distance-left:9pt;mso-wrap-distance-top:0;mso-wrap-distance-right:9pt;mso-wrap-distance-bottom:0;mso-position-horizontal:absolute;mso-position-horizontal-relative:text;mso-position-vertical:absolute;mso-position-vertical-relative:text;mso-width-percent:0;mso-height-percent:0;mso-width-relative:page;mso-height-relative:page;v-text-anchor:top" o:gfxdata="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">
                 <v:textbox>
@@ -6127,7 +6127,7 @@
       <w:r>
         <w:rPr>
           <w:noProof/>
-          <w:lang w:val="en-CA" w:eastAsia="en-CA"/>
+          <w:lang w:val="en-CA" w:eastAsia="zh-CN"/>
         </w:rPr>
         <mc:AlternateContent>
           <mc:Choice Requires="wps">
@@ -6191,7 +6191,7 @@
               </wp:anchor>
             </w:drawing>
           </mc:Choice>
-          <mc:Fallback>
+          <mc:Fallback xmlns:cx6="http://schemas.microsoft.com/office/drawing/2016/5/12/chartex" xmlns:cx7="http://schemas.microsoft.com/office/drawing/2016/5/13/chartex" xmlns:cx8="http://schemas.microsoft.com/office/drawing/2016/5/14/chartex">
             <w:pict>
               <v:shape w14:anchorId="4E3B1F4E" id="AutoShape 39" o:spid="_x0000_s1026" type="#_x0000_t32" style="position:absolute;margin-left:225.05pt;margin-top:93.35pt;width:0;height:22pt;flip:y;z-index:251670528;visibility:visible;mso-wrap-style:square;mso-width-percent:0;mso-height-percent:0;mso-wrap-distance-left:9pt;mso-wrap-distance-top:0;mso-wrap-distance-right:9pt;mso-wrap-distance-bottom:0;mso-position-horizontal:absolute;mso-position-horizontal-relative:text;mso-position-vertical:absolute;mso-position-vertical-relative:text;mso-width-percent:0;mso-height-percent:0;mso-width-relative:page;mso-height-relative:page" o:gfxdata="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" strokecolor="red" strokeweight="1.5pt">
                 <v:stroke endarrow="open"/>
@@ -6203,7 +6203,7 @@
       <w:r>
         <w:rPr>
           <w:noProof/>
-          <w:lang w:val="en-CA" w:eastAsia="en-CA"/>
+          <w:lang w:val="en-CA" w:eastAsia="zh-CN"/>
         </w:rPr>
         <mc:AlternateContent>
           <mc:Choice Requires="wps">
@@ -6267,7 +6267,7 @@
               </wp:anchor>
             </w:drawing>
           </mc:Choice>
-          <mc:Fallback>
+          <mc:Fallback xmlns:cx6="http://schemas.microsoft.com/office/drawing/2016/5/12/chartex" xmlns:cx7="http://schemas.microsoft.com/office/drawing/2016/5/13/chartex" xmlns:cx8="http://schemas.microsoft.com/office/drawing/2016/5/14/chartex">
             <w:pict>
               <v:shape w14:anchorId="487D7AF8" id="AutoShape 37" o:spid="_x0000_s1026" type="#_x0000_t32" style="position:absolute;margin-left:225.65pt;margin-top:230.25pt;width:0;height:20pt;z-index:251668480;visibility:visible;mso-wrap-style:square;mso-width-percent:0;mso-height-percent:0;mso-wrap-distance-left:9pt;mso-wrap-distance-top:0;mso-wrap-distance-right:9pt;mso-wrap-distance-bottom:0;mso-position-horizontal:absolute;mso-position-horizontal-relative:text;mso-position-vertical:absolute;mso-position-vertical-relative:text;mso-width-percent:0;mso-height-percent:0;mso-width-relative:page;mso-height-relative:page" o:gfxdata="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" strokecolor="red" strokeweight="1.5pt">
                 <v:stroke endarrow="open"/>
@@ -6279,7 +6279,7 @@
       <w:r>
         <w:rPr>
           <w:noProof/>
-          <w:lang w:val="en-CA" w:eastAsia="en-CA"/>
+          <w:lang w:val="en-CA" w:eastAsia="zh-CN"/>
         </w:rPr>
         <mc:AlternateContent>
           <mc:Choice Requires="wps">
@@ -6343,7 +6343,7 @@
               </wp:anchor>
             </w:drawing>
           </mc:Choice>
-          <mc:Fallback>
+          <mc:Fallback xmlns:cx6="http://schemas.microsoft.com/office/drawing/2016/5/12/chartex" xmlns:cx7="http://schemas.microsoft.com/office/drawing/2016/5/13/chartex" xmlns:cx8="http://schemas.microsoft.com/office/drawing/2016/5/14/chartex">
             <w:pict>
               <v:shape w14:anchorId="4200CE21" id="AutoShape 35" o:spid="_x0000_s1026" type="#_x0000_t32" style="position:absolute;margin-left:225.05pt;margin-top:230.25pt;width:31.2pt;height:0;z-index:251666432;visibility:visible;mso-wrap-style:square;mso-width-percent:0;mso-height-percent:0;mso-wrap-distance-left:9pt;mso-wrap-distance-top:0;mso-wrap-distance-right:9pt;mso-wrap-distance-bottom:0;mso-position-horizontal:absolute;mso-position-horizontal-relative:text;mso-position-vertical:absolute;mso-position-vertical-relative:text;mso-width-percent:0;mso-height-percent:0;mso-width-relative:page;mso-height-relative:page" o:gfxdata="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" strokecolor="red" strokeweight="1.5pt">
                 <v:stroke endarrow="open"/>
@@ -6355,7 +6355,7 @@
       <w:r>
         <w:rPr>
           <w:noProof/>
-          <w:lang w:val="en-CA" w:eastAsia="en-CA"/>
+          <w:lang w:val="en-CA" w:eastAsia="zh-CN"/>
         </w:rPr>
         <mc:AlternateContent>
           <mc:Choice Requires="wps">
@@ -6419,7 +6419,7 @@
               </wp:anchor>
             </w:drawing>
           </mc:Choice>
-          <mc:Fallback>
+          <mc:Fallback xmlns:cx6="http://schemas.microsoft.com/office/drawing/2016/5/12/chartex" xmlns:cx7="http://schemas.microsoft.com/office/drawing/2016/5/13/chartex" xmlns:cx8="http://schemas.microsoft.com/office/drawing/2016/5/14/chartex">
             <w:pict>
               <v:shape w14:anchorId="2E907D8A" id="AutoShape 34" o:spid="_x0000_s1026" type="#_x0000_t32" style="position:absolute;margin-left:225.05pt;margin-top:115.35pt;width:31.2pt;height:0;z-index:251665408;visibility:visible;mso-wrap-style:square;mso-width-percent:0;mso-height-percent:0;mso-wrap-distance-left:9pt;mso-wrap-distance-top:0;mso-wrap-distance-right:9pt;mso-wrap-distance-bottom:0;mso-position-horizontal:absolute;mso-position-horizontal-relative:text;mso-position-vertical:absolute;mso-position-vertical-relative:text;mso-width-percent:0;mso-height-percent:0;mso-width-relative:page;mso-height-relative:page" o:gfxdata="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" strokecolor="red" strokeweight="1.5pt">
                 <v:stroke endarrow="open"/>
@@ -6431,7 +6431,7 @@
       <w:r>
         <w:rPr>
           <w:noProof/>
-          <w:lang w:val="en-CA" w:eastAsia="en-CA"/>
+          <w:lang w:val="en-CA" w:eastAsia="zh-CN"/>
         </w:rPr>
         <mc:AlternateContent>
           <mc:Choice Requires="wps">
@@ -6495,7 +6495,7 @@
               </wp:anchor>
             </w:drawing>
           </mc:Choice>
-          <mc:Fallback>
+          <mc:Fallback xmlns:cx6="http://schemas.microsoft.com/office/drawing/2016/5/12/chartex" xmlns:cx7="http://schemas.microsoft.com/office/drawing/2016/5/13/chartex" xmlns:cx8="http://schemas.microsoft.com/office/drawing/2016/5/14/chartex">
             <w:pict>
               <v:shape w14:anchorId="1F016FA1" id="AutoShape 33" o:spid="_x0000_s1026" type="#_x0000_t32" style="position:absolute;margin-left:152.3pt;margin-top:79.45pt;width:31.2pt;height:0;z-index:251664384;visibility:visible;mso-wrap-style:square;mso-width-percent:0;mso-height-percent:0;mso-wrap-distance-left:9pt;mso-wrap-distance-top:0;mso-wrap-distance-right:9pt;mso-wrap-distance-bottom:0;mso-position-horizontal:absolute;mso-position-horizontal-relative:text;mso-position-vertical:absolute;mso-position-vertical-relative:text;mso-width-percent:0;mso-height-percent:0;mso-width-relative:page;mso-height-relative:page" o:gfxdata="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" strokecolor="red" strokeweight="1.5pt">
                 <v:stroke endarrow="open"/>
@@ -6507,7 +6507,7 @@
       <w:r>
         <w:rPr>
           <w:noProof/>
-          <w:lang w:val="en-CA" w:eastAsia="en-CA"/>
+          <w:lang w:val="en-CA" w:eastAsia="zh-CN"/>
         </w:rPr>
         <mc:AlternateContent>
           <mc:Choice Requires="wps">
@@ -6571,7 +6571,7 @@
               </wp:anchor>
             </w:drawing>
           </mc:Choice>
-          <mc:Fallback>
+          <mc:Fallback xmlns:cx6="http://schemas.microsoft.com/office/drawing/2016/5/12/chartex" xmlns:cx7="http://schemas.microsoft.com/office/drawing/2016/5/13/chartex" xmlns:cx8="http://schemas.microsoft.com/office/drawing/2016/5/14/chartex">
             <w:pict>
               <v:shape w14:anchorId="3EC76ABA" id="AutoShape 32" o:spid="_x0000_s1026" type="#_x0000_t32" style="position:absolute;margin-left:152.3pt;margin-top:57.55pt;width:0;height:21.9pt;flip:y;z-index:251663360;visibility:visible;mso-wrap-style:square;mso-width-percent:0;mso-height-percent:0;mso-wrap-distance-left:9pt;mso-wrap-distance-top:0;mso-wrap-distance-right:9pt;mso-wrap-distance-bottom:0;mso-position-horizontal:absolute;mso-position-horizontal-relative:text;mso-position-vertical:absolute;mso-position-vertical-relative:text;mso-width-percent:0;mso-height-percent:0;mso-width-relative:page;mso-height-relative:page" o:gfxdata="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" strokecolor="red" strokeweight="1.5pt">
                 <v:stroke endarrow="open"/>
@@ -6583,7 +6583,7 @@
       <w:r>
         <w:rPr>
           <w:noProof/>
-          <w:lang w:val="en-CA" w:eastAsia="en-CA"/>
+          <w:lang w:val="en-CA" w:eastAsia="zh-CN"/>
         </w:rPr>
         <mc:AlternateContent>
           <mc:Choice Requires="wps">
@@ -6647,7 +6647,7 @@
               </wp:anchor>
             </w:drawing>
           </mc:Choice>
-          <mc:Fallback>
+          <mc:Fallback xmlns:cx6="http://schemas.microsoft.com/office/drawing/2016/5/12/chartex" xmlns:cx7="http://schemas.microsoft.com/office/drawing/2016/5/13/chartex" xmlns:cx8="http://schemas.microsoft.com/office/drawing/2016/5/14/chartex">
             <w:pict>
               <v:shape w14:anchorId="55537863" id="AutoShape 29" o:spid="_x0000_s1026" type="#_x0000_t32" style="position:absolute;margin-left:49.55pt;margin-top:308.1pt;width:31.2pt;height:0;z-index:251660288;visibility:visible;mso-wrap-style:square;mso-width-percent:0;mso-height-percent:0;mso-wrap-distance-left:9pt;mso-wrap-distance-top:0;mso-wrap-distance-right:9pt;mso-wrap-distance-bottom:0;mso-position-horizontal:absolute;mso-position-horizontal-relative:text;mso-position-vertical:absolute;mso-position-vertical-relative:text;mso-width-percent:0;mso-height-percent:0;mso-width-relative:page;mso-height-relative:page" o:gfxdata="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" strokecolor="red" strokeweight="1.5pt">
                 <v:stroke endarrow="open"/>
@@ -6659,7 +6659,7 @@
       <w:r>
         <w:rPr>
           <w:noProof/>
-          <w:lang w:val="en-CA" w:eastAsia="en-CA"/>
+          <w:lang w:val="en-CA" w:eastAsia="zh-CN"/>
         </w:rPr>
         <mc:AlternateContent>
           <mc:Choice Requires="wps">
@@ -6723,7 +6723,7 @@
               </wp:anchor>
             </w:drawing>
           </mc:Choice>
-          <mc:Fallback>
+          <mc:Fallback xmlns:cx6="http://schemas.microsoft.com/office/drawing/2016/5/12/chartex" xmlns:cx7="http://schemas.microsoft.com/office/drawing/2016/5/13/chartex" xmlns:cx8="http://schemas.microsoft.com/office/drawing/2016/5/14/chartex">
             <w:pict>
               <v:shape w14:anchorId="5E1130F4" id="AutoShape 31" o:spid="_x0000_s1026" type="#_x0000_t32" style="position:absolute;margin-left:49.55pt;margin-top:115.35pt;width:31.2pt;height:0;z-index:251662336;visibility:visible;mso-wrap-style:square;mso-width-percent:0;mso-height-percent:0;mso-wrap-distance-left:9pt;mso-wrap-distance-top:0;mso-wrap-distance-right:9pt;mso-wrap-distance-bottom:0;mso-position-horizontal:absolute;mso-position-horizontal-relative:text;mso-position-vertical:absolute;mso-position-vertical-relative:text;mso-width-percent:0;mso-height-percent:0;mso-width-relative:page;mso-height-relative:page" o:gfxdata="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" strokecolor="red" strokeweight="1.5pt">
                 <v:stroke endarrow="open"/>
@@ -6735,7 +6735,7 @@
       <w:r>
         <w:rPr>
           <w:noProof/>
-          <w:lang w:val="en-CA" w:eastAsia="en-CA"/>
+          <w:lang w:val="en-CA" w:eastAsia="zh-CN"/>
         </w:rPr>
         <mc:AlternateContent>
           <mc:Choice Requires="wps">
@@ -6799,7 +6799,7 @@
               </wp:anchor>
             </w:drawing>
           </mc:Choice>
-          <mc:Fallback>
+          <mc:Fallback xmlns:cx6="http://schemas.microsoft.com/office/drawing/2016/5/12/chartex" xmlns:cx7="http://schemas.microsoft.com/office/drawing/2016/5/13/chartex" xmlns:cx8="http://schemas.microsoft.com/office/drawing/2016/5/14/chartex">
             <w:pict>
               <v:shape w14:anchorId="05F7BFF3" id="AutoShape 30" o:spid="_x0000_s1026" type="#_x0000_t32" style="position:absolute;margin-left:49.55pt;margin-top:69.95pt;width:0;height:45.4pt;flip:y;z-index:251661312;visibility:visible;mso-wrap-style:square;mso-width-percent:0;mso-height-percent:0;mso-wrap-distance-left:9pt;mso-wrap-distance-top:0;mso-wrap-distance-right:9pt;mso-wrap-distance-bottom:0;mso-position-horizontal:absolute;mso-position-horizontal-relative:text;mso-position-vertical:absolute;mso-position-vertical-relative:text;mso-width-percent:0;mso-height-percent:0;mso-width-relative:page;mso-height-relative:page" o:gfxdata="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" strokecolor="red" strokeweight="1.5pt">
                 <v:stroke endarrow="open"/>
@@ -6811,7 +6811,7 @@
       <w:r>
         <w:rPr>
           <w:noProof/>
-          <w:lang w:val="en-CA" w:eastAsia="en-CA"/>
+          <w:lang w:val="en-CA" w:eastAsia="zh-CN"/>
         </w:rPr>
         <mc:AlternateContent>
           <mc:Choice Requires="wps">
@@ -6875,7 +6875,7 @@
               </wp:anchor>
             </w:drawing>
           </mc:Choice>
-          <mc:Fallback>
+          <mc:Fallback xmlns:cx6="http://schemas.microsoft.com/office/drawing/2016/5/12/chartex" xmlns:cx7="http://schemas.microsoft.com/office/drawing/2016/5/13/chartex" xmlns:cx8="http://schemas.microsoft.com/office/drawing/2016/5/14/chartex">
             <w:pict>
               <v:shape w14:anchorId="0AE14453" id="AutoShape 28" o:spid="_x0000_s1026" type="#_x0000_t32" style="position:absolute;margin-left:49.55pt;margin-top:262.7pt;width:0;height:45.4pt;flip:y;z-index:251659264;visibility:visible;mso-wrap-style:square;mso-width-percent:0;mso-height-percent:0;mso-wrap-distance-left:9pt;mso-wrap-distance-top:0;mso-wrap-distance-right:9pt;mso-wrap-distance-bottom:0;mso-position-horizontal:absolute;mso-position-horizontal-relative:text;mso-position-vertical:absolute;mso-position-vertical-relative:text;mso-width-percent:0;mso-height-percent:0;mso-width-relative:page;mso-height-relative:page" o:gfxdata="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" strokecolor="red" strokeweight="1.5pt">
                 <v:stroke endarrow="open"/>
@@ -12283,12 +12283,28 @@
         <w:t>3</w:t>
       </w:r>
       <w:r>
-        <w:t xml:space="preserve"> will have to move to the same position regardless of solution, it only has one solution.</w:t>
+        <w:t xml:space="preserve"> </w:t>
+      </w:r>
+      <w:proofErr w:type="gramStart"/>
+      <w:r>
+        <w:t>will have to</w:t>
+      </w:r>
+      <w:proofErr w:type="gramEnd"/>
+      <w:r>
+        <w:t xml:space="preserve"> move to the same position regardless of solution, it only has one solution.</w:t>
       </w:r>
     </w:p>
     <w:p>
       <w:r>
-        <w:t>Find the combined distance each revolute joint will have to move</w:t>
+        <w:t xml:space="preserve">Find the combined distance each revolute joint </w:t>
+      </w:r>
+      <w:proofErr w:type="gramStart"/>
+      <w:r>
+        <w:t>will have to</w:t>
+      </w:r>
+      <w:proofErr w:type="gramEnd"/>
+      <w:r>
+        <w:t xml:space="preserve"> move</w:t>
       </w:r>
     </w:p>
     <w:p>
@@ -12498,7 +12514,15 @@
     </w:p>
     <w:p>
       <w:r>
-        <w:t>Our trajectory planner was a joint space trajectory planner, not cartesian. It worked by finding the positions of each joint at the via points via inverse kinematics, and moving to those.</w:t>
+        <w:t xml:space="preserve">Our trajectory planner was a joint space trajectory planner, not </w:t>
+      </w:r>
+      <w:proofErr w:type="spellStart"/>
+      <w:r>
+        <w:t>cartesian</w:t>
+      </w:r>
+      <w:proofErr w:type="spellEnd"/>
+      <w:r>
+        <w:t>. It worked by finding the positions of each joint at the via points via inverse kinematics, and moving to those.</w:t>
       </w:r>
     </w:p>
     <w:p>
@@ -19010,16 +19034,37 @@
     </w:p>
     <w:p/>
     <w:p>
-      <w:r>
-        <w:t>In order to derive the force-acceleration and the torque-angular acceleration formulas, we used the outwards and inwards Newton-Euler equations as detailed in equ</w:t>
-      </w:r>
-      <w:r>
-        <w:t>ations 6.45-6.53 of the textbook. In order to account for the prismatic joint, we also added a term containing the linear velocity and acceleration into equation 6.47.</w:t>
+      <w:proofErr w:type="gramStart"/>
+      <w:r>
+        <w:t>In order to</w:t>
+      </w:r>
+      <w:proofErr w:type="gramEnd"/>
+      <w:r>
+        <w:t xml:space="preserve"> derive the force-acceleration and the torque-angular acceleration formulas, we used the outwards and inwards Newton-Euler equations as detailed in equ</w:t>
+      </w:r>
+      <w:r>
+        <w:t xml:space="preserve">ations 6.45-6.53 of the textbook. </w:t>
+      </w:r>
+      <w:proofErr w:type="gramStart"/>
+      <w:r>
+        <w:t>In order to</w:t>
+      </w:r>
+      <w:proofErr w:type="gramEnd"/>
+      <w:r>
+        <w:t xml:space="preserve"> account for the prismatic joint, we also added a term containing the linear velocity and acceleration into equation 6.47.</w:t>
       </w:r>
     </w:p>
     <w:p>
       <w:r>
-        <w:t xml:space="preserve">We used MATLAB to multiply our matrices and vectors together in order to form our set of formulae. It takes as inputs the rotation matrices for each frame, the current orientations and velocities, the desired accelerations, the masses of each joint, and the moments of inertia of each joint. The torque polynomials below were found </w:t>
+        <w:t xml:space="preserve">We used MATLAB to multiply our matrices and vectors together </w:t>
+      </w:r>
+      <w:proofErr w:type="gramStart"/>
+      <w:r>
+        <w:t>in order to</w:t>
+      </w:r>
+      <w:proofErr w:type="gramEnd"/>
+      <w:r>
+        <w:t xml:space="preserve"> form our set of formulae. It takes as inputs the rotation matrices for each frame, the current orientations and velocities, the desired accelerations, the masses of each joint, and the moments of inertia of each joint. The torque polynomials below were found </w:t>
       </w:r>
       <w:r>
         <w:t>using this MATLAB program.</w:t>
@@ -19086,7 +19131,15 @@
         <w:t xml:space="preserve"> = </w:t>
       </w:r>
       <w:r>
-        <w:t>M3*l4*(l4*(thetadotdot1+thetadotdot2)+l3*thetadotdot1*cos(theta2)+</w:t>
+        <w:t>M3*l4*(l4*(thetadotdot1+thetadotdot</w:t>
+      </w:r>
+      <w:proofErr w:type="gramStart"/>
+      <w:r>
+        <w:t>2)+</w:t>
+      </w:r>
+      <w:proofErr w:type="gramEnd"/>
+      <w:r>
+        <w:t>l3*thetadotdot1*cos(theta2)+</w:t>
       </w:r>
       <w:r>
         <w:t xml:space="preserve"> </w:t>
@@ -19109,7 +19162,15 @@
         <w:t xml:space="preserve"> = </w:t>
       </w:r>
       <w:r>
-        <w:t>(Ddotdot3-gravity)*(M3+M4);</w:t>
+        <w:t>(Ddotdot3-</w:t>
+      </w:r>
+      <w:proofErr w:type="gramStart"/>
+      <w:r>
+        <w:t>gravity)*</w:t>
+      </w:r>
+      <w:proofErr w:type="gramEnd"/>
+      <w:r>
+        <w:t>(M3+M4);</w:t>
       </w:r>
     </w:p>
     <w:p>
@@ -19133,7 +19194,15 @@
         <w:t xml:space="preserve"> =</w:t>
       </w:r>
       <w:r>
-        <w:t>-M4*l9*(cos(theta4)*(l4*(thetadotdot1+thetadotdot2)+l3*thetadotdot1*cos(theta2)+</w:t>
+        <w:t>-M4*l9*(cos(theta</w:t>
+      </w:r>
+      <w:proofErr w:type="gramStart"/>
+      <w:r>
+        <w:t>4)*</w:t>
+      </w:r>
+      <w:proofErr w:type="gramEnd"/>
+      <w:r>
+        <w:t>(l4*(thetadotdot1+thetadotdot2)+l3*thetadotdot1*cos(theta2)+</w:t>
       </w:r>
       <w:r>
         <w:t xml:space="preserve"> </w:t>
@@ -19173,11 +19242,19 @@
       <w:pPr>
         <w:ind w:left="720"/>
       </w:pPr>
+      <w:proofErr w:type="gramStart"/>
       <w:r>
         <w:rPr>
           <w:b/>
         </w:rPr>
-        <w:t>M[0][0]</w:t>
+        <w:t>M[</w:t>
+      </w:r>
+      <w:proofErr w:type="gramEnd"/>
+      <w:r>
+        <w:rPr>
+          <w:b/>
+        </w:rPr>
+        <w:t>0][0]</w:t>
       </w:r>
       <w:r>
         <w:t xml:space="preserve"> = </w:t>
@@ -19201,11 +19278,19 @@
       <w:r>
         <w:tab/>
       </w:r>
+      <w:proofErr w:type="gramStart"/>
       <w:r>
         <w:rPr>
           <w:b/>
         </w:rPr>
-        <w:t>M[0][</w:t>
+        <w:t>M[</w:t>
+      </w:r>
+      <w:proofErr w:type="gramEnd"/>
+      <w:r>
+        <w:rPr>
+          <w:b/>
+        </w:rPr>
+        <w:t>0][</w:t>
       </w:r>
       <w:r>
         <w:rPr>
@@ -19246,11 +19331,19 @@
         <w:lastRenderedPageBreak/>
         <w:tab/>
       </w:r>
+      <w:proofErr w:type="gramStart"/>
       <w:r>
         <w:rPr>
           <w:b/>
         </w:rPr>
-        <w:t>M[0][</w:t>
+        <w:t>M[</w:t>
+      </w:r>
+      <w:proofErr w:type="gramEnd"/>
+      <w:r>
+        <w:rPr>
+          <w:b/>
+        </w:rPr>
+        <w:t>0][</w:t>
       </w:r>
       <w:r>
         <w:rPr>
@@ -19281,11 +19374,19 @@
       <w:r>
         <w:tab/>
       </w:r>
+      <w:proofErr w:type="gramStart"/>
       <w:r>
         <w:rPr>
           <w:b/>
         </w:rPr>
-        <w:t>M[0][</w:t>
+        <w:t>M[</w:t>
+      </w:r>
+      <w:proofErr w:type="gramEnd"/>
+      <w:r>
+        <w:rPr>
+          <w:b/>
+        </w:rPr>
+        <w:t>0][</w:t>
       </w:r>
       <w:r>
         <w:rPr>
@@ -19319,12 +19420,14 @@
       <w:pPr>
         <w:ind w:left="720"/>
       </w:pPr>
+      <w:proofErr w:type="gramStart"/>
       <w:r>
         <w:rPr>
           <w:b/>
         </w:rPr>
         <w:t>M[</w:t>
       </w:r>
+      <w:proofErr w:type="gramEnd"/>
       <w:r>
         <w:rPr>
           <w:b/>
@@ -19375,12 +19478,14 @@
       <w:r>
         <w:tab/>
       </w:r>
+      <w:proofErr w:type="gramStart"/>
       <w:r>
         <w:rPr>
           <w:b/>
         </w:rPr>
         <w:t>M[</w:t>
       </w:r>
+      <w:proofErr w:type="gramEnd"/>
       <w:r>
         <w:rPr>
           <w:b/>
@@ -19425,12 +19530,14 @@
       <w:r>
         <w:tab/>
       </w:r>
+      <w:proofErr w:type="gramStart"/>
       <w:r>
         <w:rPr>
           <w:b/>
         </w:rPr>
         <w:t>M[</w:t>
       </w:r>
+      <w:proofErr w:type="gramEnd"/>
       <w:r>
         <w:rPr>
           <w:b/>
@@ -19472,12 +19579,14 @@
       <w:pPr>
         <w:ind w:firstLine="720"/>
       </w:pPr>
+      <w:proofErr w:type="gramStart"/>
       <w:r>
         <w:rPr>
           <w:b/>
         </w:rPr>
         <w:t>M[</w:t>
       </w:r>
+      <w:proofErr w:type="gramEnd"/>
       <w:r>
         <w:rPr>
           <w:b/>
@@ -19522,12 +19631,14 @@
       <w:r>
         <w:tab/>
       </w:r>
+      <w:proofErr w:type="gramStart"/>
       <w:r>
         <w:rPr>
           <w:b/>
         </w:rPr>
         <w:t>M[</w:t>
       </w:r>
+      <w:proofErr w:type="gramEnd"/>
       <w:r>
         <w:rPr>
           <w:b/>
@@ -19569,12 +19680,14 @@
       <w:r>
         <w:tab/>
       </w:r>
+      <w:proofErr w:type="gramStart"/>
       <w:r>
         <w:rPr>
           <w:b/>
         </w:rPr>
         <w:t>M[</w:t>
       </w:r>
+      <w:proofErr w:type="gramEnd"/>
       <w:r>
         <w:rPr>
           <w:b/>
@@ -19616,12 +19729,14 @@
       <w:r>
         <w:tab/>
       </w:r>
+      <w:proofErr w:type="gramStart"/>
       <w:r>
         <w:rPr>
           <w:b/>
         </w:rPr>
         <w:t>M[</w:t>
       </w:r>
+      <w:proofErr w:type="gramEnd"/>
       <w:r>
         <w:rPr>
           <w:b/>
@@ -19666,12 +19781,14 @@
       <w:pPr>
         <w:ind w:firstLine="720"/>
       </w:pPr>
+      <w:proofErr w:type="gramStart"/>
       <w:r>
         <w:rPr>
           <w:b/>
         </w:rPr>
         <w:t>M[</w:t>
       </w:r>
+      <w:proofErr w:type="gramEnd"/>
       <w:r>
         <w:rPr>
           <w:b/>
@@ -19713,12 +19830,14 @@
       <w:r>
         <w:tab/>
       </w:r>
+      <w:proofErr w:type="gramStart"/>
       <w:r>
         <w:rPr>
           <w:b/>
         </w:rPr>
         <w:t>M[</w:t>
       </w:r>
+      <w:proofErr w:type="gramEnd"/>
       <w:r>
         <w:rPr>
           <w:b/>
@@ -19763,12 +19882,14 @@
       <w:r>
         <w:tab/>
       </w:r>
+      <w:proofErr w:type="gramStart"/>
       <w:r>
         <w:rPr>
           <w:b/>
         </w:rPr>
         <w:t>M[</w:t>
       </w:r>
+      <w:proofErr w:type="gramEnd"/>
       <w:r>
         <w:rPr>
           <w:b/>
@@ -19813,12 +19934,14 @@
       <w:r>
         <w:tab/>
       </w:r>
+      <w:proofErr w:type="gramStart"/>
       <w:r>
         <w:rPr>
           <w:b/>
         </w:rPr>
         <w:t>M[</w:t>
       </w:r>
+      <w:proofErr w:type="gramEnd"/>
       <w:r>
         <w:rPr>
           <w:b/>
@@ -19860,12 +19983,14 @@
       <w:pPr>
         <w:ind w:firstLine="720"/>
       </w:pPr>
+      <w:proofErr w:type="gramStart"/>
       <w:r>
         <w:rPr>
           <w:b/>
         </w:rPr>
         <w:t>M[</w:t>
       </w:r>
+      <w:proofErr w:type="gramEnd"/>
       <w:r>
         <w:rPr>
           <w:b/>
@@ -19925,11 +20050,19 @@
       <w:r>
         <w:tab/>
       </w:r>
+      <w:proofErr w:type="gramStart"/>
       <w:r>
         <w:rPr>
           <w:b/>
         </w:rPr>
-        <w:t xml:space="preserve">G[0] </w:t>
+        <w:t>G[</w:t>
+      </w:r>
+      <w:proofErr w:type="gramEnd"/>
+      <w:r>
+        <w:rPr>
+          <w:b/>
+        </w:rPr>
+        <w:t xml:space="preserve">0] </w:t>
       </w:r>
       <w:r>
         <w:t>= 0</w:t>
@@ -19939,11 +20072,19 @@
       <w:r>
         <w:tab/>
       </w:r>
+      <w:proofErr w:type="gramStart"/>
       <w:r>
         <w:rPr>
           <w:b/>
         </w:rPr>
-        <w:t xml:space="preserve">G[1] </w:t>
+        <w:t>G[</w:t>
+      </w:r>
+      <w:proofErr w:type="gramEnd"/>
+      <w:r>
+        <w:rPr>
+          <w:b/>
+        </w:rPr>
+        <w:t xml:space="preserve">1] </w:t>
       </w:r>
       <w:r>
         <w:t>= 0</w:t>
@@ -19953,11 +20094,19 @@
       <w:r>
         <w:tab/>
       </w:r>
+      <w:proofErr w:type="gramStart"/>
       <w:r>
         <w:rPr>
           <w:b/>
         </w:rPr>
-        <w:t xml:space="preserve">G[2] </w:t>
+        <w:t>G[</w:t>
+      </w:r>
+      <w:proofErr w:type="gramEnd"/>
+      <w:r>
+        <w:rPr>
+          <w:b/>
+        </w:rPr>
+        <w:t xml:space="preserve">2] </w:t>
       </w:r>
       <w:r>
         <w:t xml:space="preserve">= </w:t>
@@ -19970,11 +20119,19 @@
       <w:r>
         <w:tab/>
       </w:r>
+      <w:proofErr w:type="gramStart"/>
       <w:r>
         <w:rPr>
           <w:b/>
         </w:rPr>
-        <w:t xml:space="preserve">G[3] </w:t>
+        <w:t>G[</w:t>
+      </w:r>
+      <w:proofErr w:type="gramEnd"/>
+      <w:r>
+        <w:rPr>
+          <w:b/>
+        </w:rPr>
+        <w:t xml:space="preserve">3] </w:t>
       </w:r>
       <w:r>
         <w:t>= 0</w:t>
@@ -19999,11 +20156,19 @@
       <w:r>
         <w:tab/>
       </w:r>
+      <w:proofErr w:type="gramStart"/>
       <w:r>
         <w:rPr>
           <w:b/>
         </w:rPr>
-        <w:t xml:space="preserve">V[0] </w:t>
+        <w:t>V[</w:t>
+      </w:r>
+      <w:proofErr w:type="gramEnd"/>
+      <w:r>
+        <w:rPr>
+          <w:b/>
+        </w:rPr>
+        <w:t xml:space="preserve">0] </w:t>
       </w:r>
       <w:r>
         <w:t xml:space="preserve">= </w:t>
@@ -20025,11 +20190,19 @@
       <w:r>
         <w:tab/>
       </w:r>
+      <w:proofErr w:type="gramStart"/>
       <w:r>
         <w:rPr>
           <w:b/>
         </w:rPr>
-        <w:t xml:space="preserve">V[1] </w:t>
+        <w:t>V[</w:t>
+      </w:r>
+      <w:proofErr w:type="gramEnd"/>
+      <w:r>
+        <w:rPr>
+          <w:b/>
+        </w:rPr>
+        <w:t xml:space="preserve">1] </w:t>
       </w:r>
       <w:r>
         <w:t xml:space="preserve">= </w:t>
@@ -20054,11 +20227,19 @@
       <w:r>
         <w:tab/>
       </w:r>
+      <w:proofErr w:type="gramStart"/>
       <w:r>
         <w:rPr>
           <w:b/>
         </w:rPr>
-        <w:t xml:space="preserve">V[2] </w:t>
+        <w:t>V[</w:t>
+      </w:r>
+      <w:proofErr w:type="gramEnd"/>
+      <w:r>
+        <w:rPr>
+          <w:b/>
+        </w:rPr>
+        <w:t xml:space="preserve">2] </w:t>
       </w:r>
       <w:r>
         <w:t>= 0</w:t>
@@ -20068,11 +20249,19 @@
       <w:r>
         <w:tab/>
       </w:r>
+      <w:proofErr w:type="gramStart"/>
       <w:r>
         <w:rPr>
           <w:b/>
         </w:rPr>
-        <w:t xml:space="preserve">V[3] </w:t>
+        <w:t>V[</w:t>
+      </w:r>
+      <w:proofErr w:type="gramEnd"/>
+      <w:r>
+        <w:rPr>
+          <w:b/>
+        </w:rPr>
+        <w:t xml:space="preserve">3] </w:t>
       </w:r>
       <w:r>
         <w:t xml:space="preserve">= </w:t>
@@ -20121,8 +20310,6 @@
         </w:rPr>
         <w:t>Acce</w:t>
       </w:r>
-      <w:bookmarkStart w:id="11" w:name="_GoBack"/>
-      <w:bookmarkEnd w:id="11"/>
       <w:r>
         <w:rPr>
           <w:b/>
@@ -20147,7 +20334,7 @@
       <w:r>
         <w:rPr>
           <w:noProof/>
-          <w:lang w:val="en-CA" w:eastAsia="en-CA"/>
+          <w:lang w:val="en-CA" w:eastAsia="zh-CN"/>
         </w:rPr>
         <w:drawing>
           <wp:inline distT="0" distB="0" distL="0" distR="0" wp14:anchorId="02200800" wp14:editId="0FF8329D">
@@ -20207,7 +20394,7 @@
       <w:r>
         <w:rPr>
           <w:noProof/>
-          <w:lang w:val="en-CA" w:eastAsia="en-CA"/>
+          <w:lang w:val="en-CA" w:eastAsia="zh-CN"/>
         </w:rPr>
         <w:drawing>
           <wp:inline distT="0" distB="0" distL="0" distR="0" wp14:anchorId="7FAA9698" wp14:editId="410CA149">
@@ -20273,7 +20460,7 @@
       <w:r>
         <w:rPr>
           <w:noProof/>
-          <w:lang w:val="en-CA" w:eastAsia="en-CA"/>
+          <w:lang w:val="en-CA" w:eastAsia="zh-CN"/>
         </w:rPr>
         <w:drawing>
           <wp:inline distT="0" distB="0" distL="0" distR="0" wp14:anchorId="1A7E956E" wp14:editId="0A69E2E1">
@@ -20316,14 +20503,14 @@
       <w:pPr>
         <w:pStyle w:val="Heading2"/>
       </w:pPr>
-      <w:bookmarkStart w:id="12" w:name="_Toc479545568"/>
+      <w:bookmarkStart w:id="11" w:name="_Toc479545568"/>
       <w:r>
         <w:t>2. Control system</w:t>
       </w:r>
       <w:r>
         <w:t xml:space="preserve"> and calculations</w:t>
       </w:r>
-      <w:bookmarkEnd w:id="12"/>
+      <w:bookmarkEnd w:id="11"/>
     </w:p>
     <w:p>
       <w:r>
@@ -20349,7 +20536,7 @@
       <w:r>
         <w:rPr>
           <w:noProof/>
-          <w:lang w:val="en-CA" w:eastAsia="en-CA"/>
+          <w:lang w:val="en-CA" w:eastAsia="zh-CN"/>
         </w:rPr>
         <mc:AlternateContent>
           <mc:Choice Requires="wpc">
@@ -20673,9 +20860,11 @@
                               <w:pPr>
                                 <w:jc w:val="center"/>
                               </w:pPr>
+                              <w:proofErr w:type="gramStart"/>
                               <w:r>
                                 <w:t>M(</w:t>
                               </w:r>
+                              <w:proofErr w:type="gramEnd"/>
                               <m:oMath>
                                 <m:r>
                                   <w:rPr>
@@ -22220,7 +22409,7 @@
               </wp:inline>
             </w:drawing>
           </mc:Choice>
-          <mc:Fallback>
+          <mc:Fallback xmlns:cx6="http://schemas.microsoft.com/office/drawing/2016/5/12/chartex" xmlns:cx7="http://schemas.microsoft.com/office/drawing/2016/5/13/chartex" xmlns:cx8="http://schemas.microsoft.com/office/drawing/2016/5/14/chartex">
             <w:pict>
               <v:group id="Canvas 90" o:spid="_x0000_s1032" editas="canvas" style="width:450.15pt;height:237.6pt;mso-position-horizontal-relative:char;mso-position-vertical-relative:line" coordsize="57169,30175" o:gfxdata="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">
                 <v:shapetype id="_x0000_t75" coordsize="21600,21600" o:spt="75" o:preferrelative="t" path="m@4@5l@4@11@9@11@9@5xe" filled="f" stroked="f">
@@ -22991,13 +23180,21 @@
         <w:t>to be</w:t>
       </w:r>
       <w:r>
-        <w:t>: 174, 110, 40, and 20</w:t>
+        <w:t xml:space="preserve">: 174, 110, 40, and </w:t>
+      </w:r>
+      <w:proofErr w:type="gramStart"/>
+      <w:r>
+        <w:t>20</w:t>
       </w:r>
       <w:r>
         <w:t xml:space="preserve"> </w:t>
       </w:r>
       <w:r>
-        <w:t xml:space="preserve"> for joints 1 to 4 respectively. </w:t>
+        <w:t xml:space="preserve"> for</w:t>
+      </w:r>
+      <w:proofErr w:type="gramEnd"/>
+      <w:r>
+        <w:t xml:space="preserve"> joints 1 to 4 respectively. </w:t>
       </w:r>
       <w:r>
         <w:t xml:space="preserve">To </w:t>
@@ -23052,12 +23249,12 @@
       <w:pPr>
         <w:pStyle w:val="Heading2"/>
       </w:pPr>
-      <w:bookmarkStart w:id="13" w:name="_Toc479545569"/>
+      <w:bookmarkStart w:id="12" w:name="_Toc479545569"/>
       <w:r>
         <w:lastRenderedPageBreak/>
         <w:t>3. Overall system architecture</w:t>
       </w:r>
-      <w:bookmarkEnd w:id="13"/>
+      <w:bookmarkEnd w:id="12"/>
     </w:p>
     <w:p>
       <w:pPr>
@@ -23066,7 +23263,7 @@
       <w:r>
         <w:rPr>
           <w:noProof/>
-          <w:lang w:val="en-CA" w:eastAsia="en-CA"/>
+          <w:lang w:val="en-CA" w:eastAsia="zh-CN"/>
         </w:rPr>
         <mc:AlternateContent>
           <mc:Choice Requires="wpc">
@@ -23578,7 +23775,21 @@
                                 <w:rPr>
                                   <w:sz w:val="18"/>
                                 </w:rPr>
-                                <w:t>Lasts: according to user settings</w:t>
+                                <w:t xml:space="preserve">Lasts: </w:t>
+                              </w:r>
+                              <w:proofErr w:type="gramStart"/>
+                              <w:r>
+                                <w:rPr>
+                                  <w:sz w:val="18"/>
+                                </w:rPr>
+                                <w:t>according to</w:t>
+                              </w:r>
+                              <w:proofErr w:type="gramEnd"/>
+                              <w:r>
+                                <w:rPr>
+                                  <w:sz w:val="18"/>
+                                </w:rPr>
+                                <w:t xml:space="preserve"> user settings</w:t>
                               </w:r>
                             </w:p>
                             <w:p>
@@ -23763,7 +23974,7 @@
               </wp:inline>
             </w:drawing>
           </mc:Choice>
-          <mc:Fallback>
+          <mc:Fallback xmlns:cx6="http://schemas.microsoft.com/office/drawing/2016/5/12/chartex" xmlns:cx7="http://schemas.microsoft.com/office/drawing/2016/5/13/chartex" xmlns:cx8="http://schemas.microsoft.com/office/drawing/2016/5/14/chartex">
             <w:pict>
               <v:group id="Canvas 104" o:spid="_x0000_s1073" editas="canvas" style="width:421.8pt;height:199.55pt;mso-position-horizontal-relative:char;mso-position-vertical-relative:line" coordsize="53568,25342" o:gfxdata="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">
                 <v:shape id="_x0000_s1074" type="#_x0000_t75" style="position:absolute;width:53568;height:25342;visibility:visible;mso-wrap-style:square">
@@ -24090,7 +24301,7 @@
       <w:r>
         <w:br w:type="page"/>
       </w:r>
-      <w:bookmarkStart w:id="14" w:name="_Toc479545570"/>
+      <w:bookmarkStart w:id="13" w:name="_Toc479545570"/>
       <w:r>
         <w:lastRenderedPageBreak/>
         <w:t>Plots</w:t>
@@ -24098,7 +24309,7 @@
       <w:r>
         <w:t>:</w:t>
       </w:r>
-      <w:bookmarkEnd w:id="14"/>
+      <w:bookmarkEnd w:id="13"/>
     </w:p>
     <w:p>
       <w:pPr>
@@ -24108,11 +24319,11 @@
           <w:numId w:val="9"/>
         </w:numPr>
       </w:pPr>
-      <w:bookmarkStart w:id="15" w:name="_Toc479545571"/>
+      <w:bookmarkStart w:id="14" w:name="_Toc479545571"/>
       <w:r>
         <w:t>Part 2</w:t>
       </w:r>
-      <w:bookmarkEnd w:id="15"/>
+      <w:bookmarkEnd w:id="14"/>
     </w:p>
     <w:p>
       <w:r>
@@ -24123,7 +24334,7 @@
       <w:r>
         <w:rPr>
           <w:noProof/>
-          <w:lang w:val="en-CA" w:eastAsia="en-CA"/>
+          <w:lang w:val="en-CA" w:eastAsia="zh-CN"/>
         </w:rPr>
         <w:drawing>
           <wp:inline distT="0" distB="0" distL="0" distR="0" wp14:anchorId="21C8DEF3" wp14:editId="3E94AAA0">
@@ -24164,7 +24375,7 @@
       <w:r>
         <w:rPr>
           <w:noProof/>
-          <w:lang w:val="en-CA" w:eastAsia="en-CA"/>
+          <w:lang w:val="en-CA" w:eastAsia="zh-CN"/>
         </w:rPr>
         <w:drawing>
           <wp:inline distT="0" distB="0" distL="0" distR="0" wp14:anchorId="5F131E2E" wp14:editId="0540002C">
@@ -24207,7 +24418,7 @@
       <w:r>
         <w:rPr>
           <w:noProof/>
-          <w:lang w:val="en-CA" w:eastAsia="en-CA"/>
+          <w:lang w:val="en-CA" w:eastAsia="zh-CN"/>
         </w:rPr>
         <w:drawing>
           <wp:inline distT="0" distB="0" distL="0" distR="0" wp14:anchorId="62052615" wp14:editId="5DF39538">
@@ -24248,7 +24459,7 @@
       <w:r>
         <w:rPr>
           <w:noProof/>
-          <w:lang w:val="en-CA" w:eastAsia="en-CA"/>
+          <w:lang w:val="en-CA" w:eastAsia="zh-CN"/>
         </w:rPr>
         <w:drawing>
           <wp:inline distT="0" distB="0" distL="0" distR="0" wp14:anchorId="59F0187A" wp14:editId="542D2309">
@@ -24294,7 +24505,7 @@
       <w:r>
         <w:rPr>
           <w:noProof/>
-          <w:lang w:val="en-CA" w:eastAsia="en-CA"/>
+          <w:lang w:val="en-CA" w:eastAsia="zh-CN"/>
         </w:rPr>
         <w:drawing>
           <wp:inline distT="0" distB="0" distL="0" distR="0">
@@ -24371,12 +24582,12 @@
           <w:numId w:val="9"/>
         </w:numPr>
       </w:pPr>
-      <w:bookmarkStart w:id="16" w:name="_Toc479545572"/>
+      <w:bookmarkStart w:id="15" w:name="_Toc479545572"/>
       <w:r>
         <w:lastRenderedPageBreak/>
         <w:t>Part 3</w:t>
       </w:r>
-      <w:bookmarkEnd w:id="16"/>
+      <w:bookmarkEnd w:id="15"/>
       <w:r>
         <w:t xml:space="preserve"> </w:t>
       </w:r>
@@ -24393,13 +24604,13 @@
       <w:r>
         <w:rPr>
           <w:noProof/>
-          <w:lang w:val="en-CA" w:eastAsia="en-CA"/>
+          <w:lang w:val="en-CA" w:eastAsia="zh-CN"/>
         </w:rPr>
         <w:drawing>
-          <wp:inline distT="0" distB="0" distL="0" distR="0" wp14:anchorId="6D5704A2" wp14:editId="070A42EB">
-            <wp:extent cx="5943600" cy="3290570"/>
-            <wp:effectExtent l="0" t="0" r="0" b="5080"/>
-            <wp:docPr id="5" name="Picture 5"/>
+          <wp:inline distT="0" distB="0" distL="0" distR="0" wp14:anchorId="5F950BE1" wp14:editId="6F83A33F">
+            <wp:extent cx="5943600" cy="3253740"/>
+            <wp:effectExtent l="0" t="0" r="0" b="3810"/>
+            <wp:docPr id="70" name="Picture 70"/>
             <wp:cNvGraphicFramePr>
               <a:graphicFrameLocks xmlns:a="http://schemas.openxmlformats.org/drawingml/2006/main" noChangeAspect="1"/>
             </wp:cNvGraphicFramePr>
@@ -24419,7 +24630,7 @@
                   <pic:spPr>
                     <a:xfrm>
                       <a:off x="0" y="0"/>
-                      <a:ext cx="5943600" cy="3290570"/>
+                      <a:ext cx="5943600" cy="3253740"/>
                     </a:xfrm>
                     <a:prstGeom prst="rect">
                       <a:avLst/>
@@ -24436,13 +24647,13 @@
       <w:r>
         <w:rPr>
           <w:noProof/>
-          <w:lang w:val="en-CA" w:eastAsia="en-CA"/>
+          <w:lang w:val="en-CA" w:eastAsia="zh-CN"/>
         </w:rPr>
         <w:drawing>
-          <wp:inline distT="0" distB="0" distL="0" distR="0" wp14:anchorId="4E31AEE6" wp14:editId="24D7C93E">
-            <wp:extent cx="5943600" cy="3206750"/>
-            <wp:effectExtent l="0" t="0" r="0" b="0"/>
-            <wp:docPr id="96" name="Picture 96"/>
+          <wp:inline distT="0" distB="0" distL="0" distR="0" wp14:anchorId="272A19B4" wp14:editId="548DD55C">
+            <wp:extent cx="5943600" cy="3211195"/>
+            <wp:effectExtent l="0" t="0" r="0" b="8255"/>
+            <wp:docPr id="93" name="Picture 93"/>
             <wp:cNvGraphicFramePr>
               <a:graphicFrameLocks xmlns:a="http://schemas.openxmlformats.org/drawingml/2006/main" noChangeAspect="1"/>
             </wp:cNvGraphicFramePr>
@@ -24462,7 +24673,7 @@
                   <pic:spPr>
                     <a:xfrm>
                       <a:off x="0" y="0"/>
-                      <a:ext cx="5943600" cy="3206750"/>
+                      <a:ext cx="5943600" cy="3211195"/>
                     </a:xfrm>
                     <a:prstGeom prst="rect">
                       <a:avLst/>
@@ -24479,14 +24690,14 @@
       <w:r>
         <w:rPr>
           <w:noProof/>
-          <w:lang w:val="en-CA" w:eastAsia="en-CA"/>
+          <w:lang w:val="en-CA" w:eastAsia="zh-CN"/>
         </w:rPr>
         <w:lastRenderedPageBreak/>
         <w:drawing>
-          <wp:inline distT="0" distB="0" distL="0" distR="0" wp14:anchorId="76A3BFD1" wp14:editId="1C109FA5">
-            <wp:extent cx="5943600" cy="3248660"/>
-            <wp:effectExtent l="0" t="0" r="0" b="8890"/>
-            <wp:docPr id="110" name="Picture 110"/>
+          <wp:inline distT="0" distB="0" distL="0" distR="0" wp14:anchorId="67114D89" wp14:editId="644EBCAF">
+            <wp:extent cx="5943600" cy="3246755"/>
+            <wp:effectExtent l="0" t="0" r="0" b="0"/>
+            <wp:docPr id="99" name="Picture 99"/>
             <wp:cNvGraphicFramePr>
               <a:graphicFrameLocks xmlns:a="http://schemas.openxmlformats.org/drawingml/2006/main" noChangeAspect="1"/>
             </wp:cNvGraphicFramePr>
@@ -24506,7 +24717,7 @@
                   <pic:spPr>
                     <a:xfrm>
                       <a:off x="0" y="0"/>
-                      <a:ext cx="5943600" cy="3248660"/>
+                      <a:ext cx="5943600" cy="3246755"/>
                     </a:xfrm>
                     <a:prstGeom prst="rect">
                       <a:avLst/>
@@ -24523,13 +24734,13 @@
       <w:r>
         <w:rPr>
           <w:noProof/>
-          <w:lang w:val="en-CA" w:eastAsia="en-CA"/>
+          <w:lang w:val="en-CA" w:eastAsia="zh-CN"/>
         </w:rPr>
         <w:drawing>
-          <wp:inline distT="0" distB="0" distL="0" distR="0" wp14:anchorId="04BDD93C" wp14:editId="5FC17B9E">
-            <wp:extent cx="5943600" cy="3282315"/>
-            <wp:effectExtent l="0" t="0" r="0" b="0"/>
-            <wp:docPr id="112" name="Picture 112"/>
+          <wp:inline distT="0" distB="0" distL="0" distR="0" wp14:anchorId="1CC5DB17" wp14:editId="4CE46DB7">
+            <wp:extent cx="5943600" cy="3328670"/>
+            <wp:effectExtent l="0" t="0" r="0" b="5080"/>
+            <wp:docPr id="101" name="Picture 101"/>
             <wp:cNvGraphicFramePr>
               <a:graphicFrameLocks xmlns:a="http://schemas.openxmlformats.org/drawingml/2006/main" noChangeAspect="1"/>
             </wp:cNvGraphicFramePr>
@@ -24549,7 +24760,7 @@
                   <pic:spPr>
                     <a:xfrm>
                       <a:off x="0" y="0"/>
-                      <a:ext cx="5943600" cy="3282315"/>
+                      <a:ext cx="5943600" cy="3328670"/>
                     </a:xfrm>
                     <a:prstGeom prst="rect">
                       <a:avLst/>
@@ -24567,7 +24778,7 @@
       <w:pPr>
         <w:pStyle w:val="Heading1"/>
       </w:pPr>
-      <w:bookmarkStart w:id="17" w:name="_Toc479545573"/>
+      <w:bookmarkStart w:id="16" w:name="_Toc479545573"/>
       <w:r>
         <w:t>An</w:t>
       </w:r>
@@ -24580,41 +24791,50 @@
       <w:r>
         <w:t>:</w:t>
       </w:r>
-      <w:bookmarkEnd w:id="17"/>
+      <w:bookmarkEnd w:id="16"/>
       <w:r>
         <w:t xml:space="preserve"> </w:t>
       </w:r>
     </w:p>
     <w:p>
       <w:r>
-        <w:t>While joints 1-3 seem to be functioning as expected, joint 4 experiences strange readings for the acceleration, position, and velocity. We were unable to determine the source of this error.</w:t>
-      </w:r>
-    </w:p>
-    <w:p/>
-    <w:p>
-      <w:pPr>
-        <w:rPr>
-          <w:rFonts w:asciiTheme="majorHAnsi" w:eastAsiaTheme="majorEastAsia" w:hAnsiTheme="majorHAnsi" w:cstheme="majorBidi"/>
-          <w:color w:val="2E74B5" w:themeColor="accent1" w:themeShade="BF"/>
-          <w:sz w:val="32"/>
-          <w:szCs w:val="32"/>
-        </w:rPr>
-      </w:pPr>
-      <w:r>
-        <w:lastRenderedPageBreak/>
-        <w:br w:type="page"/>
+        <w:t xml:space="preserve">In our final emulator, we see some lag in velocity and acceleration when compared to the optimal result. This is likely due to the </w:t>
+      </w:r>
+      <w:r>
+        <w:t>real-time</w:t>
+      </w:r>
+      <w:r>
+        <w:t xml:space="preserve"> constraints of our emulator and controller, and our choice of </w:t>
+      </w:r>
+      <w:proofErr w:type="spellStart"/>
+      <w:r>
+        <w:t>kv</w:t>
+      </w:r>
+      <w:proofErr w:type="spellEnd"/>
+      <w:r>
+        <w:t xml:space="preserve"> and </w:t>
+      </w:r>
+      <w:proofErr w:type="spellStart"/>
+      <w:r>
+        <w:t>kp</w:t>
+      </w:r>
+      <w:proofErr w:type="spellEnd"/>
+      <w:r>
+        <w:t xml:space="preserve"> values.</w:t>
       </w:r>
     </w:p>
     <w:p>
       <w:pPr>
         <w:pStyle w:val="Heading1"/>
       </w:pPr>
-      <w:bookmarkStart w:id="18" w:name="_Toc479545574"/>
+      <w:bookmarkStart w:id="17" w:name="_Toc479545574"/>
+      <w:bookmarkStart w:id="18" w:name="_GoBack"/>
+      <w:bookmarkEnd w:id="18"/>
       <w:r>
         <w:lastRenderedPageBreak/>
         <w:t>Team Contributions:</w:t>
       </w:r>
-      <w:bookmarkEnd w:id="18"/>
+      <w:bookmarkEnd w:id="17"/>
     </w:p>
     <w:p>
       <w:pPr>
@@ -24638,7 +24858,15 @@
         <w:t>menu;</w:t>
       </w:r>
       <w:r>
-        <w:t xml:space="preserve"> he also added script to check the input from this menu. Also he wrote the underlying structure of the trajectory planner. For the third part of the project he was involved with </w:t>
+        <w:t xml:space="preserve"> he also added script to check the input from this menu. </w:t>
+      </w:r>
+      <w:proofErr w:type="gramStart"/>
+      <w:r>
+        <w:t>Also</w:t>
+      </w:r>
+      <w:proofErr w:type="gramEnd"/>
+      <w:r>
+        <w:t xml:space="preserve"> he wrote the underlying structure of the trajectory planner. For the third part of the project he was involved with </w:t>
       </w:r>
       <w:r>
         <w:t>adding more functionality to the demo script and the control menu. He also wrote a big part of the cont</w:t>
@@ -24666,7 +24894,15 @@
     </w:p>
     <w:p>
       <w:r>
-        <w:t xml:space="preserve">For the first section, Adrian worked on the inverse kinematics derivation and coding. Using the techniques worked on in class, he derived the inverse kinematics solutions for joints 1-4 of the robot. Then, he wrote the library function which, when given a desired cartesian position, would provide the possible joint configurations. For the second part of the project, he was involved with </w:t>
+        <w:t xml:space="preserve">For the first section, Adrian worked on the inverse kinematics derivation and coding. Using the techniques worked on in class, he derived the inverse kinematics solutions for joints 1-4 of the robot. Then, he wrote the library function which, when given a desired </w:t>
+      </w:r>
+      <w:proofErr w:type="spellStart"/>
+      <w:r>
+        <w:t>cartesian</w:t>
+      </w:r>
+      <w:proofErr w:type="spellEnd"/>
+      <w:r>
+        <w:t xml:space="preserve"> position, would provide the possible joint configurations. For the second part of the project, he was involved with </w:t>
       </w:r>
       <w:r>
         <w:t xml:space="preserve">mainly the </w:t>
@@ -24844,7 +25080,7 @@
 </file>
 
 <file path=word/numbering.xml><?xml version="1.0" encoding="utf-8"?>
-<w:numbering xmlns:wpc="http://schemas.microsoft.com/office/word/2010/wordprocessingCanvas" xmlns:cx="http://schemas.microsoft.com/office/drawing/2014/chartex" xmlns:cx1="http://schemas.microsoft.com/office/drawing/2015/9/8/chartex" xmlns:cx2="http://schemas.microsoft.com/office/drawing/2015/10/21/chartex" xmlns:cx3="http://schemas.microsoft.com/office/drawing/2016/5/9/chartex" xmlns:cx4="http://schemas.microsoft.com/office/drawing/2016/5/10/chartex" xmlns:cx5="http://schemas.microsoft.com/office/drawing/2016/5/11/chartex" xmlns:cx6="http://schemas.microsoft.com/office/drawing/2016/5/12/chartex" xmlns:cx7="http://schemas.microsoft.com/office/drawing/2016/5/13/chartex" xmlns:cx8="http://schemas.microsoft.com/office/drawing/2016/5/14/chartex" xmlns:mc="http://schemas.openxmlformats.org/markup-compatibility/2006" xmlns:o="urn:schemas-microsoft-com:office:office" xmlns:r="http://schemas.openxmlformats.org/officeDocument/2006/relationships" xmlns:m="http://schemas.openxmlformats.org/officeDocument/2006/math" xmlns:v="urn:schemas-microsoft-com:vml" xmlns:wp14="http://schemas.microsoft.com/office/word/2010/wordprocessingDrawing" xmlns:wp="http://schemas.openxmlformats.org/drawingml/2006/wordprocessingDrawing" xmlns:w10="urn:schemas-microsoft-com:office:word" xmlns:w="http://schemas.openxmlformats.org/wordprocessingml/2006/main" xmlns:w14="http://schemas.microsoft.com/office/word/2010/wordml" xmlns:w15="http://schemas.microsoft.com/office/word/2012/wordml" xmlns:w16se="http://schemas.microsoft.com/office/word/2015/wordml/symex" xmlns:wpg="http://schemas.microsoft.com/office/word/2010/wordprocessingGroup" xmlns:wpi="http://schemas.microsoft.com/office/word/2010/wordprocessingInk" xmlns:wne="http://schemas.microsoft.com/office/word/2006/wordml" xmlns:wps="http://schemas.microsoft.com/office/word/2010/wordprocessingShape" mc:Ignorable="w14 w15 w16se wp14">
+<w:numbering xmlns:wpc="http://schemas.microsoft.com/office/word/2010/wordprocessingCanvas" xmlns:cx="http://schemas.microsoft.com/office/drawing/2014/chartex" xmlns:cx1="http://schemas.microsoft.com/office/drawing/2015/9/8/chartex" xmlns:cx2="http://schemas.microsoft.com/office/drawing/2015/10/21/chartex" xmlns:cx3="http://schemas.microsoft.com/office/drawing/2016/5/9/chartex" xmlns:cx4="http://schemas.microsoft.com/office/drawing/2016/5/10/chartex" xmlns:cx5="http://schemas.microsoft.com/office/drawing/2016/5/11/chartex" xmlns:mc="http://schemas.openxmlformats.org/markup-compatibility/2006" xmlns:o="urn:schemas-microsoft-com:office:office" xmlns:r="http://schemas.openxmlformats.org/officeDocument/2006/relationships" xmlns:m="http://schemas.openxmlformats.org/officeDocument/2006/math" xmlns:v="urn:schemas-microsoft-com:vml" xmlns:wp14="http://schemas.microsoft.com/office/word/2010/wordprocessingDrawing" xmlns:wp="http://schemas.openxmlformats.org/drawingml/2006/wordprocessingDrawing" xmlns:w10="urn:schemas-microsoft-com:office:word" xmlns:w="http://schemas.openxmlformats.org/wordprocessingml/2006/main" xmlns:w14="http://schemas.microsoft.com/office/word/2010/wordml" xmlns:w15="http://schemas.microsoft.com/office/word/2012/wordml" xmlns:w16se="http://schemas.microsoft.com/office/word/2015/wordml/symex" xmlns:wpg="http://schemas.microsoft.com/office/word/2010/wordprocessingGroup" xmlns:wpi="http://schemas.microsoft.com/office/word/2010/wordprocessingInk" xmlns:wne="http://schemas.microsoft.com/office/word/2006/wordml" xmlns:wps="http://schemas.microsoft.com/office/word/2010/wordprocessingShape" mc:Ignorable="w14 w15 w16se wp14">
   <w:abstractNum w:abstractNumId="0" w15:restartNumberingAfterBreak="0">
     <w:nsid w:val="1F7A5478"/>
     <w:multiLevelType w:val="hybridMultilevel"/>
@@ -26693,7 +26929,7 @@
 </file>
 
 <file path=customXml/itemProps1.xml><?xml version="1.0" encoding="utf-8"?>
-<ds:datastoreItem xmlns:ds="http://schemas.openxmlformats.org/officeDocument/2006/customXml" ds:itemID="{90F1CE9C-273A-4BA9-8188-9207488FEEFC}">
+<ds:datastoreItem xmlns:ds="http://schemas.openxmlformats.org/officeDocument/2006/customXml" ds:itemID="{A0697BF5-2BC1-4DC2-9852-ED36202B6021}">
   <ds:schemaRefs>
     <ds:schemaRef ds:uri="http://schemas.openxmlformats.org/officeDocument/2006/bibliography"/>
   </ds:schemaRefs>

</xml_diff>